<commit_message>
Doc updated by James McN, also added a picture of the board and updated quickstart.
</commit_message>
<xml_diff>
--- a/Docs/tronview.docx
+++ b/Docs/tronview.docx
@@ -7,12 +7,12 @@
         <w:pStyle w:val="Tytu"/>
         <w:jc w:val="center"/>
         <w:rPr>
-          <w:lang w:val="en-US"/>
-        </w:rPr>
-      </w:pPr>
-      <w:r>
-        <w:rPr>
-          <w:lang w:val="en-US"/>
+          <w:lang w:val="en-GB"/>
+        </w:rPr>
+      </w:pPr>
+      <w:r>
+        <w:rPr>
+          <w:lang w:val="en-GB"/>
         </w:rPr>
         <w:t>CLA Summit 2018 Coding Competition</w:t>
       </w:r>
@@ -22,12 +22,12 @@
         <w:pStyle w:val="Tytu"/>
         <w:jc w:val="center"/>
         <w:rPr>
-          <w:lang w:val="en-US"/>
-        </w:rPr>
-      </w:pPr>
-      <w:r>
-        <w:rPr>
-          <w:lang w:val="en-US"/>
+          <w:lang w:val="en-GB"/>
+        </w:rPr>
+      </w:pPr>
+      <w:r>
+        <w:rPr>
+          <w:lang w:val="en-GB"/>
         </w:rPr>
         <w:t>tronview</w:t>
       </w:r>
@@ -35,7 +35,7 @@
     <w:p>
       <w:pPr>
         <w:rPr>
-          <w:lang w:val="en-US"/>
+          <w:lang w:val="en-GB"/>
         </w:rPr>
       </w:pPr>
     </w:p>
@@ -43,7 +43,7 @@
       <w:pPr>
         <w:pStyle w:val="Nagwek1"/>
         <w:rPr>
-          <w:lang w:val="en-US"/>
+          <w:lang w:val="en-GB"/>
         </w:rPr>
       </w:pPr>
     </w:p>
@@ -51,13 +51,13 @@
       <w:pPr>
         <w:pStyle w:val="Nagwek1"/>
         <w:rPr>
-          <w:lang w:val="en-US"/>
+          <w:lang w:val="en-GB"/>
         </w:rPr>
       </w:pPr>
       <w:bookmarkStart w:id="0" w:name="_Toc501317993"/>
       <w:r>
         <w:rPr>
-          <w:lang w:val="en-US"/>
+          <w:lang w:val="en-GB"/>
         </w:rPr>
         <w:t>Table of contents</w:t>
       </w:r>
@@ -72,25 +72,16 @@
         <w:rPr>
           <w:rFonts w:eastAsiaTheme="minorEastAsia"/>
           <w:noProof/>
-          <w:lang w:val="en-US" w:eastAsia="pl-PL"/>
-        </w:rPr>
-      </w:pPr>
-      <w:r>
-        <w:rPr>
-          <w:lang w:val="en-US"/>
-        </w:rPr>
+          <w:lang w:eastAsia="pl-PL"/>
+        </w:rPr>
+      </w:pPr>
+      <w:r>
         <w:fldChar w:fldCharType="begin"/>
       </w:r>
       <w:r>
-        <w:rPr>
-          <w:lang w:val="en-US"/>
-        </w:rPr>
         <w:instrText xml:space="preserve"> TOC \o "1-3" \h \z \u </w:instrText>
       </w:r>
       <w:r>
-        <w:rPr>
-          <w:lang w:val="en-US"/>
-        </w:rPr>
         <w:fldChar w:fldCharType="separate"/>
       </w:r>
       <w:hyperlink w:anchor="_Toc501317993" w:history="1">
@@ -98,7 +89,6 @@
           <w:rPr>
             <w:rStyle w:val="Hipercze"/>
             <w:noProof/>
-            <w:lang w:val="en-US"/>
           </w:rPr>
           <w:t>Table of contents</w:t>
         </w:r>
@@ -106,7 +96,6 @@
           <w:rPr>
             <w:noProof/>
             <w:webHidden/>
-            <w:lang w:val="en-US"/>
           </w:rPr>
           <w:tab/>
         </w:r>
@@ -114,7 +103,6 @@
           <w:rPr>
             <w:noProof/>
             <w:webHidden/>
-            <w:lang w:val="en-US"/>
           </w:rPr>
           <w:fldChar w:fldCharType="begin"/>
         </w:r>
@@ -122,7 +110,6 @@
           <w:rPr>
             <w:noProof/>
             <w:webHidden/>
-            <w:lang w:val="en-US"/>
           </w:rPr>
           <w:instrText xml:space="preserve"> PAGEREF _Toc501317993 \h </w:instrText>
         </w:r>
@@ -130,14 +117,12 @@
           <w:rPr>
             <w:noProof/>
             <w:webHidden/>
-            <w:lang w:val="en-US"/>
-          </w:rPr>
-        </w:r>
-        <w:r>
-          <w:rPr>
-            <w:noProof/>
-            <w:webHidden/>
-            <w:lang w:val="en-US"/>
+          </w:rPr>
+        </w:r>
+        <w:r>
+          <w:rPr>
+            <w:noProof/>
+            <w:webHidden/>
           </w:rPr>
           <w:fldChar w:fldCharType="separate"/>
         </w:r>
@@ -145,7 +130,6 @@
           <w:rPr>
             <w:noProof/>
             <w:webHidden/>
-            <w:lang w:val="en-US"/>
           </w:rPr>
           <w:t>1</w:t>
         </w:r>
@@ -153,7 +137,6 @@
           <w:rPr>
             <w:noProof/>
             <w:webHidden/>
-            <w:lang w:val="en-US"/>
           </w:rPr>
           <w:fldChar w:fldCharType="end"/>
         </w:r>
@@ -168,7 +151,7 @@
         <w:rPr>
           <w:rFonts w:eastAsiaTheme="minorEastAsia"/>
           <w:noProof/>
-          <w:lang w:val="en-US" w:eastAsia="pl-PL"/>
+          <w:lang w:eastAsia="pl-PL"/>
         </w:rPr>
       </w:pPr>
       <w:hyperlink w:anchor="_Toc501317994" w:history="1">
@@ -176,7 +159,6 @@
           <w:rPr>
             <w:rStyle w:val="Hipercze"/>
             <w:noProof/>
-            <w:lang w:val="en-US"/>
           </w:rPr>
           <w:t>Game basics</w:t>
         </w:r>
@@ -184,7 +166,6 @@
           <w:rPr>
             <w:noProof/>
             <w:webHidden/>
-            <w:lang w:val="en-US"/>
           </w:rPr>
           <w:tab/>
         </w:r>
@@ -192,7 +173,6 @@
           <w:rPr>
             <w:noProof/>
             <w:webHidden/>
-            <w:lang w:val="en-US"/>
           </w:rPr>
           <w:fldChar w:fldCharType="begin"/>
         </w:r>
@@ -200,7 +180,6 @@
           <w:rPr>
             <w:noProof/>
             <w:webHidden/>
-            <w:lang w:val="en-US"/>
           </w:rPr>
           <w:instrText xml:space="preserve"> PAGEREF _Toc501317994 \h </w:instrText>
         </w:r>
@@ -208,14 +187,12 @@
           <w:rPr>
             <w:noProof/>
             <w:webHidden/>
-            <w:lang w:val="en-US"/>
-          </w:rPr>
-        </w:r>
-        <w:r>
-          <w:rPr>
-            <w:noProof/>
-            <w:webHidden/>
-            <w:lang w:val="en-US"/>
+          </w:rPr>
+        </w:r>
+        <w:r>
+          <w:rPr>
+            <w:noProof/>
+            <w:webHidden/>
           </w:rPr>
           <w:fldChar w:fldCharType="separate"/>
         </w:r>
@@ -223,7 +200,6 @@
           <w:rPr>
             <w:noProof/>
             <w:webHidden/>
-            <w:lang w:val="en-US"/>
           </w:rPr>
           <w:t>2</w:t>
         </w:r>
@@ -231,7 +207,6 @@
           <w:rPr>
             <w:noProof/>
             <w:webHidden/>
-            <w:lang w:val="en-US"/>
           </w:rPr>
           <w:fldChar w:fldCharType="end"/>
         </w:r>
@@ -246,7 +221,7 @@
         <w:rPr>
           <w:rFonts w:eastAsiaTheme="minorEastAsia"/>
           <w:noProof/>
-          <w:lang w:val="en-US" w:eastAsia="pl-PL"/>
+          <w:lang w:eastAsia="pl-PL"/>
         </w:rPr>
       </w:pPr>
       <w:hyperlink w:anchor="_Toc501317995" w:history="1">
@@ -256,7 +231,6 @@
             <w:rFonts w:asciiTheme="majorHAnsi" w:eastAsiaTheme="majorEastAsia" w:hAnsiTheme="majorHAnsi" w:cstheme="majorBidi"/>
             <w:bCs/>
             <w:noProof/>
-            <w:lang w:val="en-US"/>
           </w:rPr>
           <w:t>Technical details</w:t>
         </w:r>
@@ -264,7 +238,6 @@
           <w:rPr>
             <w:noProof/>
             <w:webHidden/>
-            <w:lang w:val="en-US"/>
           </w:rPr>
           <w:tab/>
         </w:r>
@@ -272,7 +245,6 @@
           <w:rPr>
             <w:noProof/>
             <w:webHidden/>
-            <w:lang w:val="en-US"/>
           </w:rPr>
           <w:fldChar w:fldCharType="begin"/>
         </w:r>
@@ -280,7 +252,6 @@
           <w:rPr>
             <w:noProof/>
             <w:webHidden/>
-            <w:lang w:val="en-US"/>
           </w:rPr>
           <w:instrText xml:space="preserve"> PAGEREF _Toc501317995 \h </w:instrText>
         </w:r>
@@ -288,14 +259,12 @@
           <w:rPr>
             <w:noProof/>
             <w:webHidden/>
-            <w:lang w:val="en-US"/>
-          </w:rPr>
-        </w:r>
-        <w:r>
-          <w:rPr>
-            <w:noProof/>
-            <w:webHidden/>
-            <w:lang w:val="en-US"/>
+          </w:rPr>
+        </w:r>
+        <w:r>
+          <w:rPr>
+            <w:noProof/>
+            <w:webHidden/>
           </w:rPr>
           <w:fldChar w:fldCharType="separate"/>
         </w:r>
@@ -303,7 +272,6 @@
           <w:rPr>
             <w:noProof/>
             <w:webHidden/>
-            <w:lang w:val="en-US"/>
           </w:rPr>
           <w:t>3</w:t>
         </w:r>
@@ -311,7 +279,6 @@
           <w:rPr>
             <w:noProof/>
             <w:webHidden/>
-            <w:lang w:val="en-US"/>
           </w:rPr>
           <w:fldChar w:fldCharType="end"/>
         </w:r>
@@ -326,7 +293,7 @@
         <w:rPr>
           <w:rFonts w:eastAsiaTheme="minorEastAsia"/>
           <w:noProof/>
-          <w:lang w:val="en-US" w:eastAsia="pl-PL"/>
+          <w:lang w:eastAsia="pl-PL"/>
         </w:rPr>
       </w:pPr>
       <w:hyperlink w:anchor="_Toc501317996" w:history="1">
@@ -334,7 +301,6 @@
           <w:rPr>
             <w:rStyle w:val="Hipercze"/>
             <w:noProof/>
-            <w:lang w:val="en-US"/>
           </w:rPr>
           <w:t>Quick start</w:t>
         </w:r>
@@ -342,7 +308,6 @@
           <w:rPr>
             <w:noProof/>
             <w:webHidden/>
-            <w:lang w:val="en-US"/>
           </w:rPr>
           <w:tab/>
         </w:r>
@@ -350,7 +315,6 @@
           <w:rPr>
             <w:noProof/>
             <w:webHidden/>
-            <w:lang w:val="en-US"/>
           </w:rPr>
           <w:fldChar w:fldCharType="begin"/>
         </w:r>
@@ -358,7 +322,6 @@
           <w:rPr>
             <w:noProof/>
             <w:webHidden/>
-            <w:lang w:val="en-US"/>
           </w:rPr>
           <w:instrText xml:space="preserve"> PAGEREF _Toc501317996 \h </w:instrText>
         </w:r>
@@ -366,14 +329,12 @@
           <w:rPr>
             <w:noProof/>
             <w:webHidden/>
-            <w:lang w:val="en-US"/>
-          </w:rPr>
-        </w:r>
-        <w:r>
-          <w:rPr>
-            <w:noProof/>
-            <w:webHidden/>
-            <w:lang w:val="en-US"/>
+          </w:rPr>
+        </w:r>
+        <w:r>
+          <w:rPr>
+            <w:noProof/>
+            <w:webHidden/>
           </w:rPr>
           <w:fldChar w:fldCharType="separate"/>
         </w:r>
@@ -381,7 +342,6 @@
           <w:rPr>
             <w:noProof/>
             <w:webHidden/>
-            <w:lang w:val="en-US"/>
           </w:rPr>
           <w:t>3</w:t>
         </w:r>
@@ -389,7 +349,6 @@
           <w:rPr>
             <w:noProof/>
             <w:webHidden/>
-            <w:lang w:val="en-US"/>
           </w:rPr>
           <w:fldChar w:fldCharType="end"/>
         </w:r>
@@ -404,7 +363,7 @@
         <w:rPr>
           <w:rFonts w:eastAsiaTheme="minorEastAsia"/>
           <w:noProof/>
-          <w:lang w:val="en-US" w:eastAsia="pl-PL"/>
+          <w:lang w:eastAsia="pl-PL"/>
         </w:rPr>
       </w:pPr>
       <w:hyperlink w:anchor="_Toc501317997" w:history="1">
@@ -412,7 +371,6 @@
           <w:rPr>
             <w:rStyle w:val="Hipercze"/>
             <w:noProof/>
-            <w:lang w:val="en-US"/>
           </w:rPr>
           <w:t>Bot.vi</w:t>
         </w:r>
@@ -420,7 +378,6 @@
           <w:rPr>
             <w:noProof/>
             <w:webHidden/>
-            <w:lang w:val="en-US"/>
           </w:rPr>
           <w:tab/>
         </w:r>
@@ -428,7 +385,6 @@
           <w:rPr>
             <w:noProof/>
             <w:webHidden/>
-            <w:lang w:val="en-US"/>
           </w:rPr>
           <w:fldChar w:fldCharType="begin"/>
         </w:r>
@@ -436,7 +392,6 @@
           <w:rPr>
             <w:noProof/>
             <w:webHidden/>
-            <w:lang w:val="en-US"/>
           </w:rPr>
           <w:instrText xml:space="preserve"> PAGEREF _Toc501317997 \h </w:instrText>
         </w:r>
@@ -444,14 +399,12 @@
           <w:rPr>
             <w:noProof/>
             <w:webHidden/>
-            <w:lang w:val="en-US"/>
-          </w:rPr>
-        </w:r>
-        <w:r>
-          <w:rPr>
-            <w:noProof/>
-            <w:webHidden/>
-            <w:lang w:val="en-US"/>
+          </w:rPr>
+        </w:r>
+        <w:r>
+          <w:rPr>
+            <w:noProof/>
+            <w:webHidden/>
           </w:rPr>
           <w:fldChar w:fldCharType="separate"/>
         </w:r>
@@ -459,7 +412,6 @@
           <w:rPr>
             <w:noProof/>
             <w:webHidden/>
-            <w:lang w:val="en-US"/>
           </w:rPr>
           <w:t>3</w:t>
         </w:r>
@@ -467,7 +419,6 @@
           <w:rPr>
             <w:noProof/>
             <w:webHidden/>
-            <w:lang w:val="en-US"/>
           </w:rPr>
           <w:fldChar w:fldCharType="end"/>
         </w:r>
@@ -482,7 +433,7 @@
         <w:rPr>
           <w:rFonts w:eastAsiaTheme="minorEastAsia"/>
           <w:noProof/>
-          <w:lang w:val="en-US" w:eastAsia="pl-PL"/>
+          <w:lang w:eastAsia="pl-PL"/>
         </w:rPr>
       </w:pPr>
       <w:hyperlink w:anchor="_Toc501317998" w:history="1">
@@ -490,7 +441,6 @@
           <w:rPr>
             <w:rStyle w:val="Hipercze"/>
             <w:noProof/>
-            <w:lang w:val="en-US"/>
           </w:rPr>
           <w:t>Competition format</w:t>
         </w:r>
@@ -498,7 +448,6 @@
           <w:rPr>
             <w:noProof/>
             <w:webHidden/>
-            <w:lang w:val="en-US"/>
           </w:rPr>
           <w:tab/>
         </w:r>
@@ -506,7 +455,6 @@
           <w:rPr>
             <w:noProof/>
             <w:webHidden/>
-            <w:lang w:val="en-US"/>
           </w:rPr>
           <w:fldChar w:fldCharType="begin"/>
         </w:r>
@@ -514,7 +462,6 @@
           <w:rPr>
             <w:noProof/>
             <w:webHidden/>
-            <w:lang w:val="en-US"/>
           </w:rPr>
           <w:instrText xml:space="preserve"> PAGEREF _Toc501317998 \h </w:instrText>
         </w:r>
@@ -522,14 +469,12 @@
           <w:rPr>
             <w:noProof/>
             <w:webHidden/>
-            <w:lang w:val="en-US"/>
-          </w:rPr>
-        </w:r>
-        <w:r>
-          <w:rPr>
-            <w:noProof/>
-            <w:webHidden/>
-            <w:lang w:val="en-US"/>
+          </w:rPr>
+        </w:r>
+        <w:r>
+          <w:rPr>
+            <w:noProof/>
+            <w:webHidden/>
           </w:rPr>
           <w:fldChar w:fldCharType="separate"/>
         </w:r>
@@ -537,7 +482,6 @@
           <w:rPr>
             <w:noProof/>
             <w:webHidden/>
-            <w:lang w:val="en-US"/>
           </w:rPr>
           <w:t>4</w:t>
         </w:r>
@@ -545,7 +489,6 @@
           <w:rPr>
             <w:noProof/>
             <w:webHidden/>
-            <w:lang w:val="en-US"/>
           </w:rPr>
           <w:fldChar w:fldCharType="end"/>
         </w:r>
@@ -554,14 +497,8 @@
     <w:p>
       <w:pPr>
         <w:pStyle w:val="Nagwek1"/>
-        <w:rPr>
-          <w:lang w:val="en-US"/>
-        </w:rPr>
-      </w:pPr>
-      <w:r>
-        <w:rPr>
-          <w:lang w:val="en-US"/>
-        </w:rPr>
+      </w:pPr>
+      <w:r>
         <w:fldChar w:fldCharType="end"/>
       </w:r>
     </w:p>
@@ -572,12 +509,12 @@
           <w:color w:val="2E74B5" w:themeColor="accent1" w:themeShade="BF"/>
           <w:sz w:val="32"/>
           <w:szCs w:val="32"/>
-          <w:lang w:val="en-US"/>
-        </w:rPr>
-      </w:pPr>
-      <w:r>
-        <w:rPr>
-          <w:lang w:val="en-US"/>
+          <w:lang w:val="en-GB"/>
+        </w:rPr>
+      </w:pPr>
+      <w:r>
+        <w:rPr>
+          <w:lang w:val="en-GB"/>
         </w:rPr>
         <w:br w:type="page"/>
       </w:r>
@@ -586,13 +523,13 @@
       <w:pPr>
         <w:pStyle w:val="Nagwek1"/>
         <w:rPr>
-          <w:lang w:val="en-US"/>
+          <w:lang w:val="en-GB"/>
         </w:rPr>
       </w:pPr>
       <w:bookmarkStart w:id="1" w:name="_Toc501317994"/>
       <w:r>
         <w:rPr>
-          <w:lang w:val="en-US"/>
+          <w:lang w:val="en-GB"/>
         </w:rPr>
         <w:lastRenderedPageBreak/>
         <w:t>Game basics</w:t>
@@ -600,22 +537,19 @@
       <w:bookmarkEnd w:id="1"/>
     </w:p>
     <w:p>
-      <w:pPr>
-        <w:rPr>
-          <w:lang w:val="en-US"/>
-        </w:rPr>
-      </w:pPr>
-      <w:r>
-        <w:rPr>
-          <w:lang w:val="en-US"/>
-        </w:rPr>
-        <w:t>tronview is a game where two bots are</w:t>
-      </w:r>
-      <w:r>
-        <w:rPr>
-          <w:lang w:val="en-US"/>
-        </w:rPr>
-        <w:t xml:space="preserve"> moving through the board, leaving behind impenetrable wall. When the bot moves into the wall, it losses. The objective of the game is to survive longer than opponent.</w:t>
+      <w:r>
+        <w:rPr>
+          <w:rFonts w:ascii="Calibri" w:eastAsia="Calibri" w:hAnsi="Calibri" w:cs="Calibri"/>
+          <w:lang w:val="en-GB"/>
+        </w:rPr>
+        <w:t>t</w:t>
+      </w:r>
+      <w:r>
+        <w:rPr>
+          <w:rFonts w:ascii="Calibri" w:eastAsia="Calibri" w:hAnsi="Calibri" w:cs="Calibri"/>
+          <w:lang w:val="en-GB"/>
+        </w:rPr>
+        <w:t>ronview is a game where two players move through the board, leaving behind an impenetrable wall. When a player hits one of these walls, they crash and have lost the game. To win, you must outlive your opponent.</w:t>
       </w:r>
     </w:p>
     <w:p>
@@ -625,21 +559,12 @@
           <w:ilvl w:val="0"/>
           <w:numId w:val="1"/>
         </w:numPr>
-        <w:rPr>
-          <w:lang w:val="en-US"/>
-        </w:rPr>
-      </w:pPr>
-      <w:r>
-        <w:rPr>
-          <w:lang w:val="en-US"/>
-        </w:rPr>
-        <w:t>Game is played on a square board which consist of NxN fields.</w:t>
-      </w:r>
-      <w:r>
-        <w:rPr>
-          <w:lang w:val="en-US"/>
-        </w:rPr>
-        <w:t xml:space="preserve"> The board is limited by the walls.</w:t>
+      </w:pPr>
+      <w:r>
+        <w:rPr>
+          <w:lang w:val="en-GB"/>
+        </w:rPr>
+        <w:t>The game is played on a square board which consist of NxN fields. The board is limited by the walls.</w:t>
       </w:r>
     </w:p>
     <w:p>
@@ -655,7 +580,7 @@
       </w:pPr>
       <w:r>
         <w:rPr>
-          <w:lang w:val="en-US"/>
+          <w:lang w:val="en-GB"/>
         </w:rPr>
         <w:t>Board size is decided at the beginning of the game.</w:t>
       </w:r>
@@ -673,9 +598,9 @@
       </w:pPr>
       <w:r>
         <w:rPr>
-          <w:lang w:val="en-US"/>
-        </w:rPr>
-        <w:t>Minimal board size is 16x16, maximum 48x48.</w:t>
+          <w:lang w:val="en-GB"/>
+        </w:rPr>
+        <w:t>Minimum board size is 16x16, maximum is 48x48.</w:t>
       </w:r>
     </w:p>
     <w:p>
@@ -691,9 +616,27 @@
       </w:pPr>
       <w:r>
         <w:rPr>
+          <w:lang w:val="en-GB"/>
+        </w:rPr>
+        <w:t xml:space="preserve">Bots start at random positions on the board. </w:t>
+      </w:r>
+    </w:p>
+    <w:p>
+      <w:pPr>
+        <w:pStyle w:val="Akapitzlist"/>
+        <w:numPr>
+          <w:ilvl w:val="0"/>
+          <w:numId w:val="1"/>
+        </w:numPr>
+        <w:rPr>
           <w:lang w:val="en-US"/>
         </w:rPr>
-        <w:t>Bots start at random positions on the board.</w:t>
+      </w:pPr>
+      <w:r>
+        <w:rPr>
+          <w:lang w:val="en-GB"/>
+        </w:rPr>
+        <w:t>The game is played in turns. In each turn each bot makes move (N, E, S or W), leaving the wall on the field it left.</w:t>
       </w:r>
     </w:p>
     <w:p>
@@ -703,15 +646,12 @@
           <w:ilvl w:val="1"/>
           <w:numId w:val="1"/>
         </w:numPr>
-        <w:rPr>
-          <w:lang w:val="en-US"/>
-        </w:rPr>
-      </w:pPr>
-      <w:r>
-        <w:rPr>
-          <w:lang w:val="en-US"/>
-        </w:rPr>
-        <w:t>Starting positions are random.</w:t>
+      </w:pPr>
+      <w:r>
+        <w:rPr>
+          <w:lang w:val="en-GB"/>
+        </w:rPr>
+        <w:t>Bots move simultaneously.</w:t>
       </w:r>
     </w:p>
     <w:p>
@@ -722,32 +662,32 @@
           <w:numId w:val="1"/>
         </w:numPr>
         <w:rPr>
+          <w:lang w:val="en-GB"/>
+        </w:rPr>
+      </w:pPr>
+      <w:r>
+        <w:rPr>
+          <w:lang w:val="en-GB"/>
+        </w:rPr>
+        <w:t>If the move finishes in the field with wall, bot losses.</w:t>
+      </w:r>
+    </w:p>
+    <w:p>
+      <w:pPr>
+        <w:pStyle w:val="Akapitzlist"/>
+        <w:numPr>
+          <w:ilvl w:val="0"/>
+          <w:numId w:val="1"/>
+        </w:numPr>
+        <w:rPr>
           <w:lang w:val="en-US"/>
         </w:rPr>
       </w:pPr>
       <w:r>
         <w:rPr>
-          <w:lang w:val="en-US"/>
-        </w:rPr>
-        <w:t>Game is played in turns. In each turn each</w:t>
-      </w:r>
-      <w:r>
-        <w:rPr>
-          <w:lang w:val="en-US"/>
-        </w:rPr>
-        <w:t xml:space="preserve"> bot makes move (N, E, S or W), </w:t>
-      </w:r>
-      <w:r>
-        <w:rPr>
-          <w:lang w:val="en-US"/>
-        </w:rPr>
-        <w:t>leaving the wall on the field it left</w:t>
-      </w:r>
-      <w:r>
-        <w:rPr>
-          <w:lang w:val="en-US"/>
-        </w:rPr>
-        <w:t>.</w:t>
+          <w:lang w:val="en-GB"/>
+        </w:rPr>
+        <w:t>The game results in a draw when:</w:t>
       </w:r>
     </w:p>
     <w:p>
@@ -763,69 +703,9 @@
       </w:pPr>
       <w:r>
         <w:rPr>
-          <w:lang w:val="en-US"/>
-        </w:rPr>
-        <w:t>Bots move simulta</w:t>
-      </w:r>
-      <w:r>
-        <w:rPr>
-          <w:lang w:val="en-US"/>
-        </w:rPr>
-        <w:t>n</w:t>
-      </w:r>
-      <w:r>
-        <w:rPr>
-          <w:lang w:val="en-US"/>
-        </w:rPr>
-        <w:t>e</w:t>
-      </w:r>
-      <w:r>
-        <w:rPr>
-          <w:lang w:val="en-US"/>
-        </w:rPr>
-        <w:t>ously.</w:t>
-      </w:r>
-    </w:p>
-    <w:p>
-      <w:pPr>
-        <w:pStyle w:val="Akapitzlist"/>
-        <w:numPr>
-          <w:ilvl w:val="0"/>
-          <w:numId w:val="1"/>
-        </w:numPr>
-        <w:rPr>
-          <w:lang w:val="en-US"/>
-        </w:rPr>
-      </w:pPr>
-      <w:r>
-        <w:rPr>
-          <w:lang w:val="en-US"/>
-        </w:rPr>
-        <w:t xml:space="preserve">If the move finishes in </w:t>
-      </w:r>
-      <w:r>
-        <w:rPr>
-          <w:lang w:val="en-US"/>
-        </w:rPr>
-        <w:t>the field with wall, bot losses.</w:t>
-      </w:r>
-    </w:p>
-    <w:p>
-      <w:pPr>
-        <w:pStyle w:val="Akapitzlist"/>
-        <w:numPr>
-          <w:ilvl w:val="0"/>
-          <w:numId w:val="1"/>
-        </w:numPr>
-        <w:rPr>
-          <w:lang w:val="en-US"/>
-        </w:rPr>
-      </w:pPr>
-      <w:r>
-        <w:rPr>
-          <w:lang w:val="en-US"/>
-        </w:rPr>
-        <w:t>The game results in a draw when:</w:t>
+          <w:lang w:val="en-GB"/>
+        </w:rPr>
+        <w:t>Both bots moves into a wall in the same turn.</w:t>
       </w:r>
     </w:p>
     <w:p>
@@ -836,33 +716,17 @@
           <w:numId w:val="1"/>
         </w:numPr>
         <w:rPr>
-          <w:lang w:val="en-US"/>
-        </w:rPr>
-      </w:pPr>
-      <w:r>
-        <w:rPr>
-          <w:lang w:val="en-US"/>
-        </w:rPr>
-        <w:t>Both bots moves into a wall in the same turn.</w:t>
-      </w:r>
-    </w:p>
-    <w:p>
-      <w:pPr>
-        <w:pStyle w:val="Akapitzlist"/>
-        <w:numPr>
-          <w:ilvl w:val="1"/>
-          <w:numId w:val="1"/>
-        </w:numPr>
-        <w:rPr>
-          <w:lang w:val="en-US"/>
-        </w:rPr>
-      </w:pPr>
-      <w:r>
-        <w:rPr>
-          <w:lang w:val="en-US"/>
+          <w:lang w:val="en-GB"/>
+        </w:rPr>
+      </w:pPr>
+      <w:r>
+        <w:rPr>
+          <w:lang w:val="en-GB"/>
         </w:rPr>
         <w:t>Both bots moves into the same field in the same turn.</w:t>
       </w:r>
+      <w:commentRangeStart w:id="2"/>
+      <w:commentRangeEnd w:id="2"/>
     </w:p>
     <w:p>
       <w:pPr>
@@ -875,9 +739,9 @@
           <w:lang w:eastAsia="pl-PL"/>
         </w:rPr>
         <w:drawing>
-          <wp:inline distT="0" distB="0" distL="0" distR="0" wp14:anchorId="7A78C0D0" wp14:editId="55771178">
-            <wp:extent cx="2524125" cy="2314575"/>
-            <wp:effectExtent l="0" t="0" r="9525" b="9525"/>
+          <wp:inline distT="0" distB="0" distL="0" distR="0" wp14:anchorId="35DF9C7E" wp14:editId="5E835627">
+            <wp:extent cx="2133600" cy="2133600"/>
+            <wp:effectExtent l="0" t="0" r="0" b="0"/>
             <wp:docPr id="1" name="Obraz 1"/>
             <wp:cNvGraphicFramePr>
               <a:graphicFrameLocks xmlns:a="http://schemas.openxmlformats.org/drawingml/2006/main" noChangeAspect="1"/>
@@ -890,7 +754,7 @@
                     <pic:cNvPicPr/>
                   </pic:nvPicPr>
                   <pic:blipFill>
-                    <a:blip r:embed="rId6"/>
+                    <a:blip r:embed="rId5"/>
                     <a:stretch>
                       <a:fillRect/>
                     </a:stretch>
@@ -898,7 +762,7 @@
                   <pic:spPr>
                     <a:xfrm>
                       <a:off x="0" y="0"/>
-                      <a:ext cx="2524125" cy="2314575"/>
+                      <a:ext cx="2133600" cy="2133600"/>
                     </a:xfrm>
                     <a:prstGeom prst="rect">
                       <a:avLst/>
@@ -915,45 +779,27 @@
       <w:pPr>
         <w:pStyle w:val="Legenda"/>
         <w:jc w:val="center"/>
-      </w:pPr>
-      <w:r>
-        <w:fldChar w:fldCharType="begin"/>
-      </w:r>
-      <w:r>
-        <w:instrText xml:space="preserve"> SEQ Rysunek \* ARABIC </w:instrText>
-      </w:r>
-      <w:r>
-        <w:fldChar w:fldCharType="separate"/>
-      </w:r>
-      <w:r>
-        <w:rPr>
-          <w:noProof/>
-        </w:rPr>
-        <w:t>1</w:t>
-      </w:r>
-      <w:r>
-        <w:fldChar w:fldCharType="end"/>
-      </w:r>
-      <w:r>
-        <w:t xml:space="preserve"> An example</w:t>
-      </w:r>
-      <w:r>
-        <w:rPr>
-          <w:noProof/>
-        </w:rPr>
-        <w:t xml:space="preserve"> view of the game board. Green wins, as Red moved into the wall it created itself.</w:t>
+        <w:rPr>
+          <w:lang w:val="en-US"/>
+        </w:rPr>
+      </w:pPr>
+      <w:r>
+        <w:rPr>
+          <w:lang w:val="en-US"/>
+        </w:rPr>
+        <w:t>Example game board where green bot wins (red bot has crashed into it's own wall)</w:t>
       </w:r>
     </w:p>
     <w:p>
       <w:pPr>
         <w:jc w:val="center"/>
         <w:rPr>
-          <w:lang w:val="en-US"/>
-        </w:rPr>
-      </w:pPr>
-      <w:r>
-        <w:rPr>
-          <w:lang w:val="en-US"/>
+          <w:lang w:val="en-GB"/>
+        </w:rPr>
+      </w:pPr>
+      <w:r>
+        <w:rPr>
+          <w:lang w:val="en-GB"/>
         </w:rPr>
         <w:br w:type="page"/>
       </w:r>
@@ -966,43 +812,41 @@
         <w:outlineLvl w:val="0"/>
         <w:rPr>
           <w:rFonts w:asciiTheme="majorHAnsi" w:eastAsiaTheme="majorEastAsia" w:hAnsiTheme="majorHAnsi" w:cstheme="majorBidi"/>
-          <w:bCs/>
           <w:color w:val="2E74B5" w:themeColor="accent1" w:themeShade="BF"/>
           <w:sz w:val="32"/>
           <w:szCs w:val="32"/>
-          <w:lang w:val="en-US"/>
-        </w:rPr>
-      </w:pPr>
-      <w:bookmarkStart w:id="2" w:name="_Toc501317995"/>
+          <w:lang w:val="en-GB"/>
+        </w:rPr>
+      </w:pPr>
+      <w:bookmarkStart w:id="3" w:name="_Toc501317995"/>
       <w:r>
         <w:rPr>
           <w:rFonts w:asciiTheme="majorHAnsi" w:eastAsiaTheme="majorEastAsia" w:hAnsiTheme="majorHAnsi" w:cstheme="majorBidi"/>
-          <w:bCs/>
           <w:color w:val="2E74B5" w:themeColor="accent1" w:themeShade="BF"/>
           <w:sz w:val="32"/>
           <w:szCs w:val="32"/>
-          <w:lang w:val="en-US"/>
+          <w:lang w:val="en-GB"/>
         </w:rPr>
         <w:lastRenderedPageBreak/>
         <w:t>Technical details</w:t>
       </w:r>
-      <w:bookmarkEnd w:id="2"/>
+      <w:bookmarkEnd w:id="3"/>
     </w:p>
     <w:p>
       <w:pPr>
         <w:pStyle w:val="Nagwek2"/>
         <w:rPr>
-          <w:lang w:val="en-US"/>
-        </w:rPr>
-      </w:pPr>
-      <w:bookmarkStart w:id="3" w:name="_Toc501317996"/>
-      <w:r>
-        <w:rPr>
-          <w:lang w:val="en-US"/>
+          <w:lang w:val="en-GB"/>
+        </w:rPr>
+      </w:pPr>
+      <w:bookmarkStart w:id="4" w:name="_Toc501317996"/>
+      <w:r>
+        <w:rPr>
+          <w:lang w:val="en-GB"/>
         </w:rPr>
         <w:t>Quick start</w:t>
       </w:r>
-      <w:bookmarkEnd w:id="3"/>
+      <w:bookmarkEnd w:id="4"/>
     </w:p>
     <w:p>
       <w:pPr>
@@ -1011,13 +855,10 @@
           <w:numId w:val="4"/>
         </w:numPr>
         <w:contextualSpacing/>
-        <w:rPr>
-          <w:lang w:val="en-US"/>
-        </w:rPr>
-      </w:pPr>
-      <w:r>
-        <w:rPr>
-          <w:lang w:val="en-US"/>
+      </w:pPr>
+      <w:r>
+        <w:rPr>
+          <w:lang w:val="en-GB"/>
         </w:rPr>
         <w:t>Download the game code.</w:t>
       </w:r>
@@ -1035,21 +876,9 @@
       </w:pPr>
       <w:r>
         <w:rPr>
-          <w:lang w:val="en-US"/>
-        </w:rPr>
-        <w:t xml:space="preserve">Copy the TemplateBot.lvlib and its contents. Rename it to YourName.lvlib (YourName = your name </w:t>
-      </w:r>
-      <w:r>
-        <w:rPr>
-          <w:lang w:val="en-US"/>
-        </w:rPr>
-        <w:sym w:font="Wingdings" w:char="F04A"/>
-      </w:r>
-      <w:r>
-        <w:rPr>
-          <w:lang w:val="en-US"/>
-        </w:rPr>
-        <w:t>)</w:t>
+          <w:lang w:val="en-GB"/>
+        </w:rPr>
+        <w:t>Run the Example_Game.vi. It will open another VI front panel where the game takes place.</w:t>
       </w:r>
     </w:p>
     <w:p>
@@ -1065,9 +894,18 @@
       </w:pPr>
       <w:r>
         <w:rPr>
-          <w:lang w:val="en-US"/>
-        </w:rPr>
-        <w:t>Implement the Bot.vi</w:t>
+          <w:lang w:val="en-GB"/>
+        </w:rPr>
+        <w:t xml:space="preserve">Copy the TemplateBot.lvlib and its contents. Rename it to YourName.lvlib (YourName = your name </w:t>
+      </w:r>
+      <w:r>
+        <w:sym w:font="Wingdings" w:char="F04A"/>
+      </w:r>
+      <w:r>
+        <w:rPr>
+          <w:lang w:val="en-GB"/>
+        </w:rPr>
+        <w:t>)</w:t>
       </w:r>
     </w:p>
     <w:p>
@@ -1077,66 +915,94 @@
           <w:numId w:val="4"/>
         </w:numPr>
         <w:contextualSpacing/>
+      </w:pPr>
+      <w:r>
+        <w:rPr>
+          <w:lang w:val="en-GB"/>
+        </w:rPr>
+        <w:t>Implement the Bot.vi</w:t>
+      </w:r>
+    </w:p>
+    <w:p>
+      <w:pPr>
+        <w:numPr>
+          <w:ilvl w:val="0"/>
+          <w:numId w:val="4"/>
+        </w:numPr>
+        <w:contextualSpacing/>
         <w:rPr>
           <w:lang w:val="en-US"/>
         </w:rPr>
       </w:pPr>
       <w:r>
         <w:rPr>
-          <w:lang w:val="en-US"/>
+          <w:lang w:val="en-GB"/>
+        </w:rPr>
+        <w:t xml:space="preserve">In the Example_Game.vi, replace one of the bots with a path </w:t>
+      </w:r>
+      <w:r>
+        <w:rPr>
+          <w:lang w:val="en-GB"/>
+        </w:rPr>
+        <w:t>to your bot</w:t>
+      </w:r>
+      <w:bookmarkStart w:id="5" w:name="_GoBack"/>
+      <w:bookmarkEnd w:id="5"/>
+      <w:r>
+        <w:rPr>
+          <w:lang w:val="en-GB"/>
+        </w:rPr>
+        <w:t xml:space="preserve"> folder.</w:t>
+      </w:r>
+    </w:p>
+    <w:p>
+      <w:pPr>
+        <w:numPr>
+          <w:ilvl w:val="0"/>
+          <w:numId w:val="4"/>
+        </w:numPr>
+        <w:contextualSpacing/>
+      </w:pPr>
+      <w:r>
+        <w:rPr>
+          <w:lang w:val="en-GB"/>
         </w:rPr>
         <w:t>Have fun!</w:t>
       </w:r>
     </w:p>
     <w:p>
       <w:pPr>
-        <w:contextualSpacing/>
-        <w:rPr>
-          <w:lang w:val="en-US"/>
-        </w:rPr>
-      </w:pPr>
-    </w:p>
-    <w:p>
-      <w:pPr>
-        <w:contextualSpacing/>
-        <w:rPr>
-          <w:lang w:val="en-US"/>
-        </w:rPr>
-      </w:pPr>
-    </w:p>
-    <w:p>
-      <w:pPr>
         <w:pStyle w:val="Nagwek2"/>
         <w:rPr>
-          <w:lang w:val="en-US"/>
-        </w:rPr>
-      </w:pPr>
-      <w:bookmarkStart w:id="4" w:name="_Toc501317997"/>
-      <w:r>
-        <w:rPr>
-          <w:lang w:val="en-US"/>
+          <w:lang w:val="en-GB"/>
+        </w:rPr>
+      </w:pPr>
+      <w:bookmarkStart w:id="6" w:name="_Toc501317997"/>
+      <w:r>
+        <w:rPr>
+          <w:lang w:val="en-GB"/>
         </w:rPr>
         <w:t>Bot.vi</w:t>
       </w:r>
-      <w:bookmarkEnd w:id="4"/>
+      <w:bookmarkEnd w:id="6"/>
     </w:p>
     <w:p>
       <w:pPr>
         <w:jc w:val="center"/>
         <w:rPr>
-          <w:lang w:val="en-US"/>
+          <w:lang w:val="en-GB"/>
         </w:rPr>
       </w:pPr>
       <w:r>
         <w:rPr>
           <w:noProof/>
-          <w:lang w:val="en-US" w:eastAsia="pl-PL"/>
+          <w:lang w:eastAsia="pl-PL"/>
         </w:rPr>
         <w:drawing>
-          <wp:inline distT="0" distB="0" distL="0" distR="0" wp14:anchorId="687E265E" wp14:editId="7D750336">
+          <wp:inline distT="0" distB="0" distL="0" distR="0" wp14:anchorId="687E265E" wp14:editId="61E6A8EA">
             <wp:extent cx="2716868" cy="3190875"/>
             <wp:effectExtent l="0" t="0" r="7620" b="0"/>
-            <wp:docPr id="2" name="Obraz 2"/>
+            <wp:docPr id="794795868" name="picture"/>
             <wp:cNvGraphicFramePr>
               <a:graphicFrameLocks xmlns:a="http://schemas.openxmlformats.org/drawingml/2006/main" noChangeAspect="1"/>
             </wp:cNvGraphicFramePr>
@@ -1144,11 +1010,17 @@
               <a:graphicData uri="http://schemas.openxmlformats.org/drawingml/2006/picture">
                 <pic:pic xmlns:pic="http://schemas.openxmlformats.org/drawingml/2006/picture">
                   <pic:nvPicPr>
-                    <pic:cNvPr id="1" name=""/>
+                    <pic:cNvPr id="0" name="picture"/>
                     <pic:cNvPicPr/>
                   </pic:nvPicPr>
                   <pic:blipFill>
-                    <a:blip r:embed="rId7"/>
+                    <a:blip r:embed="rId6">
+                      <a:extLst>
+                        <a:ext uri="{28A0092B-C50C-407E-A947-70E740481C1C}">
+                          <a14:useLocalDpi xmlns:a14="http://schemas.microsoft.com/office/drawing/2010/main" val="0"/>
+                        </a:ext>
+                      </a:extLst>
+                    </a:blip>
                     <a:stretch>
                       <a:fillRect/>
                     </a:stretch>
@@ -1156,7 +1028,7 @@
                   <pic:spPr>
                     <a:xfrm>
                       <a:off x="0" y="0"/>
-                      <a:ext cx="2730219" cy="3206555"/>
+                      <a:ext cx="2716868" cy="3190875"/>
                     </a:xfrm>
                     <a:prstGeom prst="rect">
                       <a:avLst/>
@@ -1194,12 +1066,12 @@
           <w:p>
             <w:pPr>
               <w:rPr>
-                <w:lang w:val="en-US"/>
+                <w:lang w:val="en-GB"/>
               </w:rPr>
             </w:pPr>
             <w:r>
               <w:rPr>
-                <w:lang w:val="en-US"/>
+                <w:lang w:val="en-GB"/>
               </w:rPr>
               <w:t>INPUTS</w:t>
             </w:r>
@@ -1216,12 +1088,12 @@
           <w:p>
             <w:pPr>
               <w:rPr>
-                <w:lang w:val="en-US"/>
+                <w:lang w:val="en-GB"/>
               </w:rPr>
             </w:pPr>
             <w:r>
               <w:rPr>
-                <w:lang w:val="en-US"/>
+                <w:lang w:val="en-GB"/>
               </w:rPr>
               <w:t>GameState</w:t>
             </w:r>
@@ -1235,12 +1107,12 @@
             <w:pPr>
               <w:cnfStyle w:val="000000000000" w:firstRow="0" w:lastRow="0" w:firstColumn="0" w:lastColumn="0" w:oddVBand="0" w:evenVBand="0" w:oddHBand="0" w:evenHBand="0" w:firstRowFirstColumn="0" w:firstRowLastColumn="0" w:lastRowFirstColumn="0" w:lastRowLastColumn="0"/>
               <w:rPr>
-                <w:lang w:val="en-US"/>
+                <w:lang w:val="en-GB"/>
               </w:rPr>
             </w:pPr>
             <w:r>
               <w:rPr>
-                <w:lang w:val="en-US"/>
+                <w:lang w:val="en-GB"/>
               </w:rPr>
               <w:t>CurrentBotPosition</w:t>
             </w:r>
@@ -1254,12 +1126,12 @@
             <w:pPr>
               <w:cnfStyle w:val="000000000000" w:firstRow="0" w:lastRow="0" w:firstColumn="0" w:lastColumn="0" w:oddVBand="0" w:evenVBand="0" w:oddHBand="0" w:evenHBand="0" w:firstRowFirstColumn="0" w:firstRowLastColumn="0" w:lastRowFirstColumn="0" w:lastRowLastColumn="0"/>
               <w:rPr>
-                <w:lang w:val="en-US"/>
+                <w:lang w:val="en-GB"/>
               </w:rPr>
             </w:pPr>
             <w:r>
               <w:rPr>
-                <w:lang w:val="en-US"/>
+                <w:lang w:val="en-GB"/>
               </w:rPr>
               <w:t>Current position of your bot.</w:t>
             </w:r>
@@ -1292,12 +1164,12 @@
             <w:pPr>
               <w:cnfStyle w:val="000000100000" w:firstRow="0" w:lastRow="0" w:firstColumn="0" w:lastColumn="0" w:oddVBand="0" w:evenVBand="0" w:oddHBand="1" w:evenHBand="0" w:firstRowFirstColumn="0" w:firstRowLastColumn="0" w:lastRowFirstColumn="0" w:lastRowLastColumn="0"/>
               <w:rPr>
-                <w:lang w:val="en-US"/>
+                <w:lang w:val="en-GB"/>
               </w:rPr>
             </w:pPr>
             <w:r>
               <w:rPr>
-                <w:lang w:val="en-US"/>
+                <w:lang w:val="en-GB"/>
               </w:rPr>
               <w:t>Board</w:t>
             </w:r>
@@ -1311,12 +1183,12 @@
             <w:pPr>
               <w:cnfStyle w:val="000000100000" w:firstRow="0" w:lastRow="0" w:firstColumn="0" w:lastColumn="0" w:oddVBand="0" w:evenVBand="0" w:oddHBand="1" w:evenHBand="0" w:firstRowFirstColumn="0" w:firstRowLastColumn="0" w:lastRowFirstColumn="0" w:lastRowLastColumn="0"/>
               <w:rPr>
-                <w:lang w:val="en-US"/>
+                <w:lang w:val="en-GB"/>
               </w:rPr>
             </w:pPr>
             <w:r>
               <w:rPr>
-                <w:lang w:val="en-US"/>
+                <w:lang w:val="en-GB"/>
               </w:rPr>
               <w:t>Current state of the fields on the board.</w:t>
             </w:r>
@@ -1325,12 +1197,12 @@
             <w:pPr>
               <w:cnfStyle w:val="000000100000" w:firstRow="0" w:lastRow="0" w:firstColumn="0" w:lastColumn="0" w:oddVBand="0" w:evenVBand="0" w:oddHBand="1" w:evenHBand="0" w:firstRowFirstColumn="0" w:firstRowLastColumn="0" w:lastRowFirstColumn="0" w:lastRowLastColumn="0"/>
               <w:rPr>
-                <w:lang w:val="en-US"/>
+                <w:lang w:val="en-GB"/>
               </w:rPr>
             </w:pPr>
             <w:r>
               <w:rPr>
-                <w:lang w:val="en-US"/>
+                <w:lang w:val="en-GB"/>
               </w:rPr>
               <w:t>False = field is not occupied.</w:t>
             </w:r>
@@ -1339,12 +1211,12 @@
             <w:pPr>
               <w:cnfStyle w:val="000000100000" w:firstRow="0" w:lastRow="0" w:firstColumn="0" w:lastColumn="0" w:oddVBand="0" w:evenVBand="0" w:oddHBand="1" w:evenHBand="0" w:firstRowFirstColumn="0" w:firstRowLastColumn="0" w:lastRowFirstColumn="0" w:lastRowLastColumn="0"/>
               <w:rPr>
-                <w:lang w:val="en-US"/>
+                <w:lang w:val="en-GB"/>
               </w:rPr>
             </w:pPr>
             <w:r>
               <w:rPr>
-                <w:lang w:val="en-US"/>
+                <w:lang w:val="en-GB"/>
               </w:rPr>
               <w:t>True = field is occupied.</w:t>
             </w:r>
@@ -1358,13 +1230,7 @@
             <w:tcW w:w="1515" w:type="dxa"/>
             <w:vMerge/>
           </w:tcPr>
-          <w:p>
-            <w:pPr>
-              <w:rPr>
-                <w:lang w:val="en-US"/>
-              </w:rPr>
-            </w:pPr>
-          </w:p>
+          <w:p/>
         </w:tc>
         <w:tc>
           <w:tcPr>
@@ -1374,12 +1240,12 @@
             <w:pPr>
               <w:cnfStyle w:val="000000000000" w:firstRow="0" w:lastRow="0" w:firstColumn="0" w:lastColumn="0" w:oddVBand="0" w:evenVBand="0" w:oddHBand="0" w:evenHBand="0" w:firstRowFirstColumn="0" w:firstRowLastColumn="0" w:lastRowFirstColumn="0" w:lastRowLastColumn="0"/>
               <w:rPr>
-                <w:lang w:val="en-US"/>
+                <w:lang w:val="en-GB"/>
               </w:rPr>
             </w:pPr>
             <w:r>
               <w:rPr>
-                <w:lang w:val="en-US"/>
+                <w:lang w:val="en-GB"/>
               </w:rPr>
               <w:t>CurrentOpponentPosition</w:t>
             </w:r>
@@ -1393,12 +1259,12 @@
             <w:pPr>
               <w:cnfStyle w:val="000000000000" w:firstRow="0" w:lastRow="0" w:firstColumn="0" w:lastColumn="0" w:oddVBand="0" w:evenVBand="0" w:oddHBand="0" w:evenHBand="0" w:firstRowFirstColumn="0" w:firstRowLastColumn="0" w:lastRowFirstColumn="0" w:lastRowLastColumn="0"/>
               <w:rPr>
-                <w:lang w:val="en-US"/>
+                <w:lang w:val="en-GB"/>
               </w:rPr>
             </w:pPr>
             <w:r>
               <w:rPr>
-                <w:lang w:val="en-US"/>
+                <w:lang w:val="en-GB"/>
               </w:rPr>
               <w:t>Current position of opponents bot.</w:t>
             </w:r>
@@ -1431,12 +1297,12 @@
             <w:pPr>
               <w:cnfStyle w:val="000000100000" w:firstRow="0" w:lastRow="0" w:firstColumn="0" w:lastColumn="0" w:oddVBand="0" w:evenVBand="0" w:oddHBand="1" w:evenHBand="0" w:firstRowFirstColumn="0" w:firstRowLastColumn="0" w:lastRowFirstColumn="0" w:lastRowLastColumn="0"/>
               <w:rPr>
-                <w:lang w:val="en-US"/>
+                <w:lang w:val="en-GB"/>
               </w:rPr>
             </w:pPr>
             <w:r>
               <w:rPr>
-                <w:lang w:val="en-US"/>
+                <w:lang w:val="en-GB"/>
               </w:rPr>
               <w:t>PlayerName</w:t>
             </w:r>
@@ -1450,12 +1316,12 @@
             <w:pPr>
               <w:cnfStyle w:val="000000100000" w:firstRow="0" w:lastRow="0" w:firstColumn="0" w:lastColumn="0" w:oddVBand="0" w:evenVBand="0" w:oddHBand="1" w:evenHBand="0" w:firstRowFirstColumn="0" w:firstRowLastColumn="0" w:lastRowFirstColumn="0" w:lastRowLastColumn="0"/>
               <w:rPr>
-                <w:lang w:val="en-US"/>
+                <w:lang w:val="en-GB"/>
               </w:rPr>
             </w:pPr>
             <w:r>
               <w:rPr>
-                <w:lang w:val="en-US"/>
+                <w:lang w:val="en-GB"/>
               </w:rPr>
               <w:t>Your name.</w:t>
             </w:r>
@@ -1469,13 +1335,7 @@
             <w:tcW w:w="1515" w:type="dxa"/>
             <w:vMerge/>
           </w:tcPr>
-          <w:p>
-            <w:pPr>
-              <w:rPr>
-                <w:lang w:val="en-US"/>
-              </w:rPr>
-            </w:pPr>
-          </w:p>
+          <w:p/>
         </w:tc>
         <w:tc>
           <w:tcPr>
@@ -1485,12 +1345,12 @@
             <w:pPr>
               <w:cnfStyle w:val="000000000000" w:firstRow="0" w:lastRow="0" w:firstColumn="0" w:lastColumn="0" w:oddVBand="0" w:evenVBand="0" w:oddHBand="0" w:evenHBand="0" w:firstRowFirstColumn="0" w:firstRowLastColumn="0" w:lastRowFirstColumn="0" w:lastRowLastColumn="0"/>
               <w:rPr>
-                <w:lang w:val="en-US"/>
+                <w:lang w:val="en-GB"/>
               </w:rPr>
             </w:pPr>
             <w:r>
               <w:rPr>
-                <w:lang w:val="en-US"/>
+                <w:lang w:val="en-GB"/>
               </w:rPr>
               <w:t>OpponentName</w:t>
             </w:r>
@@ -1504,12 +1364,12 @@
             <w:pPr>
               <w:cnfStyle w:val="000000000000" w:firstRow="0" w:lastRow="0" w:firstColumn="0" w:lastColumn="0" w:oddVBand="0" w:evenVBand="0" w:oddHBand="0" w:evenHBand="0" w:firstRowFirstColumn="0" w:firstRowLastColumn="0" w:lastRowFirstColumn="0" w:lastRowLastColumn="0"/>
               <w:rPr>
-                <w:lang w:val="en-US"/>
+                <w:lang w:val="en-GB"/>
               </w:rPr>
             </w:pPr>
             <w:r>
               <w:rPr>
-                <w:lang w:val="en-US"/>
+                <w:lang w:val="en-GB"/>
               </w:rPr>
               <w:t>Your opponents name.</w:t>
             </w:r>
@@ -1528,12 +1388,12 @@
           <w:p>
             <w:pPr>
               <w:rPr>
-                <w:lang w:val="en-US"/>
+                <w:lang w:val="en-GB"/>
               </w:rPr>
             </w:pPr>
             <w:r>
               <w:rPr>
-                <w:lang w:val="en-US"/>
+                <w:lang w:val="en-GB"/>
               </w:rPr>
               <w:t>BotData</w:t>
             </w:r>
@@ -1547,12 +1407,12 @@
             <w:pPr>
               <w:cnfStyle w:val="000000100000" w:firstRow="0" w:lastRow="0" w:firstColumn="0" w:lastColumn="0" w:oddVBand="0" w:evenVBand="0" w:oddHBand="1" w:evenHBand="0" w:firstRowFirstColumn="0" w:firstRowLastColumn="0" w:lastRowFirstColumn="0" w:lastRowLastColumn="0"/>
               <w:rPr>
-                <w:lang w:val="en-US"/>
+                <w:lang w:val="en-GB"/>
               </w:rPr>
             </w:pPr>
             <w:r>
               <w:rPr>
-                <w:lang w:val="en-US"/>
+                <w:lang w:val="en-GB"/>
               </w:rPr>
               <w:t>BotStorageFolder</w:t>
             </w:r>
@@ -1566,12 +1426,12 @@
             <w:pPr>
               <w:cnfStyle w:val="000000100000" w:firstRow="0" w:lastRow="0" w:firstColumn="0" w:lastColumn="0" w:oddVBand="0" w:evenVBand="0" w:oddHBand="1" w:evenHBand="0" w:firstRowFirstColumn="0" w:firstRowLastColumn="0" w:lastRowFirstColumn="0" w:lastRowLastColumn="0"/>
               <w:rPr>
-                <w:lang w:val="en-US"/>
+                <w:lang w:val="en-GB"/>
               </w:rPr>
             </w:pPr>
             <w:r>
               <w:rPr>
-                <w:lang w:val="en-US"/>
+                <w:lang w:val="en-GB"/>
               </w:rPr>
               <w:t>The folder in which the bot may store any persistent data it wants.</w:t>
             </w:r>
@@ -1580,12 +1440,12 @@
             <w:pPr>
               <w:cnfStyle w:val="000000100000" w:firstRow="0" w:lastRow="0" w:firstColumn="0" w:lastColumn="0" w:oddVBand="0" w:evenVBand="0" w:oddHBand="1" w:evenHBand="0" w:firstRowFirstColumn="0" w:firstRowLastColumn="0" w:lastRowFirstColumn="0" w:lastRowLastColumn="0"/>
               <w:rPr>
-                <w:lang w:val="en-US"/>
+                <w:lang w:val="en-GB"/>
               </w:rPr>
             </w:pPr>
             <w:r>
               <w:rPr>
-                <w:lang w:val="en-US"/>
+                <w:lang w:val="en-GB"/>
               </w:rPr>
               <w:t>This folder will stay the same during entire competition.</w:t>
             </w:r>
@@ -1603,12 +1463,12 @@
           <w:p>
             <w:pPr>
               <w:rPr>
-                <w:lang w:val="en-US"/>
+                <w:lang w:val="en-GB"/>
               </w:rPr>
             </w:pPr>
             <w:r>
               <w:rPr>
-                <w:lang w:val="en-US"/>
+                <w:lang w:val="en-GB"/>
               </w:rPr>
               <w:t>OUTPUTS</w:t>
             </w:r>
@@ -1628,12 +1488,12 @@
           <w:p>
             <w:pPr>
               <w:rPr>
-                <w:lang w:val="en-US"/>
+                <w:lang w:val="en-GB"/>
               </w:rPr>
             </w:pPr>
             <w:r>
               <w:rPr>
-                <w:lang w:val="en-US"/>
+                <w:lang w:val="en-GB"/>
               </w:rPr>
               <w:t>Move</w:t>
             </w:r>
@@ -1647,12 +1507,12 @@
             <w:pPr>
               <w:cnfStyle w:val="000000100000" w:firstRow="0" w:lastRow="0" w:firstColumn="0" w:lastColumn="0" w:oddVBand="0" w:evenVBand="0" w:oddHBand="1" w:evenHBand="0" w:firstRowFirstColumn="0" w:firstRowLastColumn="0" w:lastRowFirstColumn="0" w:lastRowLastColumn="0"/>
               <w:rPr>
-                <w:lang w:val="en-US"/>
+                <w:lang w:val="en-GB"/>
               </w:rPr>
             </w:pPr>
             <w:r>
               <w:rPr>
-                <w:lang w:val="en-US"/>
+                <w:lang w:val="en-GB"/>
               </w:rPr>
               <w:t>The move your bot make in this turn.</w:t>
             </w:r>
@@ -1669,12 +1529,12 @@
           <w:p>
             <w:pPr>
               <w:rPr>
-                <w:lang w:val="en-US"/>
+                <w:lang w:val="en-GB"/>
               </w:rPr>
             </w:pPr>
             <w:r>
               <w:rPr>
-                <w:lang w:val="en-US"/>
+                <w:lang w:val="en-GB"/>
               </w:rPr>
               <w:t>Error out</w:t>
             </w:r>
@@ -1688,14 +1548,14 @@
             <w:pPr>
               <w:cnfStyle w:val="000000000000" w:firstRow="0" w:lastRow="0" w:firstColumn="0" w:lastColumn="0" w:oddVBand="0" w:evenVBand="0" w:oddHBand="0" w:evenHBand="0" w:firstRowFirstColumn="0" w:firstRowLastColumn="0" w:lastRowFirstColumn="0" w:lastRowLastColumn="0"/>
               <w:rPr>
-                <w:lang w:val="en-US"/>
+                <w:lang w:val="en-GB"/>
               </w:rPr>
             </w:pPr>
             <w:r>
               <w:rPr>
-                <w:lang w:val="en-US"/>
-              </w:rPr>
-              <w:t>Error returned by your bot. Error will be logged, so you may use it for further investigation during developement.</w:t>
+                <w:lang w:val="en-GB"/>
+              </w:rPr>
+              <w:t>Error returned by your bot. Error will be logged, so you may use it for further investigation during development.</w:t>
             </w:r>
           </w:p>
         </w:tc>
@@ -1703,112 +1563,13 @@
     </w:tbl>
     <w:p>
       <w:pPr>
-        <w:pStyle w:val="Nagwek2"/>
-        <w:rPr>
-          <w:lang w:val="en-US"/>
-        </w:rPr>
-      </w:pPr>
-    </w:p>
-    <w:p>
-      <w:pPr>
-        <w:rPr>
-          <w:lang w:val="en-US"/>
-        </w:rPr>
-      </w:pPr>
-    </w:p>
-    <w:p>
-      <w:pPr>
-        <w:pStyle w:val="Nagwek2"/>
-        <w:rPr>
-          <w:lang w:val="en-US"/>
-        </w:rPr>
-      </w:pPr>
-      <w:r>
-        <w:rPr>
-          <w:lang w:val="en-US"/>
-        </w:rPr>
-        <w:lastRenderedPageBreak/>
-        <w:t>Testing your bot</w:t>
-      </w:r>
-    </w:p>
-    <w:p>
-      <w:pPr>
-        <w:pStyle w:val="Akapitzlist"/>
-        <w:numPr>
-          <w:ilvl w:val="0"/>
-          <w:numId w:val="6"/>
-        </w:numPr>
-        <w:rPr>
-          <w:lang w:val="en-US"/>
-        </w:rPr>
-      </w:pPr>
-      <w:r>
-        <w:rPr>
-          <w:lang w:val="en-US"/>
-        </w:rPr>
-        <w:t>You can test your bot using Example_Game.vi in Sandbox directory:</w:t>
-      </w:r>
-    </w:p>
-    <w:p>
-      <w:pPr>
-        <w:pStyle w:val="Akapitzlist"/>
-        <w:rPr>
-          <w:lang w:val="en-US"/>
-        </w:rPr>
-      </w:pPr>
-      <w:r>
-        <w:rPr>
-          <w:noProof/>
-          <w:lang w:eastAsia="pl-PL"/>
-        </w:rPr>
-        <w:drawing>
-          <wp:inline distT="0" distB="0" distL="0" distR="0" wp14:anchorId="37F2C092" wp14:editId="180B04FC">
-            <wp:extent cx="5760720" cy="2550160"/>
-            <wp:effectExtent l="0" t="0" r="0" b="2540"/>
-            <wp:docPr id="4" name="Obraz 4"/>
-            <wp:cNvGraphicFramePr>
-              <a:graphicFrameLocks xmlns:a="http://schemas.openxmlformats.org/drawingml/2006/main" noChangeAspect="1"/>
-            </wp:cNvGraphicFramePr>
-            <a:graphic xmlns:a="http://schemas.openxmlformats.org/drawingml/2006/main">
-              <a:graphicData uri="http://schemas.openxmlformats.org/drawingml/2006/picture">
-                <pic:pic xmlns:pic="http://schemas.openxmlformats.org/drawingml/2006/picture">
-                  <pic:nvPicPr>
-                    <pic:cNvPr id="1" name=""/>
-                    <pic:cNvPicPr/>
-                  </pic:nvPicPr>
-                  <pic:blipFill>
-                    <a:blip r:embed="rId8"/>
-                    <a:stretch>
-                      <a:fillRect/>
-                    </a:stretch>
-                  </pic:blipFill>
-                  <pic:spPr>
-                    <a:xfrm>
-                      <a:off x="0" y="0"/>
-                      <a:ext cx="5760720" cy="2550160"/>
-                    </a:xfrm>
-                    <a:prstGeom prst="rect">
-                      <a:avLst/>
-                    </a:prstGeom>
-                  </pic:spPr>
-                </pic:pic>
-              </a:graphicData>
-            </a:graphic>
-          </wp:inline>
-        </w:drawing>
-      </w:r>
-      <w:bookmarkStart w:id="5" w:name="_GoBack"/>
-      <w:bookmarkEnd w:id="5"/>
-    </w:p>
-    <w:p>
-      <w:pPr>
-        <w:rPr>
-          <w:lang w:val="en-US"/>
-        </w:rPr>
-      </w:pPr>
-      <w:r>
-        <w:rPr>
-          <w:lang w:val="en-US"/>
+        <w:rPr>
+          <w:lang w:val="en-GB"/>
+        </w:rPr>
+      </w:pPr>
+      <w:r>
+        <w:rPr>
+          <w:lang w:val="en-GB"/>
         </w:rPr>
         <w:br w:type="page"/>
       </w:r>
@@ -1817,30 +1578,30 @@
       <w:pPr>
         <w:pStyle w:val="Nagwek1"/>
         <w:rPr>
-          <w:lang w:val="en-US"/>
-        </w:rPr>
-      </w:pPr>
-      <w:bookmarkStart w:id="6" w:name="_Toc501317998"/>
-      <w:r>
-        <w:rPr>
-          <w:lang w:val="en-US"/>
+          <w:lang w:val="en-GB"/>
+        </w:rPr>
+      </w:pPr>
+      <w:bookmarkStart w:id="7" w:name="_Toc501317998"/>
+      <w:r>
+        <w:rPr>
+          <w:lang w:val="en-GB"/>
         </w:rPr>
         <w:lastRenderedPageBreak/>
         <w:t>Competition format</w:t>
       </w:r>
-      <w:bookmarkEnd w:id="6"/>
+      <w:bookmarkEnd w:id="7"/>
     </w:p>
     <w:p>
       <w:pPr>
         <w:rPr>
           <w:rStyle w:val="Pogrubienie"/>
-          <w:lang w:val="en-US"/>
+          <w:lang w:val="en-GB"/>
         </w:rPr>
       </w:pPr>
       <w:r>
         <w:rPr>
           <w:rStyle w:val="Pogrubienie"/>
-          <w:lang w:val="en-US"/>
+          <w:lang w:val="en-GB"/>
         </w:rPr>
         <w:t>Competition format is provisional and is subject to change before final release.</w:t>
       </w:r>
@@ -1855,6 +1616,7 @@
         <w:rPr>
           <w:rStyle w:val="Pogrubienie"/>
           <w:b w:val="0"/>
+          <w:bCs w:val="0"/>
           <w:lang w:val="en-US"/>
         </w:rPr>
       </w:pPr>
@@ -1862,57 +1624,10 @@
         <w:rPr>
           <w:rStyle w:val="Pogrubienie"/>
           <w:b w:val="0"/>
-          <w:lang w:val="en-US"/>
-        </w:rPr>
-        <w:t xml:space="preserve">Competition </w:t>
-      </w:r>
-      <w:r>
-        <w:rPr>
-          <w:rStyle w:val="Pogrubienie"/>
-          <w:b w:val="0"/>
-          <w:lang w:val="en-US"/>
-        </w:rPr>
-        <w:t>will</w:t>
-      </w:r>
-      <w:r>
-        <w:rPr>
-          <w:rStyle w:val="Pogrubienie"/>
-          <w:b w:val="0"/>
-          <w:lang w:val="en-US"/>
-        </w:rPr>
-        <w:t xml:space="preserve"> be split into two parts: </w:t>
-      </w:r>
-      <w:r>
-        <w:rPr>
-          <w:rStyle w:val="Pogrubienie"/>
-          <w:b w:val="0"/>
-          <w:lang w:val="en-US"/>
-        </w:rPr>
-        <w:t>round-robin round</w:t>
-      </w:r>
-      <w:r>
-        <w:rPr>
-          <w:rStyle w:val="Pogrubienie"/>
-          <w:b w:val="0"/>
-          <w:lang w:val="en-US"/>
-        </w:rPr>
-        <w:t xml:space="preserve"> and </w:t>
-      </w:r>
-      <w:r>
-        <w:rPr>
-          <w:rStyle w:val="Pogrubienie"/>
-          <w:b w:val="0"/>
-          <w:lang w:val="en-US"/>
-        </w:rPr>
-        <w:t>knock-out</w:t>
-      </w:r>
-      <w:r>
-        <w:rPr>
-          <w:rStyle w:val="Pogrubienie"/>
-          <w:b w:val="0"/>
-          <w:lang w:val="en-US"/>
-        </w:rPr>
-        <w:t xml:space="preserve"> round.</w:t>
+          <w:bCs w:val="0"/>
+          <w:lang w:val="en-GB"/>
+        </w:rPr>
+        <w:t>The competition will be split into two parts: round-robin round and knock-out round.</w:t>
       </w:r>
     </w:p>
     <w:p>
@@ -1925,6 +1640,7 @@
         <w:rPr>
           <w:rStyle w:val="Pogrubienie"/>
           <w:b w:val="0"/>
+          <w:bCs w:val="0"/>
           <w:lang w:val="en-US"/>
         </w:rPr>
       </w:pPr>
@@ -1932,7 +1648,8 @@
         <w:rPr>
           <w:rStyle w:val="Pogrubienie"/>
           <w:b w:val="0"/>
-          <w:lang w:val="en-US"/>
+          <w:bCs w:val="0"/>
+          <w:lang w:val="en-GB"/>
         </w:rPr>
         <w:t>In round-robin round each bot will play multiple games with each other.</w:t>
       </w:r>
@@ -1947,6 +1664,7 @@
         <w:rPr>
           <w:rStyle w:val="Pogrubienie"/>
           <w:b w:val="0"/>
+          <w:bCs w:val="0"/>
           <w:lang w:val="en-US"/>
         </w:rPr>
       </w:pPr>
@@ -1954,17 +1672,10 @@
         <w:rPr>
           <w:rStyle w:val="Pogrubienie"/>
           <w:b w:val="0"/>
-          <w:lang w:val="en-US"/>
-        </w:rPr>
-        <w:t>Standings will be based on the points gained by bots: w</w:t>
-      </w:r>
-      <w:r>
-        <w:rPr>
-          <w:rStyle w:val="Pogrubienie"/>
-          <w:b w:val="0"/>
-          <w:lang w:val="en-US"/>
-        </w:rPr>
-        <w:t>inner of each game will gain 2 points, loser 0 points. If the game ends with a draw, each bot will gain 1 point.</w:t>
+          <w:bCs w:val="0"/>
+          <w:lang w:val="en-GB"/>
+        </w:rPr>
+        <w:t>Standings will be based on the points gained by bots: winner of each game will gain 2 points, loser 0 points. If the game ends with a draw, each bot will gain 1 point.</w:t>
       </w:r>
     </w:p>
     <w:p>
@@ -1977,6 +1688,7 @@
         <w:rPr>
           <w:rStyle w:val="Pogrubienie"/>
           <w:b w:val="0"/>
+          <w:bCs w:val="0"/>
           <w:lang w:val="en-US"/>
         </w:rPr>
       </w:pPr>
@@ -1984,7 +1696,8 @@
         <w:rPr>
           <w:rStyle w:val="Pogrubienie"/>
           <w:b w:val="0"/>
-          <w:lang w:val="en-US"/>
+          <w:bCs w:val="0"/>
+          <w:lang w:val="en-GB"/>
         </w:rPr>
         <w:t>Best X bots will advance into knock-out round.</w:t>
       </w:r>
@@ -1999,6 +1712,7 @@
         <w:rPr>
           <w:rStyle w:val="Pogrubienie"/>
           <w:b w:val="0"/>
+          <w:bCs w:val="0"/>
           <w:lang w:val="en-US"/>
         </w:rPr>
       </w:pPr>
@@ -2006,7 +1720,8 @@
         <w:rPr>
           <w:rStyle w:val="Pogrubienie"/>
           <w:b w:val="0"/>
-          <w:lang w:val="en-US"/>
+          <w:bCs w:val="0"/>
+          <w:lang w:val="en-GB"/>
         </w:rPr>
         <w:t>Bots will be paired and will play multiple games. Winner will advance to next round, and the process will be repeated until the final between two bots.</w:t>
       </w:r>
@@ -2448,232 +2163,6 @@
       </w:pPr>
     </w:lvl>
   </w:abstractNum>
-  <w:abstractNum w:abstractNumId="4" w15:restartNumberingAfterBreak="0">
-    <w:nsid w:val="65E12D6E"/>
-    <w:multiLevelType w:val="hybridMultilevel"/>
-    <w:tmpl w:val="2FFC55D4"/>
-    <w:lvl w:ilvl="0" w:tplc="04150001">
-      <w:start w:val="1"/>
-      <w:numFmt w:val="bullet"/>
-      <w:lvlText w:val=""/>
-      <w:lvlJc w:val="left"/>
-      <w:pPr>
-        <w:ind w:left="720" w:hanging="360"/>
-      </w:pPr>
-      <w:rPr>
-        <w:rFonts w:ascii="Symbol" w:hAnsi="Symbol" w:hint="default"/>
-      </w:rPr>
-    </w:lvl>
-    <w:lvl w:ilvl="1" w:tplc="04150003" w:tentative="1">
-      <w:start w:val="1"/>
-      <w:numFmt w:val="bullet"/>
-      <w:lvlText w:val="o"/>
-      <w:lvlJc w:val="left"/>
-      <w:pPr>
-        <w:ind w:left="1440" w:hanging="360"/>
-      </w:pPr>
-      <w:rPr>
-        <w:rFonts w:ascii="Courier New" w:hAnsi="Courier New" w:cs="Courier New" w:hint="default"/>
-      </w:rPr>
-    </w:lvl>
-    <w:lvl w:ilvl="2" w:tplc="04150005" w:tentative="1">
-      <w:start w:val="1"/>
-      <w:numFmt w:val="bullet"/>
-      <w:lvlText w:val=""/>
-      <w:lvlJc w:val="left"/>
-      <w:pPr>
-        <w:ind w:left="2160" w:hanging="360"/>
-      </w:pPr>
-      <w:rPr>
-        <w:rFonts w:ascii="Wingdings" w:hAnsi="Wingdings" w:hint="default"/>
-      </w:rPr>
-    </w:lvl>
-    <w:lvl w:ilvl="3" w:tplc="04150001" w:tentative="1">
-      <w:start w:val="1"/>
-      <w:numFmt w:val="bullet"/>
-      <w:lvlText w:val=""/>
-      <w:lvlJc w:val="left"/>
-      <w:pPr>
-        <w:ind w:left="2880" w:hanging="360"/>
-      </w:pPr>
-      <w:rPr>
-        <w:rFonts w:ascii="Symbol" w:hAnsi="Symbol" w:hint="default"/>
-      </w:rPr>
-    </w:lvl>
-    <w:lvl w:ilvl="4" w:tplc="04150003" w:tentative="1">
-      <w:start w:val="1"/>
-      <w:numFmt w:val="bullet"/>
-      <w:lvlText w:val="o"/>
-      <w:lvlJc w:val="left"/>
-      <w:pPr>
-        <w:ind w:left="3600" w:hanging="360"/>
-      </w:pPr>
-      <w:rPr>
-        <w:rFonts w:ascii="Courier New" w:hAnsi="Courier New" w:cs="Courier New" w:hint="default"/>
-      </w:rPr>
-    </w:lvl>
-    <w:lvl w:ilvl="5" w:tplc="04150005" w:tentative="1">
-      <w:start w:val="1"/>
-      <w:numFmt w:val="bullet"/>
-      <w:lvlText w:val=""/>
-      <w:lvlJc w:val="left"/>
-      <w:pPr>
-        <w:ind w:left="4320" w:hanging="360"/>
-      </w:pPr>
-      <w:rPr>
-        <w:rFonts w:ascii="Wingdings" w:hAnsi="Wingdings" w:hint="default"/>
-      </w:rPr>
-    </w:lvl>
-    <w:lvl w:ilvl="6" w:tplc="04150001" w:tentative="1">
-      <w:start w:val="1"/>
-      <w:numFmt w:val="bullet"/>
-      <w:lvlText w:val=""/>
-      <w:lvlJc w:val="left"/>
-      <w:pPr>
-        <w:ind w:left="5040" w:hanging="360"/>
-      </w:pPr>
-      <w:rPr>
-        <w:rFonts w:ascii="Symbol" w:hAnsi="Symbol" w:hint="default"/>
-      </w:rPr>
-    </w:lvl>
-    <w:lvl w:ilvl="7" w:tplc="04150003" w:tentative="1">
-      <w:start w:val="1"/>
-      <w:numFmt w:val="bullet"/>
-      <w:lvlText w:val="o"/>
-      <w:lvlJc w:val="left"/>
-      <w:pPr>
-        <w:ind w:left="5760" w:hanging="360"/>
-      </w:pPr>
-      <w:rPr>
-        <w:rFonts w:ascii="Courier New" w:hAnsi="Courier New" w:cs="Courier New" w:hint="default"/>
-      </w:rPr>
-    </w:lvl>
-    <w:lvl w:ilvl="8" w:tplc="04150005" w:tentative="1">
-      <w:start w:val="1"/>
-      <w:numFmt w:val="bullet"/>
-      <w:lvlText w:val=""/>
-      <w:lvlJc w:val="left"/>
-      <w:pPr>
-        <w:ind w:left="6480" w:hanging="360"/>
-      </w:pPr>
-      <w:rPr>
-        <w:rFonts w:ascii="Wingdings" w:hAnsi="Wingdings" w:hint="default"/>
-      </w:rPr>
-    </w:lvl>
-  </w:abstractNum>
-  <w:abstractNum w:abstractNumId="5" w15:restartNumberingAfterBreak="0">
-    <w:nsid w:val="7CB173B1"/>
-    <w:multiLevelType w:val="hybridMultilevel"/>
-    <w:tmpl w:val="5D481260"/>
-    <w:lvl w:ilvl="0" w:tplc="04150001">
-      <w:start w:val="1"/>
-      <w:numFmt w:val="bullet"/>
-      <w:lvlText w:val=""/>
-      <w:lvlJc w:val="left"/>
-      <w:pPr>
-        <w:ind w:left="720" w:hanging="360"/>
-      </w:pPr>
-      <w:rPr>
-        <w:rFonts w:ascii="Symbol" w:hAnsi="Symbol" w:hint="default"/>
-      </w:rPr>
-    </w:lvl>
-    <w:lvl w:ilvl="1" w:tplc="04150003" w:tentative="1">
-      <w:start w:val="1"/>
-      <w:numFmt w:val="bullet"/>
-      <w:lvlText w:val="o"/>
-      <w:lvlJc w:val="left"/>
-      <w:pPr>
-        <w:ind w:left="1440" w:hanging="360"/>
-      </w:pPr>
-      <w:rPr>
-        <w:rFonts w:ascii="Courier New" w:hAnsi="Courier New" w:cs="Courier New" w:hint="default"/>
-      </w:rPr>
-    </w:lvl>
-    <w:lvl w:ilvl="2" w:tplc="04150005" w:tentative="1">
-      <w:start w:val="1"/>
-      <w:numFmt w:val="bullet"/>
-      <w:lvlText w:val=""/>
-      <w:lvlJc w:val="left"/>
-      <w:pPr>
-        <w:ind w:left="2160" w:hanging="360"/>
-      </w:pPr>
-      <w:rPr>
-        <w:rFonts w:ascii="Wingdings" w:hAnsi="Wingdings" w:hint="default"/>
-      </w:rPr>
-    </w:lvl>
-    <w:lvl w:ilvl="3" w:tplc="04150001" w:tentative="1">
-      <w:start w:val="1"/>
-      <w:numFmt w:val="bullet"/>
-      <w:lvlText w:val=""/>
-      <w:lvlJc w:val="left"/>
-      <w:pPr>
-        <w:ind w:left="2880" w:hanging="360"/>
-      </w:pPr>
-      <w:rPr>
-        <w:rFonts w:ascii="Symbol" w:hAnsi="Symbol" w:hint="default"/>
-      </w:rPr>
-    </w:lvl>
-    <w:lvl w:ilvl="4" w:tplc="04150003" w:tentative="1">
-      <w:start w:val="1"/>
-      <w:numFmt w:val="bullet"/>
-      <w:lvlText w:val="o"/>
-      <w:lvlJc w:val="left"/>
-      <w:pPr>
-        <w:ind w:left="3600" w:hanging="360"/>
-      </w:pPr>
-      <w:rPr>
-        <w:rFonts w:ascii="Courier New" w:hAnsi="Courier New" w:cs="Courier New" w:hint="default"/>
-      </w:rPr>
-    </w:lvl>
-    <w:lvl w:ilvl="5" w:tplc="04150005" w:tentative="1">
-      <w:start w:val="1"/>
-      <w:numFmt w:val="bullet"/>
-      <w:lvlText w:val=""/>
-      <w:lvlJc w:val="left"/>
-      <w:pPr>
-        <w:ind w:left="4320" w:hanging="360"/>
-      </w:pPr>
-      <w:rPr>
-        <w:rFonts w:ascii="Wingdings" w:hAnsi="Wingdings" w:hint="default"/>
-      </w:rPr>
-    </w:lvl>
-    <w:lvl w:ilvl="6" w:tplc="04150001" w:tentative="1">
-      <w:start w:val="1"/>
-      <w:numFmt w:val="bullet"/>
-      <w:lvlText w:val=""/>
-      <w:lvlJc w:val="left"/>
-      <w:pPr>
-        <w:ind w:left="5040" w:hanging="360"/>
-      </w:pPr>
-      <w:rPr>
-        <w:rFonts w:ascii="Symbol" w:hAnsi="Symbol" w:hint="default"/>
-      </w:rPr>
-    </w:lvl>
-    <w:lvl w:ilvl="7" w:tplc="04150003" w:tentative="1">
-      <w:start w:val="1"/>
-      <w:numFmt w:val="bullet"/>
-      <w:lvlText w:val="o"/>
-      <w:lvlJc w:val="left"/>
-      <w:pPr>
-        <w:ind w:left="5760" w:hanging="360"/>
-      </w:pPr>
-      <w:rPr>
-        <w:rFonts w:ascii="Courier New" w:hAnsi="Courier New" w:cs="Courier New" w:hint="default"/>
-      </w:rPr>
-    </w:lvl>
-    <w:lvl w:ilvl="8" w:tplc="04150005" w:tentative="1">
-      <w:start w:val="1"/>
-      <w:numFmt w:val="bullet"/>
-      <w:lvlText w:val=""/>
-      <w:lvlJc w:val="left"/>
-      <w:pPr>
-        <w:ind w:left="6480" w:hanging="360"/>
-      </w:pPr>
-      <w:rPr>
-        <w:rFonts w:ascii="Wingdings" w:hAnsi="Wingdings" w:hint="default"/>
-      </w:rPr>
-    </w:lvl>
-  </w:abstractNum>
   <w:num w:numId="1">
     <w:abstractNumId w:val="1"/>
   </w:num>
@@ -2685,12 +2174,6 @@
   </w:num>
   <w:num w:numId="4">
     <w:abstractNumId w:val="3"/>
-  </w:num>
-  <w:num w:numId="5">
-    <w:abstractNumId w:val="5"/>
-  </w:num>
-  <w:num w:numId="6">
-    <w:abstractNumId w:val="4"/>
   </w:num>
 </w:numbering>
 </file>
@@ -3403,6 +2886,73 @@
       </w:tcPr>
     </w:tblStylePr>
   </w:style>
+  <w:style w:type="paragraph" w:styleId="Tekstkomentarza">
+    <w:name w:val="annotation text"/>
+    <w:basedOn w:val="Normalny"/>
+    <w:link w:val="TekstkomentarzaZnak"/>
+    <w:uiPriority w:val="99"/>
+    <w:semiHidden/>
+    <w:unhideWhenUsed/>
+    <w:pPr>
+      <w:spacing w:line="240" w:lineRule="auto"/>
+    </w:pPr>
+    <w:rPr>
+      <w:sz w:val="20"/>
+      <w:szCs w:val="20"/>
+    </w:rPr>
+  </w:style>
+  <w:style w:type="character" w:customStyle="1" w:styleId="TekstkomentarzaZnak">
+    <w:name w:val="Tekst komentarza Znak"/>
+    <w:basedOn w:val="Domylnaczcionkaakapitu"/>
+    <w:link w:val="Tekstkomentarza"/>
+    <w:uiPriority w:val="99"/>
+    <w:semiHidden/>
+    <w:rPr>
+      <w:sz w:val="20"/>
+      <w:szCs w:val="20"/>
+    </w:rPr>
+  </w:style>
+  <w:style w:type="character" w:styleId="Odwoaniedokomentarza">
+    <w:name w:val="annotation reference"/>
+    <w:basedOn w:val="Domylnaczcionkaakapitu"/>
+    <w:uiPriority w:val="99"/>
+    <w:semiHidden/>
+    <w:unhideWhenUsed/>
+    <w:rPr>
+      <w:sz w:val="16"/>
+      <w:szCs w:val="16"/>
+    </w:rPr>
+  </w:style>
+  <w:style w:type="paragraph" w:styleId="Tekstdymka">
+    <w:name w:val="Balloon Text"/>
+    <w:basedOn w:val="Normalny"/>
+    <w:link w:val="TekstdymkaZnak"/>
+    <w:uiPriority w:val="99"/>
+    <w:semiHidden/>
+    <w:unhideWhenUsed/>
+    <w:rsid w:val="00755A78"/>
+    <w:pPr>
+      <w:spacing w:after="0" w:line="240" w:lineRule="auto"/>
+    </w:pPr>
+    <w:rPr>
+      <w:rFonts w:ascii="Segoe UI" w:hAnsi="Segoe UI" w:cs="Segoe UI"/>
+      <w:sz w:val="18"/>
+      <w:szCs w:val="18"/>
+    </w:rPr>
+  </w:style>
+  <w:style w:type="character" w:customStyle="1" w:styleId="TekstdymkaZnak">
+    <w:name w:val="Tekst dymka Znak"/>
+    <w:basedOn w:val="Domylnaczcionkaakapitu"/>
+    <w:link w:val="Tekstdymka"/>
+    <w:uiPriority w:val="99"/>
+    <w:semiHidden/>
+    <w:rsid w:val="00755A78"/>
+    <w:rPr>
+      <w:rFonts w:ascii="Segoe UI" w:hAnsi="Segoe UI" w:cs="Segoe UI"/>
+      <w:sz w:val="18"/>
+      <w:szCs w:val="18"/>
+    </w:rPr>
+  </w:style>
   <w:style w:type="paragraph" w:styleId="Legenda">
     <w:name w:val="caption"/>
     <w:basedOn w:val="Normalny"/>
@@ -3411,7 +2961,7 @@
     <w:semiHidden/>
     <w:unhideWhenUsed/>
     <w:qFormat/>
-    <w:rsid w:val="00D3212A"/>
+    <w:rsid w:val="00755A78"/>
     <w:pPr>
       <w:spacing w:after="200" w:line="240" w:lineRule="auto"/>
     </w:pPr>
@@ -3685,16 +3235,4 @@
     </a:ext>
   </a:extLst>
 </a:theme>
-</file>
-
-<file path=customXml/item1.xml><?xml version="1.0" encoding="utf-8"?>
-<b:Sources xmlns:b="http://schemas.openxmlformats.org/officeDocument/2006/bibliography" xmlns="http://schemas.openxmlformats.org/officeDocument/2006/bibliography" SelectedStyle="\APASixthEditionOfficeOnline.xsl" StyleName="APA" Version="6"/>
-</file>
-
-<file path=customXml/itemProps1.xml><?xml version="1.0" encoding="utf-8"?>
-<ds:datastoreItem xmlns:ds="http://schemas.openxmlformats.org/officeDocument/2006/customXml" ds:itemID="{3808F01A-3295-4429-A266-6D4EA8325CD4}">
-  <ds:schemaRefs>
-    <ds:schemaRef ds:uri="http://schemas.openxmlformats.org/officeDocument/2006/bibliography"/>
-  </ds:schemaRefs>
-</ds:datastoreItem>
 </file>
</xml_diff>

<commit_message>
Configuration of the game in Example_Game.vi moved to front panel. Added random starting position generation for the players.
</commit_message>
<xml_diff>
--- a/Docs/tronview.docx
+++ b/Docs/tronview.docx
@@ -669,7 +669,79 @@
         <w:rPr>
           <w:lang w:val="en-GB"/>
         </w:rPr>
-        <w:t>If the move finishes in the field with wall, bot losses.</w:t>
+        <w:t>The bot los</w:t>
+      </w:r>
+      <w:r>
+        <w:rPr>
+          <w:lang w:val="en-GB"/>
+        </w:rPr>
+        <w:t>es when:</w:t>
+      </w:r>
+    </w:p>
+    <w:p>
+      <w:pPr>
+        <w:pStyle w:val="Akapitzlist"/>
+        <w:numPr>
+          <w:ilvl w:val="1"/>
+          <w:numId w:val="1"/>
+        </w:numPr>
+        <w:rPr>
+          <w:lang w:val="en-GB"/>
+        </w:rPr>
+      </w:pPr>
+      <w:r>
+        <w:rPr>
+          <w:lang w:val="en-GB"/>
+        </w:rPr>
+        <w:t>It finish the move in the field which is already occupied by wall.</w:t>
+      </w:r>
+    </w:p>
+    <w:p>
+      <w:pPr>
+        <w:pStyle w:val="Akapitzlist"/>
+        <w:numPr>
+          <w:ilvl w:val="1"/>
+          <w:numId w:val="1"/>
+        </w:numPr>
+        <w:rPr>
+          <w:lang w:val="en-GB"/>
+        </w:rPr>
+      </w:pPr>
+      <w:r>
+        <w:rPr>
+          <w:lang w:val="en-GB"/>
+        </w:rPr>
+        <w:t>Processing time</w:t>
+      </w:r>
+      <w:r>
+        <w:rPr>
+          <w:lang w:val="en-GB"/>
+        </w:rPr>
+        <w:t xml:space="preserve"> of the bot takes too much time (see game rules below).</w:t>
+      </w:r>
+    </w:p>
+    <w:p>
+      <w:pPr>
+        <w:pStyle w:val="Akapitzlist"/>
+        <w:numPr>
+          <w:ilvl w:val="1"/>
+          <w:numId w:val="1"/>
+        </w:numPr>
+        <w:rPr>
+          <w:lang w:val="en-GB"/>
+        </w:rPr>
+      </w:pPr>
+      <w:r>
+        <w:rPr>
+          <w:lang w:val="en-GB"/>
+        </w:rPr>
+        <w:t>Stora</w:t>
+      </w:r>
+      <w:r>
+        <w:rPr>
+          <w:lang w:val="en-GB"/>
+        </w:rPr>
+        <w:t>ge limit of the bot is exceeded (see game rules below).</w:t>
       </w:r>
     </w:p>
     <w:p>
@@ -687,7 +759,19 @@
         <w:rPr>
           <w:lang w:val="en-GB"/>
         </w:rPr>
-        <w:t>The game results in a draw when:</w:t>
+        <w:t xml:space="preserve">Game results in a draw when both bots </w:t>
+      </w:r>
+      <w:r>
+        <w:rPr>
+          <w:lang w:val="en-GB"/>
+        </w:rPr>
+        <w:t>lose</w:t>
+      </w:r>
+      <w:r>
+        <w:rPr>
+          <w:lang w:val="en-GB"/>
+        </w:rPr>
+        <w:t xml:space="preserve"> in the same turn.</w:t>
       </w:r>
     </w:p>
     <w:p>
@@ -698,35 +782,27 @@
           <w:numId w:val="1"/>
         </w:numPr>
         <w:rPr>
+          <w:lang w:val="en-GB"/>
+        </w:rPr>
+      </w:pPr>
+      <w:r>
+        <w:rPr>
           <w:lang w:val="en-US"/>
         </w:rPr>
-      </w:pPr>
-      <w:r>
-        <w:rPr>
-          <w:lang w:val="en-GB"/>
-        </w:rPr>
-        <w:t>Both bots moves into a wall in the same turn.</w:t>
-      </w:r>
-    </w:p>
-    <w:p>
-      <w:pPr>
-        <w:pStyle w:val="Akapitzlist"/>
-        <w:numPr>
-          <w:ilvl w:val="1"/>
-          <w:numId w:val="1"/>
-        </w:numPr>
-        <w:rPr>
-          <w:lang w:val="en-GB"/>
-        </w:rPr>
-      </w:pPr>
-      <w:r>
-        <w:rPr>
-          <w:lang w:val="en-GB"/>
-        </w:rPr>
-        <w:t>Both bots moves into the same field in the same turn.</w:t>
-      </w:r>
-      <w:commentRangeStart w:id="2"/>
-      <w:commentRangeEnd w:id="2"/>
+        <w:t>Situation when b</w:t>
+      </w:r>
+      <w:r>
+        <w:rPr>
+          <w:lang w:val="en-GB"/>
+        </w:rPr>
+        <w:t xml:space="preserve">oth bots moves into </w:t>
+      </w:r>
+      <w:r>
+        <w:rPr>
+          <w:lang w:val="en-GB"/>
+        </w:rPr>
+        <w:t>the same field in the same turn is also considered a draw.</w:t>
+      </w:r>
     </w:p>
     <w:p>
       <w:pPr>
@@ -792,17 +868,172 @@
     </w:p>
     <w:p>
       <w:pPr>
-        <w:jc w:val="center"/>
-        <w:rPr>
-          <w:lang w:val="en-GB"/>
-        </w:rPr>
-      </w:pPr>
-      <w:r>
-        <w:rPr>
-          <w:lang w:val="en-GB"/>
+        <w:rPr>
+          <w:lang w:val="en-US"/>
+        </w:rPr>
+      </w:pPr>
+    </w:p>
+    <w:p>
+      <w:pPr>
+        <w:pStyle w:val="Nagwek1"/>
+        <w:rPr>
+          <w:lang w:val="en-US"/>
+        </w:rPr>
+      </w:pPr>
+      <w:r>
+        <w:rPr>
+          <w:lang w:val="en-US"/>
+        </w:rPr>
+        <w:t>Game rules</w:t>
+      </w:r>
+    </w:p>
+    <w:p>
+      <w:pPr>
+        <w:pStyle w:val="Akapitzlist"/>
+        <w:numPr>
+          <w:ilvl w:val="0"/>
+          <w:numId w:val="6"/>
+        </w:numPr>
+        <w:rPr>
+          <w:lang w:val="en-US"/>
+        </w:rPr>
+      </w:pPr>
+      <w:r>
+        <w:rPr>
+          <w:lang w:val="en-US"/>
+        </w:rPr>
+        <w:t>Your bot will be called by reference by game engine. Your bot must implement connector pane of the TronVIEWBotAPI.lvlib:Bot.vi to run correctly.</w:t>
+      </w:r>
+    </w:p>
+    <w:p>
+      <w:pPr>
+        <w:pStyle w:val="Akapitzlist"/>
+        <w:numPr>
+          <w:ilvl w:val="0"/>
+          <w:numId w:val="6"/>
+        </w:numPr>
+        <w:rPr>
+          <w:lang w:val="en-US"/>
+        </w:rPr>
+      </w:pPr>
+      <w:r>
+        <w:rPr>
+          <w:lang w:val="en-US"/>
+        </w:rPr>
+        <w:t xml:space="preserve">Your Bot.vi must take no more than </w:t>
+      </w:r>
+      <w:r>
+        <w:rPr>
+          <w:lang w:val="en-US"/>
+        </w:rPr>
+        <w:t xml:space="preserve">0.5 </w:t>
+      </w:r>
+      <w:r>
+        <w:rPr>
+          <w:lang w:val="en-US"/>
+        </w:rPr>
+        <w:t>second (</w:t>
+      </w:r>
+      <w:r>
+        <w:rPr>
+          <w:lang w:val="en-US"/>
+        </w:rPr>
+        <w:t>500 ms) to complete. This limit is needed to ensure that competition will run smoothly.</w:t>
+      </w:r>
+    </w:p>
+    <w:p>
+      <w:pPr>
+        <w:pStyle w:val="Akapitzlist"/>
+        <w:numPr>
+          <w:ilvl w:val="1"/>
+          <w:numId w:val="6"/>
+        </w:numPr>
+        <w:rPr>
+          <w:lang w:val="en-US"/>
+        </w:rPr>
+      </w:pPr>
+      <w:r>
+        <w:rPr>
+          <w:lang w:val="en-US"/>
+        </w:rPr>
+        <w:t xml:space="preserve">This limits acts as a fail-safe if you bot stalls for some reason. Normally it should take much less time to complete. Please consider that processing time of your bot may </w:t>
+      </w:r>
+      <w:bookmarkStart w:id="2" w:name="_GoBack"/>
+      <w:bookmarkEnd w:id="2"/>
+    </w:p>
+    <w:p>
+      <w:pPr>
+        <w:pStyle w:val="Akapitzlist"/>
+        <w:numPr>
+          <w:ilvl w:val="1"/>
+          <w:numId w:val="6"/>
+        </w:numPr>
+        <w:rPr>
+          <w:lang w:val="en-US"/>
+        </w:rPr>
+      </w:pPr>
+      <w:r>
+        <w:rPr>
+          <w:lang w:val="en-US"/>
+        </w:rPr>
+        <w:t>Your bot must</w:t>
+      </w:r>
+      <w:r>
+        <w:rPr>
+          <w:lang w:val="en-US"/>
+        </w:rPr>
+        <w:t xml:space="preserve"> act as simple subVI and</w:t>
+      </w:r>
+      <w:r>
+        <w:rPr>
+          <w:lang w:val="en-US"/>
+        </w:rPr>
+        <w:t xml:space="preserve"> finish any processing </w:t>
+      </w:r>
+      <w:r>
+        <w:rPr>
+          <w:lang w:val="en-US"/>
+        </w:rPr>
+        <w:t>during allocated time. It may not spawn any continuous processes in background.</w:t>
+      </w:r>
+    </w:p>
+    <w:p>
+      <w:pPr>
+        <w:pStyle w:val="Akapitzlist"/>
+        <w:numPr>
+          <w:ilvl w:val="0"/>
+          <w:numId w:val="6"/>
+        </w:numPr>
+        <w:rPr>
+          <w:lang w:val="en-US"/>
+        </w:rPr>
+      </w:pPr>
+      <w:r>
+        <w:rPr>
+          <w:lang w:val="en-US"/>
+        </w:rPr>
+        <w:t>Your bot may use provided BotStorageFolder to store any data .</w:t>
+      </w:r>
+    </w:p>
+    <w:p>
+      <w:pPr>
+        <w:rPr>
+          <w:lang w:val="en-US"/>
+        </w:rPr>
+      </w:pPr>
+      <w:r>
+        <w:rPr>
+          <w:lang w:val="en-US"/>
         </w:rPr>
         <w:br w:type="page"/>
       </w:r>
+    </w:p>
+    <w:p>
+      <w:pPr>
+        <w:rPr>
+          <w:lang w:val="en-US"/>
+        </w:rPr>
+      </w:pPr>
     </w:p>
     <w:p>
       <w:pPr>
@@ -827,7 +1058,6 @@
           <w:szCs w:val="32"/>
           <w:lang w:val="en-GB"/>
         </w:rPr>
-        <w:lastRenderedPageBreak/>
         <w:t>Technical details</w:t>
       </w:r>
       <w:bookmarkEnd w:id="3"/>
@@ -946,8 +1176,6 @@
         </w:rPr>
         <w:t>to your bot</w:t>
       </w:r>
-      <w:bookmarkStart w:id="5" w:name="_GoBack"/>
-      <w:bookmarkEnd w:id="5"/>
       <w:r>
         <w:rPr>
           <w:lang w:val="en-GB"/>
@@ -977,14 +1205,14 @@
           <w:lang w:val="en-GB"/>
         </w:rPr>
       </w:pPr>
-      <w:bookmarkStart w:id="6" w:name="_Toc501317997"/>
+      <w:bookmarkStart w:id="5" w:name="_Toc501317997"/>
       <w:r>
         <w:rPr>
           <w:lang w:val="en-GB"/>
         </w:rPr>
         <w:t>Bot.vi</w:t>
       </w:r>
-      <w:bookmarkEnd w:id="6"/>
+      <w:bookmarkEnd w:id="5"/>
     </w:p>
     <w:p>
       <w:pPr>
@@ -999,10 +1227,10 @@
           <w:lang w:eastAsia="pl-PL"/>
         </w:rPr>
         <w:drawing>
-          <wp:inline distT="0" distB="0" distL="0" distR="0" wp14:anchorId="687E265E" wp14:editId="61E6A8EA">
-            <wp:extent cx="2716868" cy="3190875"/>
-            <wp:effectExtent l="0" t="0" r="7620" b="0"/>
-            <wp:docPr id="794795868" name="picture"/>
+          <wp:inline distT="0" distB="0" distL="0" distR="0" wp14:anchorId="3C9E0B70" wp14:editId="72CDD839">
+            <wp:extent cx="2932409" cy="3600000"/>
+            <wp:effectExtent l="0" t="0" r="1905" b="635"/>
+            <wp:docPr id="2" name="Obraz 2"/>
             <wp:cNvGraphicFramePr>
               <a:graphicFrameLocks xmlns:a="http://schemas.openxmlformats.org/drawingml/2006/main" noChangeAspect="1"/>
             </wp:cNvGraphicFramePr>
@@ -1010,17 +1238,11 @@
               <a:graphicData uri="http://schemas.openxmlformats.org/drawingml/2006/picture">
                 <pic:pic xmlns:pic="http://schemas.openxmlformats.org/drawingml/2006/picture">
                   <pic:nvPicPr>
-                    <pic:cNvPr id="0" name="picture"/>
+                    <pic:cNvPr id="1" name=""/>
                     <pic:cNvPicPr/>
                   </pic:nvPicPr>
                   <pic:blipFill>
-                    <a:blip r:embed="rId6">
-                      <a:extLst>
-                        <a:ext uri="{28A0092B-C50C-407E-A947-70E740481C1C}">
-                          <a14:useLocalDpi xmlns:a14="http://schemas.microsoft.com/office/drawing/2010/main" val="0"/>
-                        </a:ext>
-                      </a:extLst>
-                    </a:blip>
+                    <a:blip r:embed="rId6"/>
                     <a:stretch>
                       <a:fillRect/>
                     </a:stretch>
@@ -1028,7 +1250,7 @@
                   <pic:spPr>
                     <a:xfrm>
                       <a:off x="0" y="0"/>
-                      <a:ext cx="2716868" cy="3190875"/>
+                      <a:ext cx="2932409" cy="3600000"/>
                     </a:xfrm>
                     <a:prstGeom prst="rect">
                       <a:avLst/>
@@ -1384,6 +1606,60 @@
           <w:tcPr>
             <w:cnfStyle w:val="001000000000" w:firstRow="0" w:lastRow="0" w:firstColumn="1" w:lastColumn="0" w:oddVBand="0" w:evenVBand="0" w:oddHBand="0" w:evenHBand="0" w:firstRowFirstColumn="0" w:firstRowLastColumn="0" w:lastRowFirstColumn="0" w:lastRowLastColumn="0"/>
             <w:tcW w:w="1515" w:type="dxa"/>
+            <w:vMerge/>
+          </w:tcPr>
+          <w:p/>
+        </w:tc>
+        <w:tc>
+          <w:tcPr>
+            <w:tcW w:w="2531" w:type="dxa"/>
+          </w:tcPr>
+          <w:p>
+            <w:pPr>
+              <w:cnfStyle w:val="000000100000" w:firstRow="0" w:lastRow="0" w:firstColumn="0" w:lastColumn="0" w:oddVBand="0" w:evenVBand="0" w:oddHBand="1" w:evenHBand="0" w:firstRowFirstColumn="0" w:firstRowLastColumn="0" w:lastRowFirstColumn="0" w:lastRowLastColumn="0"/>
+              <w:rPr>
+                <w:lang w:val="en-GB"/>
+              </w:rPr>
+            </w:pPr>
+            <w:r>
+              <w:rPr>
+                <w:lang w:val="en-GB"/>
+              </w:rPr>
+              <w:t>FirstTurn?</w:t>
+            </w:r>
+          </w:p>
+        </w:tc>
+        <w:tc>
+          <w:tcPr>
+            <w:tcW w:w="5016" w:type="dxa"/>
+          </w:tcPr>
+          <w:p>
+            <w:pPr>
+              <w:cnfStyle w:val="000000100000" w:firstRow="0" w:lastRow="0" w:firstColumn="0" w:lastColumn="0" w:oddVBand="0" w:evenVBand="0" w:oddHBand="1" w:evenHBand="0" w:firstRowFirstColumn="0" w:firstRowLastColumn="0" w:lastRowFirstColumn="0" w:lastRowLastColumn="0"/>
+              <w:rPr>
+                <w:lang w:val="en-GB"/>
+              </w:rPr>
+            </w:pPr>
+            <w:r>
+              <w:rPr>
+                <w:lang w:val="en-GB"/>
+              </w:rPr>
+              <w:t>Indicates first turn in current game</w:t>
+            </w:r>
+            <w:r>
+              <w:rPr>
+                <w:lang w:val="en-GB"/>
+              </w:rPr>
+              <w:t>.</w:t>
+            </w:r>
+          </w:p>
+        </w:tc>
+      </w:tr>
+      <w:tr>
+        <w:tc>
+          <w:tcPr>
+            <w:cnfStyle w:val="001000000000" w:firstRow="0" w:lastRow="0" w:firstColumn="1" w:lastColumn="0" w:oddVBand="0" w:evenVBand="0" w:oddHBand="0" w:evenHBand="0" w:firstRowFirstColumn="0" w:firstRowLastColumn="0" w:lastRowFirstColumn="0" w:lastRowLastColumn="0"/>
+            <w:tcW w:w="1515" w:type="dxa"/>
           </w:tcPr>
           <w:p>
             <w:pPr>
@@ -1405,7 +1681,7 @@
           </w:tcPr>
           <w:p>
             <w:pPr>
-              <w:cnfStyle w:val="000000100000" w:firstRow="0" w:lastRow="0" w:firstColumn="0" w:lastColumn="0" w:oddVBand="0" w:evenVBand="0" w:oddHBand="1" w:evenHBand="0" w:firstRowFirstColumn="0" w:firstRowLastColumn="0" w:lastRowFirstColumn="0" w:lastRowLastColumn="0"/>
+              <w:cnfStyle w:val="000000000000" w:firstRow="0" w:lastRow="0" w:firstColumn="0" w:lastColumn="0" w:oddVBand="0" w:evenVBand="0" w:oddHBand="0" w:evenHBand="0" w:firstRowFirstColumn="0" w:firstRowLastColumn="0" w:lastRowFirstColumn="0" w:lastRowLastColumn="0"/>
               <w:rPr>
                 <w:lang w:val="en-GB"/>
               </w:rPr>
@@ -1424,7 +1700,7 @@
           </w:tcPr>
           <w:p>
             <w:pPr>
-              <w:cnfStyle w:val="000000100000" w:firstRow="0" w:lastRow="0" w:firstColumn="0" w:lastColumn="0" w:oddVBand="0" w:evenVBand="0" w:oddHBand="1" w:evenHBand="0" w:firstRowFirstColumn="0" w:firstRowLastColumn="0" w:lastRowFirstColumn="0" w:lastRowLastColumn="0"/>
+              <w:cnfStyle w:val="000000000000" w:firstRow="0" w:lastRow="0" w:firstColumn="0" w:lastColumn="0" w:oddVBand="0" w:evenVBand="0" w:oddHBand="0" w:evenHBand="0" w:firstRowFirstColumn="0" w:firstRowLastColumn="0" w:lastRowFirstColumn="0" w:lastRowLastColumn="0"/>
               <w:rPr>
                 <w:lang w:val="en-GB"/>
               </w:rPr>
@@ -1438,7 +1714,7 @@
           </w:p>
           <w:p>
             <w:pPr>
-              <w:cnfStyle w:val="000000100000" w:firstRow="0" w:lastRow="0" w:firstColumn="0" w:lastColumn="0" w:oddVBand="0" w:evenVBand="0" w:oddHBand="1" w:evenHBand="0" w:firstRowFirstColumn="0" w:firstRowLastColumn="0" w:lastRowFirstColumn="0" w:lastRowLastColumn="0"/>
+              <w:cnfStyle w:val="000000000000" w:firstRow="0" w:lastRow="0" w:firstColumn="0" w:lastColumn="0" w:oddVBand="0" w:evenVBand="0" w:oddHBand="0" w:evenHBand="0" w:firstRowFirstColumn="0" w:firstRowLastColumn="0" w:lastRowFirstColumn="0" w:lastRowLastColumn="0"/>
               <w:rPr>
                 <w:lang w:val="en-GB"/>
               </w:rPr>
@@ -1453,6 +1729,9 @@
         </w:tc>
       </w:tr>
       <w:tr>
+        <w:trPr>
+          <w:cnfStyle w:val="000000100000" w:firstRow="0" w:lastRow="0" w:firstColumn="0" w:lastColumn="0" w:oddVBand="0" w:evenVBand="0" w:oddHBand="1" w:evenHBand="0" w:firstRowFirstColumn="0" w:firstRowLastColumn="0" w:lastRowFirstColumn="0" w:lastRowLastColumn="0"/>
+        </w:trPr>
         <w:tc>
           <w:tcPr>
             <w:cnfStyle w:val="001000000000" w:firstRow="0" w:lastRow="0" w:firstColumn="1" w:lastColumn="0" w:oddVBand="0" w:evenVBand="0" w:oddHBand="0" w:evenHBand="0" w:firstRowFirstColumn="0" w:firstRowLastColumn="0" w:lastRowFirstColumn="0" w:lastRowLastColumn="0"/>
@@ -1471,6 +1750,47 @@
                 <w:lang w:val="en-GB"/>
               </w:rPr>
               <w:t>OUTPUTS</w:t>
+            </w:r>
+          </w:p>
+        </w:tc>
+      </w:tr>
+      <w:tr>
+        <w:tc>
+          <w:tcPr>
+            <w:cnfStyle w:val="001000000000" w:firstRow="0" w:lastRow="0" w:firstColumn="1" w:lastColumn="0" w:oddVBand="0" w:evenVBand="0" w:oddHBand="0" w:evenHBand="0" w:firstRowFirstColumn="0" w:firstRowLastColumn="0" w:lastRowFirstColumn="0" w:lastRowLastColumn="0"/>
+            <w:tcW w:w="4046" w:type="dxa"/>
+            <w:gridSpan w:val="2"/>
+          </w:tcPr>
+          <w:p>
+            <w:pPr>
+              <w:rPr>
+                <w:lang w:val="en-GB"/>
+              </w:rPr>
+            </w:pPr>
+            <w:r>
+              <w:rPr>
+                <w:lang w:val="en-GB"/>
+              </w:rPr>
+              <w:t>Move</w:t>
+            </w:r>
+          </w:p>
+        </w:tc>
+        <w:tc>
+          <w:tcPr>
+            <w:tcW w:w="5016" w:type="dxa"/>
+          </w:tcPr>
+          <w:p>
+            <w:pPr>
+              <w:cnfStyle w:val="000000000000" w:firstRow="0" w:lastRow="0" w:firstColumn="0" w:lastColumn="0" w:oddVBand="0" w:evenVBand="0" w:oddHBand="0" w:evenHBand="0" w:firstRowFirstColumn="0" w:firstRowLastColumn="0" w:lastRowFirstColumn="0" w:lastRowLastColumn="0"/>
+              <w:rPr>
+                <w:lang w:val="en-GB"/>
+              </w:rPr>
+            </w:pPr>
+            <w:r>
+              <w:rPr>
+                <w:lang w:val="en-GB"/>
+              </w:rPr>
+              <w:t>The move your bot make in this turn.</w:t>
             </w:r>
           </w:p>
         </w:tc>
@@ -1495,7 +1815,8 @@
               <w:rPr>
                 <w:lang w:val="en-GB"/>
               </w:rPr>
-              <w:t>Move</w:t>
+              <w:lastRenderedPageBreak/>
+              <w:t>Error out</w:t>
             </w:r>
           </w:p>
         </w:tc>
@@ -1514,47 +1835,6 @@
               <w:rPr>
                 <w:lang w:val="en-GB"/>
               </w:rPr>
-              <w:t>The move your bot make in this turn.</w:t>
-            </w:r>
-          </w:p>
-        </w:tc>
-      </w:tr>
-      <w:tr>
-        <w:tc>
-          <w:tcPr>
-            <w:cnfStyle w:val="001000000000" w:firstRow="0" w:lastRow="0" w:firstColumn="1" w:lastColumn="0" w:oddVBand="0" w:evenVBand="0" w:oddHBand="0" w:evenHBand="0" w:firstRowFirstColumn="0" w:firstRowLastColumn="0" w:lastRowFirstColumn="0" w:lastRowLastColumn="0"/>
-            <w:tcW w:w="4046" w:type="dxa"/>
-            <w:gridSpan w:val="2"/>
-          </w:tcPr>
-          <w:p>
-            <w:pPr>
-              <w:rPr>
-                <w:lang w:val="en-GB"/>
-              </w:rPr>
-            </w:pPr>
-            <w:r>
-              <w:rPr>
-                <w:lang w:val="en-GB"/>
-              </w:rPr>
-              <w:t>Error out</w:t>
-            </w:r>
-          </w:p>
-        </w:tc>
-        <w:tc>
-          <w:tcPr>
-            <w:tcW w:w="5016" w:type="dxa"/>
-          </w:tcPr>
-          <w:p>
-            <w:pPr>
-              <w:cnfStyle w:val="000000000000" w:firstRow="0" w:lastRow="0" w:firstColumn="0" w:lastColumn="0" w:oddVBand="0" w:evenVBand="0" w:oddHBand="0" w:evenHBand="0" w:firstRowFirstColumn="0" w:firstRowLastColumn="0" w:lastRowFirstColumn="0" w:lastRowLastColumn="0"/>
-              <w:rPr>
-                <w:lang w:val="en-GB"/>
-              </w:rPr>
-            </w:pPr>
-            <w:r>
-              <w:rPr>
-                <w:lang w:val="en-GB"/>
-              </w:rPr>
               <w:t>Error returned by your bot. Error will be logged, so you may use it for further investigation during development.</w:t>
             </w:r>
           </w:p>
@@ -1563,6 +1843,28 @@
     </w:tbl>
     <w:p>
       <w:pPr>
+        <w:pStyle w:val="Nagwek3"/>
+        <w:rPr>
+          <w:lang w:val="en-GB"/>
+        </w:rPr>
+      </w:pPr>
+    </w:p>
+    <w:p>
+      <w:pPr>
+        <w:pStyle w:val="Nagwek3"/>
+        <w:rPr>
+          <w:lang w:val="en-GB"/>
+        </w:rPr>
+      </w:pPr>
+      <w:r>
+        <w:rPr>
+          <w:lang w:val="en-GB"/>
+        </w:rPr>
+        <w:t>Bot processing time</w:t>
+      </w:r>
+    </w:p>
+    <w:p>
+      <w:pPr>
         <w:rPr>
           <w:lang w:val="en-GB"/>
         </w:rPr>
@@ -1581,7 +1883,7 @@
           <w:lang w:val="en-GB"/>
         </w:rPr>
       </w:pPr>
-      <w:bookmarkStart w:id="7" w:name="_Toc501317998"/>
+      <w:bookmarkStart w:id="6" w:name="_Toc501317998"/>
       <w:r>
         <w:rPr>
           <w:lang w:val="en-GB"/>
@@ -1589,7 +1891,7 @@
         <w:lastRenderedPageBreak/>
         <w:t>Competition format</w:t>
       </w:r>
-      <w:bookmarkEnd w:id="7"/>
+      <w:bookmarkEnd w:id="6"/>
     </w:p>
     <w:p>
       <w:pPr>
@@ -1965,6 +2267,92 @@
     </w:lvl>
   </w:abstractNum>
   <w:abstractNum w:abstractNumId="2" w15:restartNumberingAfterBreak="0">
+    <w:nsid w:val="1E74109D"/>
+    <w:multiLevelType w:val="hybridMultilevel"/>
+    <w:tmpl w:val="EF180AD0"/>
+    <w:lvl w:ilvl="0" w:tplc="0415000F">
+      <w:start w:val="1"/>
+      <w:numFmt w:val="decimal"/>
+      <w:lvlText w:val="%1."/>
+      <w:lvlJc w:val="left"/>
+      <w:pPr>
+        <w:ind w:left="720" w:hanging="360"/>
+      </w:pPr>
+    </w:lvl>
+    <w:lvl w:ilvl="1" w:tplc="04150019">
+      <w:start w:val="1"/>
+      <w:numFmt w:val="lowerLetter"/>
+      <w:lvlText w:val="%2."/>
+      <w:lvlJc w:val="left"/>
+      <w:pPr>
+        <w:ind w:left="1440" w:hanging="360"/>
+      </w:pPr>
+    </w:lvl>
+    <w:lvl w:ilvl="2" w:tplc="0415001B" w:tentative="1">
+      <w:start w:val="1"/>
+      <w:numFmt w:val="lowerRoman"/>
+      <w:lvlText w:val="%3."/>
+      <w:lvlJc w:val="right"/>
+      <w:pPr>
+        <w:ind w:left="2160" w:hanging="180"/>
+      </w:pPr>
+    </w:lvl>
+    <w:lvl w:ilvl="3" w:tplc="0415000F" w:tentative="1">
+      <w:start w:val="1"/>
+      <w:numFmt w:val="decimal"/>
+      <w:lvlText w:val="%4."/>
+      <w:lvlJc w:val="left"/>
+      <w:pPr>
+        <w:ind w:left="2880" w:hanging="360"/>
+      </w:pPr>
+    </w:lvl>
+    <w:lvl w:ilvl="4" w:tplc="04150019" w:tentative="1">
+      <w:start w:val="1"/>
+      <w:numFmt w:val="lowerLetter"/>
+      <w:lvlText w:val="%5."/>
+      <w:lvlJc w:val="left"/>
+      <w:pPr>
+        <w:ind w:left="3600" w:hanging="360"/>
+      </w:pPr>
+    </w:lvl>
+    <w:lvl w:ilvl="5" w:tplc="0415001B" w:tentative="1">
+      <w:start w:val="1"/>
+      <w:numFmt w:val="lowerRoman"/>
+      <w:lvlText w:val="%6."/>
+      <w:lvlJc w:val="right"/>
+      <w:pPr>
+        <w:ind w:left="4320" w:hanging="180"/>
+      </w:pPr>
+    </w:lvl>
+    <w:lvl w:ilvl="6" w:tplc="0415000F" w:tentative="1">
+      <w:start w:val="1"/>
+      <w:numFmt w:val="decimal"/>
+      <w:lvlText w:val="%7."/>
+      <w:lvlJc w:val="left"/>
+      <w:pPr>
+        <w:ind w:left="5040" w:hanging="360"/>
+      </w:pPr>
+    </w:lvl>
+    <w:lvl w:ilvl="7" w:tplc="04150019" w:tentative="1">
+      <w:start w:val="1"/>
+      <w:numFmt w:val="lowerLetter"/>
+      <w:lvlText w:val="%8."/>
+      <w:lvlJc w:val="left"/>
+      <w:pPr>
+        <w:ind w:left="5760" w:hanging="360"/>
+      </w:pPr>
+    </w:lvl>
+    <w:lvl w:ilvl="8" w:tplc="0415001B" w:tentative="1">
+      <w:start w:val="1"/>
+      <w:numFmt w:val="lowerRoman"/>
+      <w:lvlText w:val="%9."/>
+      <w:lvlJc w:val="right"/>
+      <w:pPr>
+        <w:ind w:left="6480" w:hanging="180"/>
+      </w:pPr>
+    </w:lvl>
+  </w:abstractNum>
+  <w:abstractNum w:abstractNumId="3" w15:restartNumberingAfterBreak="0">
     <w:nsid w:val="385549DE"/>
     <w:multiLevelType w:val="hybridMultilevel"/>
     <w:tmpl w:val="AC2EEF6A"/>
@@ -2077,7 +2465,7 @@
       </w:rPr>
     </w:lvl>
   </w:abstractNum>
-  <w:abstractNum w:abstractNumId="3" w15:restartNumberingAfterBreak="0">
+  <w:abstractNum w:abstractNumId="4" w15:restartNumberingAfterBreak="0">
     <w:nsid w:val="5EBA4CDB"/>
     <w:multiLevelType w:val="hybridMultilevel"/>
     <w:tmpl w:val="4718DB66"/>
@@ -2160,6 +2548,92 @@
       <w:lvlJc w:val="right"/>
       <w:pPr>
         <w:ind w:left="6480" w:hanging="180"/>
+      </w:pPr>
+    </w:lvl>
+  </w:abstractNum>
+  <w:abstractNum w:abstractNumId="5" w15:restartNumberingAfterBreak="0">
+    <w:nsid w:val="77E02F5E"/>
+    <w:multiLevelType w:val="hybridMultilevel"/>
+    <w:tmpl w:val="CAD25A48"/>
+    <w:lvl w:ilvl="0" w:tplc="0415000F">
+      <w:start w:val="1"/>
+      <w:numFmt w:val="decimal"/>
+      <w:lvlText w:val="%1."/>
+      <w:lvlJc w:val="left"/>
+      <w:pPr>
+        <w:ind w:left="8133" w:hanging="360"/>
+      </w:pPr>
+    </w:lvl>
+    <w:lvl w:ilvl="1" w:tplc="04150019" w:tentative="1">
+      <w:start w:val="1"/>
+      <w:numFmt w:val="lowerLetter"/>
+      <w:lvlText w:val="%2."/>
+      <w:lvlJc w:val="left"/>
+      <w:pPr>
+        <w:ind w:left="8853" w:hanging="360"/>
+      </w:pPr>
+    </w:lvl>
+    <w:lvl w:ilvl="2" w:tplc="0415001B" w:tentative="1">
+      <w:start w:val="1"/>
+      <w:numFmt w:val="lowerRoman"/>
+      <w:lvlText w:val="%3."/>
+      <w:lvlJc w:val="right"/>
+      <w:pPr>
+        <w:ind w:left="9573" w:hanging="180"/>
+      </w:pPr>
+    </w:lvl>
+    <w:lvl w:ilvl="3" w:tplc="0415000F" w:tentative="1">
+      <w:start w:val="1"/>
+      <w:numFmt w:val="decimal"/>
+      <w:lvlText w:val="%4."/>
+      <w:lvlJc w:val="left"/>
+      <w:pPr>
+        <w:ind w:left="10293" w:hanging="360"/>
+      </w:pPr>
+    </w:lvl>
+    <w:lvl w:ilvl="4" w:tplc="04150019" w:tentative="1">
+      <w:start w:val="1"/>
+      <w:numFmt w:val="lowerLetter"/>
+      <w:lvlText w:val="%5."/>
+      <w:lvlJc w:val="left"/>
+      <w:pPr>
+        <w:ind w:left="11013" w:hanging="360"/>
+      </w:pPr>
+    </w:lvl>
+    <w:lvl w:ilvl="5" w:tplc="0415001B" w:tentative="1">
+      <w:start w:val="1"/>
+      <w:numFmt w:val="lowerRoman"/>
+      <w:lvlText w:val="%6."/>
+      <w:lvlJc w:val="right"/>
+      <w:pPr>
+        <w:ind w:left="11733" w:hanging="180"/>
+      </w:pPr>
+    </w:lvl>
+    <w:lvl w:ilvl="6" w:tplc="0415000F" w:tentative="1">
+      <w:start w:val="1"/>
+      <w:numFmt w:val="decimal"/>
+      <w:lvlText w:val="%7."/>
+      <w:lvlJc w:val="left"/>
+      <w:pPr>
+        <w:ind w:left="12453" w:hanging="360"/>
+      </w:pPr>
+    </w:lvl>
+    <w:lvl w:ilvl="7" w:tplc="04150019" w:tentative="1">
+      <w:start w:val="1"/>
+      <w:numFmt w:val="lowerLetter"/>
+      <w:lvlText w:val="%8."/>
+      <w:lvlJc w:val="left"/>
+      <w:pPr>
+        <w:ind w:left="13173" w:hanging="360"/>
+      </w:pPr>
+    </w:lvl>
+    <w:lvl w:ilvl="8" w:tplc="0415001B" w:tentative="1">
+      <w:start w:val="1"/>
+      <w:numFmt w:val="lowerRoman"/>
+      <w:lvlText w:val="%9."/>
+      <w:lvlJc w:val="right"/>
+      <w:pPr>
+        <w:ind w:left="13893" w:hanging="180"/>
       </w:pPr>
     </w:lvl>
   </w:abstractNum>
@@ -2167,13 +2641,19 @@
     <w:abstractNumId w:val="1"/>
   </w:num>
   <w:num w:numId="2">
-    <w:abstractNumId w:val="2"/>
+    <w:abstractNumId w:val="3"/>
   </w:num>
   <w:num w:numId="3">
     <w:abstractNumId w:val="0"/>
   </w:num>
   <w:num w:numId="4">
-    <w:abstractNumId w:val="3"/>
+    <w:abstractNumId w:val="4"/>
+  </w:num>
+  <w:num w:numId="5">
+    <w:abstractNumId w:val="5"/>
+  </w:num>
+  <w:num w:numId="6">
+    <w:abstractNumId w:val="2"/>
   </w:num>
 </w:numbering>
 </file>
@@ -2615,6 +3095,28 @@
       <w:szCs w:val="26"/>
     </w:rPr>
   </w:style>
+  <w:style w:type="paragraph" w:styleId="Nagwek3">
+    <w:name w:val="heading 3"/>
+    <w:basedOn w:val="Normalny"/>
+    <w:next w:val="Normalny"/>
+    <w:link w:val="Nagwek3Znak"/>
+    <w:uiPriority w:val="9"/>
+    <w:unhideWhenUsed/>
+    <w:qFormat/>
+    <w:rsid w:val="0082193F"/>
+    <w:pPr>
+      <w:keepNext/>
+      <w:keepLines/>
+      <w:spacing w:before="40" w:after="0"/>
+      <w:outlineLvl w:val="2"/>
+    </w:pPr>
+    <w:rPr>
+      <w:rFonts w:asciiTheme="majorHAnsi" w:eastAsiaTheme="majorEastAsia" w:hAnsiTheme="majorHAnsi" w:cstheme="majorBidi"/>
+      <w:color w:val="1F4D78" w:themeColor="accent1" w:themeShade="7F"/>
+      <w:sz w:val="24"/>
+      <w:szCs w:val="24"/>
+    </w:rPr>
+  </w:style>
   <w:style w:type="character" w:default="1" w:styleId="Domylnaczcionkaakapitu">
     <w:name w:val="Default Paragraph Font"/>
     <w:uiPriority w:val="1"/>
@@ -2973,6 +3475,19 @@
       <w:szCs w:val="18"/>
     </w:rPr>
   </w:style>
+  <w:style w:type="character" w:customStyle="1" w:styleId="Nagwek3Znak">
+    <w:name w:val="Nagłówek 3 Znak"/>
+    <w:basedOn w:val="Domylnaczcionkaakapitu"/>
+    <w:link w:val="Nagwek3"/>
+    <w:uiPriority w:val="9"/>
+    <w:rsid w:val="0082193F"/>
+    <w:rPr>
+      <w:rFonts w:asciiTheme="majorHAnsi" w:eastAsiaTheme="majorEastAsia" w:hAnsiTheme="majorHAnsi" w:cstheme="majorBidi"/>
+      <w:color w:val="1F4D78" w:themeColor="accent1" w:themeShade="7F"/>
+      <w:sz w:val="24"/>
+      <w:szCs w:val="24"/>
+    </w:rPr>
+  </w:style>
 </w:styles>
 </file>
 

</xml_diff>

<commit_message>
tronview.docx update. Some other fixes.
</commit_message>
<xml_diff>
--- a/Docs/tronview.docx
+++ b/Docs/tronview.docx
@@ -54,7 +54,7 @@
           <w:lang w:val="en-GB"/>
         </w:rPr>
       </w:pPr>
-      <w:bookmarkStart w:id="0" w:name="_Toc501317993"/>
+      <w:bookmarkStart w:id="0" w:name="_Toc503824418"/>
       <w:r>
         <w:rPr>
           <w:lang w:val="en-GB"/>
@@ -84,11 +84,12 @@
       <w:r>
         <w:fldChar w:fldCharType="separate"/>
       </w:r>
-      <w:hyperlink w:anchor="_Toc501317993" w:history="1">
+      <w:hyperlink w:anchor="_Toc503824418" w:history="1">
         <w:r>
           <w:rPr>
             <w:rStyle w:val="Hipercze"/>
             <w:noProof/>
+            <w:lang w:val="en-GB"/>
           </w:rPr>
           <w:t>Table of contents</w:t>
         </w:r>
@@ -111,7 +112,7 @@
             <w:noProof/>
             <w:webHidden/>
           </w:rPr>
-          <w:instrText xml:space="preserve"> PAGEREF _Toc501317993 \h </w:instrText>
+          <w:instrText xml:space="preserve"> PAGEREF _Toc503824418 \h </w:instrText>
         </w:r>
         <w:r>
           <w:rPr>
@@ -154,11 +155,12 @@
           <w:lang w:eastAsia="pl-PL"/>
         </w:rPr>
       </w:pPr>
-      <w:hyperlink w:anchor="_Toc501317994" w:history="1">
+      <w:hyperlink w:anchor="_Toc503824419" w:history="1">
         <w:r>
           <w:rPr>
             <w:rStyle w:val="Hipercze"/>
             <w:noProof/>
+            <w:lang w:val="en-GB"/>
           </w:rPr>
           <w:t>Game basics</w:t>
         </w:r>
@@ -181,7 +183,7 @@
             <w:noProof/>
             <w:webHidden/>
           </w:rPr>
-          <w:instrText xml:space="preserve"> PAGEREF _Toc501317994 \h </w:instrText>
+          <w:instrText xml:space="preserve"> PAGEREF _Toc503824419 \h </w:instrText>
         </w:r>
         <w:r>
           <w:rPr>
@@ -224,13 +226,156 @@
           <w:lang w:eastAsia="pl-PL"/>
         </w:rPr>
       </w:pPr>
-      <w:hyperlink w:anchor="_Toc501317995" w:history="1">
+      <w:hyperlink w:anchor="_Toc503824420" w:history="1">
+        <w:r>
+          <w:rPr>
+            <w:rStyle w:val="Hipercze"/>
+            <w:noProof/>
+            <w:lang w:val="en-US"/>
+          </w:rPr>
+          <w:t>Game rules</w:t>
+        </w:r>
+        <w:r>
+          <w:rPr>
+            <w:noProof/>
+            <w:webHidden/>
+          </w:rPr>
+          <w:tab/>
+        </w:r>
+        <w:r>
+          <w:rPr>
+            <w:noProof/>
+            <w:webHidden/>
+          </w:rPr>
+          <w:fldChar w:fldCharType="begin"/>
+        </w:r>
+        <w:r>
+          <w:rPr>
+            <w:noProof/>
+            <w:webHidden/>
+          </w:rPr>
+          <w:instrText xml:space="preserve"> PAGEREF _Toc503824420 \h </w:instrText>
+        </w:r>
+        <w:r>
+          <w:rPr>
+            <w:noProof/>
+            <w:webHidden/>
+          </w:rPr>
+        </w:r>
+        <w:r>
+          <w:rPr>
+            <w:noProof/>
+            <w:webHidden/>
+          </w:rPr>
+          <w:fldChar w:fldCharType="separate"/>
+        </w:r>
+        <w:r>
+          <w:rPr>
+            <w:noProof/>
+            <w:webHidden/>
+          </w:rPr>
+          <w:t>3</w:t>
+        </w:r>
+        <w:r>
+          <w:rPr>
+            <w:noProof/>
+            <w:webHidden/>
+          </w:rPr>
+          <w:fldChar w:fldCharType="end"/>
+        </w:r>
+      </w:hyperlink>
+    </w:p>
+    <w:p>
+      <w:pPr>
+        <w:pStyle w:val="Spistreci1"/>
+        <w:tabs>
+          <w:tab w:val="right" w:leader="dot" w:pos="9062"/>
+        </w:tabs>
+        <w:rPr>
+          <w:rFonts w:eastAsiaTheme="minorEastAsia"/>
+          <w:noProof/>
+          <w:lang w:eastAsia="pl-PL"/>
+        </w:rPr>
+      </w:pPr>
+      <w:hyperlink w:anchor="_Toc503824421" w:history="1">
         <w:r>
           <w:rPr>
             <w:rStyle w:val="Hipercze"/>
             <w:rFonts w:asciiTheme="majorHAnsi" w:eastAsiaTheme="majorEastAsia" w:hAnsiTheme="majorHAnsi" w:cstheme="majorBidi"/>
-            <w:bCs/>
-            <w:noProof/>
+            <w:noProof/>
+            <w:lang w:val="en-GB"/>
+          </w:rPr>
+          <w:t>Competition format</w:t>
+        </w:r>
+        <w:r>
+          <w:rPr>
+            <w:noProof/>
+            <w:webHidden/>
+          </w:rPr>
+          <w:tab/>
+        </w:r>
+        <w:r>
+          <w:rPr>
+            <w:noProof/>
+            <w:webHidden/>
+          </w:rPr>
+          <w:fldChar w:fldCharType="begin"/>
+        </w:r>
+        <w:r>
+          <w:rPr>
+            <w:noProof/>
+            <w:webHidden/>
+          </w:rPr>
+          <w:instrText xml:space="preserve"> PAGEREF _Toc503824421 \h </w:instrText>
+        </w:r>
+        <w:r>
+          <w:rPr>
+            <w:noProof/>
+            <w:webHidden/>
+          </w:rPr>
+        </w:r>
+        <w:r>
+          <w:rPr>
+            <w:noProof/>
+            <w:webHidden/>
+          </w:rPr>
+          <w:fldChar w:fldCharType="separate"/>
+        </w:r>
+        <w:r>
+          <w:rPr>
+            <w:noProof/>
+            <w:webHidden/>
+          </w:rPr>
+          <w:t>3</w:t>
+        </w:r>
+        <w:r>
+          <w:rPr>
+            <w:noProof/>
+            <w:webHidden/>
+          </w:rPr>
+          <w:fldChar w:fldCharType="end"/>
+        </w:r>
+      </w:hyperlink>
+    </w:p>
+    <w:p>
+      <w:pPr>
+        <w:pStyle w:val="Spistreci1"/>
+        <w:tabs>
+          <w:tab w:val="right" w:leader="dot" w:pos="9062"/>
+        </w:tabs>
+        <w:rPr>
+          <w:rFonts w:eastAsiaTheme="minorEastAsia"/>
+          <w:noProof/>
+          <w:lang w:eastAsia="pl-PL"/>
+        </w:rPr>
+      </w:pPr>
+      <w:hyperlink w:anchor="_Toc503824422" w:history="1">
+        <w:r>
+          <w:rPr>
+            <w:rStyle w:val="Hipercze"/>
+            <w:rFonts w:asciiTheme="majorHAnsi" w:eastAsiaTheme="majorEastAsia" w:hAnsiTheme="majorHAnsi" w:cstheme="majorBidi"/>
+            <w:noProof/>
+            <w:lang w:val="en-GB"/>
           </w:rPr>
           <w:t>Technical details</w:t>
         </w:r>
@@ -253,7 +398,7 @@
             <w:noProof/>
             <w:webHidden/>
           </w:rPr>
-          <w:instrText xml:space="preserve"> PAGEREF _Toc501317995 \h </w:instrText>
+          <w:instrText xml:space="preserve"> PAGEREF _Toc503824422 \h </w:instrText>
         </w:r>
         <w:r>
           <w:rPr>
@@ -273,7 +418,7 @@
             <w:noProof/>
             <w:webHidden/>
           </w:rPr>
-          <w:t>3</w:t>
+          <w:t>4</w:t>
         </w:r>
         <w:r>
           <w:rPr>
@@ -296,11 +441,12 @@
           <w:lang w:eastAsia="pl-PL"/>
         </w:rPr>
       </w:pPr>
-      <w:hyperlink w:anchor="_Toc501317996" w:history="1">
+      <w:hyperlink w:anchor="_Toc503824423" w:history="1">
         <w:r>
           <w:rPr>
             <w:rStyle w:val="Hipercze"/>
             <w:noProof/>
+            <w:lang w:val="en-GB"/>
           </w:rPr>
           <w:t>Quick start</w:t>
         </w:r>
@@ -323,7 +469,7 @@
             <w:noProof/>
             <w:webHidden/>
           </w:rPr>
-          <w:instrText xml:space="preserve"> PAGEREF _Toc501317996 \h </w:instrText>
+          <w:instrText xml:space="preserve"> PAGEREF _Toc503824423 \h </w:instrText>
         </w:r>
         <w:r>
           <w:rPr>
@@ -343,7 +489,7 @@
             <w:noProof/>
             <w:webHidden/>
           </w:rPr>
-          <w:t>3</w:t>
+          <w:t>4</w:t>
         </w:r>
         <w:r>
           <w:rPr>
@@ -366,11 +512,12 @@
           <w:lang w:eastAsia="pl-PL"/>
         </w:rPr>
       </w:pPr>
-      <w:hyperlink w:anchor="_Toc501317997" w:history="1">
+      <w:hyperlink w:anchor="_Toc503824424" w:history="1">
         <w:r>
           <w:rPr>
             <w:rStyle w:val="Hipercze"/>
             <w:noProof/>
+            <w:lang w:val="en-GB"/>
           </w:rPr>
           <w:t>Bot.vi</w:t>
         </w:r>
@@ -393,77 +540,7 @@
             <w:noProof/>
             <w:webHidden/>
           </w:rPr>
-          <w:instrText xml:space="preserve"> PAGEREF _Toc501317997 \h </w:instrText>
-        </w:r>
-        <w:r>
-          <w:rPr>
-            <w:noProof/>
-            <w:webHidden/>
-          </w:rPr>
-        </w:r>
-        <w:r>
-          <w:rPr>
-            <w:noProof/>
-            <w:webHidden/>
-          </w:rPr>
-          <w:fldChar w:fldCharType="separate"/>
-        </w:r>
-        <w:r>
-          <w:rPr>
-            <w:noProof/>
-            <w:webHidden/>
-          </w:rPr>
-          <w:t>3</w:t>
-        </w:r>
-        <w:r>
-          <w:rPr>
-            <w:noProof/>
-            <w:webHidden/>
-          </w:rPr>
-          <w:fldChar w:fldCharType="end"/>
-        </w:r>
-      </w:hyperlink>
-    </w:p>
-    <w:p>
-      <w:pPr>
-        <w:pStyle w:val="Spistreci1"/>
-        <w:tabs>
-          <w:tab w:val="right" w:leader="dot" w:pos="9062"/>
-        </w:tabs>
-        <w:rPr>
-          <w:rFonts w:eastAsiaTheme="minorEastAsia"/>
-          <w:noProof/>
-          <w:lang w:eastAsia="pl-PL"/>
-        </w:rPr>
-      </w:pPr>
-      <w:hyperlink w:anchor="_Toc501317998" w:history="1">
-        <w:r>
-          <w:rPr>
-            <w:rStyle w:val="Hipercze"/>
-            <w:noProof/>
-          </w:rPr>
-          <w:t>Competition format</w:t>
-        </w:r>
-        <w:r>
-          <w:rPr>
-            <w:noProof/>
-            <w:webHidden/>
-          </w:rPr>
-          <w:tab/>
-        </w:r>
-        <w:r>
-          <w:rPr>
-            <w:noProof/>
-            <w:webHidden/>
-          </w:rPr>
-          <w:fldChar w:fldCharType="begin"/>
-        </w:r>
-        <w:r>
-          <w:rPr>
-            <w:noProof/>
-            <w:webHidden/>
-          </w:rPr>
-          <w:instrText xml:space="preserve"> PAGEREF _Toc501317998 \h </w:instrText>
+          <w:instrText xml:space="preserve"> PAGEREF _Toc503824424 \h </w:instrText>
         </w:r>
         <w:r>
           <w:rPr>
@@ -526,7 +603,7 @@
           <w:lang w:val="en-GB"/>
         </w:rPr>
       </w:pPr>
-      <w:bookmarkStart w:id="1" w:name="_Toc501317994"/>
+      <w:bookmarkStart w:id="1" w:name="_Toc503824419"/>
       <w:r>
         <w:rPr>
           <w:lang w:val="en-GB"/>
@@ -564,7 +641,20 @@
         <w:rPr>
           <w:lang w:val="en-GB"/>
         </w:rPr>
-        <w:t>The game is played on a square board which consist of NxN fields. The board is limited by the walls.</w:t>
+        <w:t xml:space="preserve">The game is played on a </w:t>
+      </w:r>
+      <w:r>
+        <w:rPr>
+          <w:b/>
+          <w:lang w:val="en-GB"/>
+        </w:rPr>
+        <w:t>square board</w:t>
+      </w:r>
+      <w:r>
+        <w:rPr>
+          <w:lang w:val="en-GB"/>
+        </w:rPr>
+        <w:t xml:space="preserve"> which consist of NxN fields. The board is limited by the walls.</w:t>
       </w:r>
     </w:p>
     <w:p>
@@ -582,7 +672,19 @@
         <w:rPr>
           <w:lang w:val="en-GB"/>
         </w:rPr>
-        <w:t>Board size is decided at the beginning of the game.</w:t>
+        <w:t>Board size is decided</w:t>
+      </w:r>
+      <w:r>
+        <w:rPr>
+          <w:lang w:val="en-GB"/>
+        </w:rPr>
+        <w:t xml:space="preserve"> randomly</w:t>
+      </w:r>
+      <w:r>
+        <w:rPr>
+          <w:lang w:val="en-GB"/>
+        </w:rPr>
+        <w:t xml:space="preserve"> at the beginning of the game.</w:t>
       </w:r>
     </w:p>
     <w:p>
@@ -600,7 +702,85 @@
         <w:rPr>
           <w:lang w:val="en-GB"/>
         </w:rPr>
-        <w:t>Minimum board size is 16x16, maximum is 48x48.</w:t>
+        <w:t xml:space="preserve">Minimum board size is </w:t>
+      </w:r>
+      <w:r>
+        <w:rPr>
+          <w:b/>
+          <w:lang w:val="en-GB"/>
+        </w:rPr>
+        <w:t>1</w:t>
+      </w:r>
+      <w:r>
+        <w:rPr>
+          <w:b/>
+          <w:lang w:val="en-GB"/>
+        </w:rPr>
+        <w:t>5</w:t>
+      </w:r>
+      <w:r>
+        <w:rPr>
+          <w:b/>
+          <w:lang w:val="en-GB"/>
+        </w:rPr>
+        <w:t>x1</w:t>
+      </w:r>
+      <w:r>
+        <w:rPr>
+          <w:b/>
+          <w:lang w:val="en-GB"/>
+        </w:rPr>
+        <w:t>5</w:t>
+      </w:r>
+      <w:r>
+        <w:rPr>
+          <w:lang w:val="en-GB"/>
+        </w:rPr>
+        <w:t xml:space="preserve">, maximum is </w:t>
+      </w:r>
+      <w:r>
+        <w:rPr>
+          <w:b/>
+          <w:lang w:val="en-GB"/>
+        </w:rPr>
+        <w:t>33x33</w:t>
+      </w:r>
+      <w:r>
+        <w:rPr>
+          <w:lang w:val="en-GB"/>
+        </w:rPr>
+        <w:t>.</w:t>
+      </w:r>
+    </w:p>
+    <w:p>
+      <w:pPr>
+        <w:pStyle w:val="Akapitzlist"/>
+        <w:numPr>
+          <w:ilvl w:val="1"/>
+          <w:numId w:val="1"/>
+        </w:numPr>
+        <w:rPr>
+          <w:lang w:val="en-US"/>
+        </w:rPr>
+      </w:pPr>
+      <w:r>
+        <w:rPr>
+          <w:lang w:val="en-GB"/>
+        </w:rPr>
+        <w:t xml:space="preserve">Board size is always </w:t>
+      </w:r>
+      <w:r>
+        <w:rPr>
+          <w:b/>
+          <w:lang w:val="en-GB"/>
+        </w:rPr>
+        <w:t>odd</w:t>
+      </w:r>
+      <w:r>
+        <w:rPr>
+          <w:lang w:val="en-GB"/>
+        </w:rPr>
+        <w:t>.</w:t>
       </w:r>
     </w:p>
     <w:p>
@@ -618,25 +798,13 @@
         <w:rPr>
           <w:lang w:val="en-GB"/>
         </w:rPr>
-        <w:t xml:space="preserve">Bots start at random positions on the board. </w:t>
-      </w:r>
-    </w:p>
-    <w:p>
-      <w:pPr>
-        <w:pStyle w:val="Akapitzlist"/>
-        <w:numPr>
-          <w:ilvl w:val="0"/>
-          <w:numId w:val="1"/>
-        </w:numPr>
-        <w:rPr>
-          <w:lang w:val="en-US"/>
-        </w:rPr>
-      </w:pPr>
-      <w:r>
-        <w:rPr>
-          <w:lang w:val="en-GB"/>
-        </w:rPr>
-        <w:t>The game is played in turns. In each turn each bot makes move (N, E, S or W), leaving the wall on the field it left.</w:t>
+        <w:t>Bots start at</w:t>
+      </w:r>
+      <w:r>
+        <w:rPr>
+          <w:lang w:val="en-GB"/>
+        </w:rPr>
+        <w:t xml:space="preserve"> random positions on the board, symmetrically to each other</w:t>
       </w:r>
     </w:p>
     <w:p>
@@ -646,36 +814,41 @@
           <w:ilvl w:val="1"/>
           <w:numId w:val="1"/>
         </w:numPr>
-      </w:pPr>
-      <w:r>
-        <w:rPr>
-          <w:lang w:val="en-GB"/>
-        </w:rPr>
-        <w:t>Bots move simultaneously.</w:t>
-      </w:r>
-    </w:p>
-    <w:p>
-      <w:pPr>
-        <w:pStyle w:val="Akapitzlist"/>
-        <w:numPr>
-          <w:ilvl w:val="0"/>
-          <w:numId w:val="1"/>
-        </w:numPr>
-        <w:rPr>
-          <w:lang w:val="en-GB"/>
-        </w:rPr>
-      </w:pPr>
-      <w:r>
-        <w:rPr>
-          <w:lang w:val="en-GB"/>
-        </w:rPr>
-        <w:t>The bot los</w:t>
-      </w:r>
-      <w:r>
-        <w:rPr>
-          <w:lang w:val="en-GB"/>
-        </w:rPr>
-        <w:t>es when:</w:t>
+        <w:rPr>
+          <w:lang w:val="en-US"/>
+        </w:rPr>
+      </w:pPr>
+      <w:r>
+        <w:rPr>
+          <w:lang w:val="en-US"/>
+        </w:rPr>
+        <w:t xml:space="preserve">First bot starts at </w:t>
+      </w:r>
+      <w:r>
+        <w:rPr>
+          <w:b/>
+          <w:lang w:val="en-US"/>
+        </w:rPr>
+        <w:t>random position</w:t>
+      </w:r>
+      <w:r>
+        <w:rPr>
+          <w:lang w:val="en-US"/>
+        </w:rPr>
+        <w:t xml:space="preserve"> in the first quarter of the board. Second bot starts at position </w:t>
+      </w:r>
+      <w:r>
+        <w:rPr>
+          <w:b/>
+          <w:lang w:val="en-US"/>
+        </w:rPr>
+        <w:t>symmetrical</w:t>
+      </w:r>
+      <w:r>
+        <w:rPr>
+          <w:lang w:val="en-US"/>
+        </w:rPr>
+        <w:t xml:space="preserve"> to the first with respect to the center of the board.</w:t>
       </w:r>
     </w:p>
     <w:p>
@@ -686,128 +859,22 @@
           <w:numId w:val="1"/>
         </w:numPr>
         <w:rPr>
-          <w:lang w:val="en-GB"/>
-        </w:rPr>
-      </w:pPr>
-      <w:r>
-        <w:rPr>
-          <w:lang w:val="en-GB"/>
-        </w:rPr>
-        <w:t>It finish the move in the field which is already occupied by wall.</w:t>
-      </w:r>
-    </w:p>
-    <w:p>
-      <w:pPr>
-        <w:pStyle w:val="Akapitzlist"/>
-        <w:numPr>
-          <w:ilvl w:val="1"/>
-          <w:numId w:val="1"/>
-        </w:numPr>
-        <w:rPr>
-          <w:lang w:val="en-GB"/>
-        </w:rPr>
-      </w:pPr>
-      <w:r>
-        <w:rPr>
-          <w:lang w:val="en-GB"/>
-        </w:rPr>
-        <w:t>Processing time</w:t>
-      </w:r>
-      <w:r>
-        <w:rPr>
-          <w:lang w:val="en-GB"/>
-        </w:rPr>
-        <w:t xml:space="preserve"> of the bot takes too much time (see game rules below).</w:t>
-      </w:r>
-    </w:p>
-    <w:p>
-      <w:pPr>
-        <w:pStyle w:val="Akapitzlist"/>
-        <w:numPr>
-          <w:ilvl w:val="1"/>
-          <w:numId w:val="1"/>
-        </w:numPr>
-        <w:rPr>
-          <w:lang w:val="en-GB"/>
-        </w:rPr>
-      </w:pPr>
-      <w:r>
-        <w:rPr>
-          <w:lang w:val="en-GB"/>
-        </w:rPr>
-        <w:t>Stora</w:t>
-      </w:r>
-      <w:r>
-        <w:rPr>
-          <w:lang w:val="en-GB"/>
-        </w:rPr>
-        <w:t>ge limit of the bot is exceeded (see game rules below).</w:t>
-      </w:r>
-    </w:p>
-    <w:p>
-      <w:pPr>
-        <w:pStyle w:val="Akapitzlist"/>
-        <w:numPr>
-          <w:ilvl w:val="0"/>
-          <w:numId w:val="1"/>
-        </w:numPr>
-        <w:rPr>
-          <w:lang w:val="en-US"/>
-        </w:rPr>
-      </w:pPr>
-      <w:r>
-        <w:rPr>
-          <w:lang w:val="en-GB"/>
-        </w:rPr>
-        <w:t xml:space="preserve">Game results in a draw when both bots </w:t>
-      </w:r>
-      <w:r>
-        <w:rPr>
-          <w:lang w:val="en-GB"/>
-        </w:rPr>
-        <w:t>lose</w:t>
-      </w:r>
-      <w:r>
-        <w:rPr>
-          <w:lang w:val="en-GB"/>
-        </w:rPr>
-        <w:t xml:space="preserve"> in the same turn.</w:t>
-      </w:r>
-    </w:p>
-    <w:p>
-      <w:pPr>
-        <w:pStyle w:val="Akapitzlist"/>
-        <w:numPr>
-          <w:ilvl w:val="1"/>
-          <w:numId w:val="1"/>
-        </w:numPr>
-        <w:rPr>
-          <w:lang w:val="en-GB"/>
-        </w:rPr>
-      </w:pPr>
-      <w:r>
-        <w:rPr>
-          <w:lang w:val="en-US"/>
-        </w:rPr>
-        <w:t>Situation when b</w:t>
-      </w:r>
-      <w:r>
-        <w:rPr>
-          <w:lang w:val="en-GB"/>
-        </w:rPr>
-        <w:t xml:space="preserve">oth bots moves into </w:t>
-      </w:r>
-      <w:r>
-        <w:rPr>
-          <w:lang w:val="en-GB"/>
-        </w:rPr>
-        <w:t>the same field in the same turn is also considered a draw.</w:t>
-      </w:r>
-    </w:p>
-    <w:p>
-      <w:pPr>
-        <w:keepNext/>
-        <w:jc w:val="center"/>
+          <w:lang w:val="en-US"/>
+        </w:rPr>
+      </w:pPr>
+      <w:r>
+        <w:rPr>
+          <w:lang w:val="en-US"/>
+        </w:rPr>
+        <w:t>Examples:</w:t>
+      </w:r>
+    </w:p>
+    <w:p>
+      <w:pPr>
+        <w:ind w:left="372" w:firstLine="708"/>
+        <w:rPr>
+          <w:lang w:val="en-US"/>
+        </w:rPr>
       </w:pPr>
       <w:r>
         <w:rPr>
@@ -815,10 +882,10 @@
           <w:lang w:eastAsia="pl-PL"/>
         </w:rPr>
         <w:drawing>
-          <wp:inline distT="0" distB="0" distL="0" distR="0" wp14:anchorId="35DF9C7E" wp14:editId="5E835627">
-            <wp:extent cx="2133600" cy="2133600"/>
-            <wp:effectExtent l="0" t="0" r="0" b="0"/>
-            <wp:docPr id="1" name="Obraz 1"/>
+          <wp:inline distT="0" distB="0" distL="0" distR="0" wp14:anchorId="474EF90B" wp14:editId="4DBFF4E1">
+            <wp:extent cx="1440000" cy="1440000"/>
+            <wp:effectExtent l="0" t="0" r="8255" b="8255"/>
+            <wp:docPr id="5" name="Obraz 5"/>
             <wp:cNvGraphicFramePr>
               <a:graphicFrameLocks xmlns:a="http://schemas.openxmlformats.org/drawingml/2006/main" noChangeAspect="1"/>
             </wp:cNvGraphicFramePr>
@@ -838,7 +905,7 @@
                   <pic:spPr>
                     <a:xfrm>
                       <a:off x="0" y="0"/>
-                      <a:ext cx="2133600" cy="2133600"/>
+                      <a:ext cx="1440000" cy="1440000"/>
                     </a:xfrm>
                     <a:prstGeom prst="rect">
                       <a:avLst/>
@@ -850,387 +917,16 @@
           </wp:inline>
         </w:drawing>
       </w:r>
-    </w:p>
-    <w:p>
-      <w:pPr>
-        <w:pStyle w:val="Legenda"/>
-        <w:jc w:val="center"/>
-        <w:rPr>
-          <w:lang w:val="en-US"/>
-        </w:rPr>
-      </w:pPr>
-      <w:r>
-        <w:rPr>
-          <w:lang w:val="en-US"/>
-        </w:rPr>
-        <w:t>Example game board where green bot wins (red bot has crashed into it's own wall)</w:t>
-      </w:r>
-    </w:p>
-    <w:p>
-      <w:pPr>
-        <w:rPr>
-          <w:lang w:val="en-US"/>
-        </w:rPr>
-      </w:pPr>
-    </w:p>
-    <w:p>
-      <w:pPr>
-        <w:pStyle w:val="Nagwek1"/>
-        <w:rPr>
-          <w:lang w:val="en-US"/>
-        </w:rPr>
-      </w:pPr>
-      <w:r>
-        <w:rPr>
-          <w:lang w:val="en-US"/>
-        </w:rPr>
-        <w:t>Game rules</w:t>
-      </w:r>
-    </w:p>
-    <w:p>
-      <w:pPr>
-        <w:pStyle w:val="Akapitzlist"/>
-        <w:numPr>
-          <w:ilvl w:val="0"/>
-          <w:numId w:val="6"/>
-        </w:numPr>
-        <w:rPr>
-          <w:lang w:val="en-US"/>
-        </w:rPr>
-      </w:pPr>
-      <w:r>
-        <w:rPr>
-          <w:lang w:val="en-US"/>
-        </w:rPr>
-        <w:t>Your bot will be called by reference by game engine. Your bot must implement connector pane of the TronVIEWBotAPI.lvlib:Bot.vi to run correctly.</w:t>
-      </w:r>
-    </w:p>
-    <w:p>
-      <w:pPr>
-        <w:pStyle w:val="Akapitzlist"/>
-        <w:numPr>
-          <w:ilvl w:val="0"/>
-          <w:numId w:val="6"/>
-        </w:numPr>
-        <w:rPr>
-          <w:lang w:val="en-US"/>
-        </w:rPr>
-      </w:pPr>
-      <w:r>
-        <w:rPr>
-          <w:lang w:val="en-US"/>
-        </w:rPr>
-        <w:t xml:space="preserve">Your Bot.vi must take no more than </w:t>
-      </w:r>
-      <w:r>
-        <w:rPr>
-          <w:lang w:val="en-US"/>
-        </w:rPr>
-        <w:t xml:space="preserve">0.5 </w:t>
-      </w:r>
-      <w:r>
-        <w:rPr>
-          <w:lang w:val="en-US"/>
-        </w:rPr>
-        <w:t>second (</w:t>
-      </w:r>
-      <w:r>
-        <w:rPr>
-          <w:lang w:val="en-US"/>
-        </w:rPr>
-        <w:t>500 ms) to complete. This limit is needed to ensure that competition will run smoothly.</w:t>
-      </w:r>
-    </w:p>
-    <w:p>
-      <w:pPr>
-        <w:pStyle w:val="Akapitzlist"/>
-        <w:numPr>
-          <w:ilvl w:val="1"/>
-          <w:numId w:val="6"/>
-        </w:numPr>
-        <w:rPr>
-          <w:lang w:val="en-US"/>
-        </w:rPr>
-      </w:pPr>
-      <w:r>
-        <w:rPr>
-          <w:lang w:val="en-US"/>
-        </w:rPr>
-        <w:t xml:space="preserve">This limits acts as a fail-safe if you bot stalls for some reason. Normally it should take much less time to complete. Please consider that processing time of your bot may </w:t>
-      </w:r>
-      <w:bookmarkStart w:id="2" w:name="_GoBack"/>
-      <w:bookmarkEnd w:id="2"/>
-    </w:p>
-    <w:p>
-      <w:pPr>
-        <w:pStyle w:val="Akapitzlist"/>
-        <w:numPr>
-          <w:ilvl w:val="1"/>
-          <w:numId w:val="6"/>
-        </w:numPr>
-        <w:rPr>
-          <w:lang w:val="en-US"/>
-        </w:rPr>
-      </w:pPr>
-      <w:r>
-        <w:rPr>
-          <w:lang w:val="en-US"/>
-        </w:rPr>
-        <w:t>Your bot must</w:t>
-      </w:r>
-      <w:r>
-        <w:rPr>
-          <w:lang w:val="en-US"/>
-        </w:rPr>
-        <w:t xml:space="preserve"> act as simple subVI and</w:t>
-      </w:r>
-      <w:r>
-        <w:rPr>
-          <w:lang w:val="en-US"/>
-        </w:rPr>
-        <w:t xml:space="preserve"> finish any processing </w:t>
-      </w:r>
-      <w:r>
-        <w:rPr>
-          <w:lang w:val="en-US"/>
-        </w:rPr>
-        <w:t>during allocated time. It may not spawn any continuous processes in background.</w:t>
-      </w:r>
-    </w:p>
-    <w:p>
-      <w:pPr>
-        <w:pStyle w:val="Akapitzlist"/>
-        <w:numPr>
-          <w:ilvl w:val="0"/>
-          <w:numId w:val="6"/>
-        </w:numPr>
-        <w:rPr>
-          <w:lang w:val="en-US"/>
-        </w:rPr>
-      </w:pPr>
-      <w:r>
-        <w:rPr>
-          <w:lang w:val="en-US"/>
-        </w:rPr>
-        <w:t>Your bot may use provided BotStorageFolder to store any data .</w:t>
-      </w:r>
-    </w:p>
-    <w:p>
-      <w:pPr>
-        <w:rPr>
-          <w:lang w:val="en-US"/>
-        </w:rPr>
-      </w:pPr>
-      <w:r>
-        <w:rPr>
-          <w:lang w:val="en-US"/>
-        </w:rPr>
-        <w:br w:type="page"/>
-      </w:r>
-    </w:p>
-    <w:p>
-      <w:pPr>
-        <w:rPr>
-          <w:lang w:val="en-US"/>
-        </w:rPr>
-      </w:pPr>
-    </w:p>
-    <w:p>
-      <w:pPr>
-        <w:keepNext/>
-        <w:keepLines/>
-        <w:spacing w:before="240" w:after="0"/>
-        <w:outlineLvl w:val="0"/>
-        <w:rPr>
-          <w:rFonts w:asciiTheme="majorHAnsi" w:eastAsiaTheme="majorEastAsia" w:hAnsiTheme="majorHAnsi" w:cstheme="majorBidi"/>
-          <w:color w:val="2E74B5" w:themeColor="accent1" w:themeShade="BF"/>
-          <w:sz w:val="32"/>
-          <w:szCs w:val="32"/>
-          <w:lang w:val="en-GB"/>
-        </w:rPr>
-      </w:pPr>
-      <w:bookmarkStart w:id="3" w:name="_Toc501317995"/>
-      <w:r>
-        <w:rPr>
-          <w:rFonts w:asciiTheme="majorHAnsi" w:eastAsiaTheme="majorEastAsia" w:hAnsiTheme="majorHAnsi" w:cstheme="majorBidi"/>
-          <w:color w:val="2E74B5" w:themeColor="accent1" w:themeShade="BF"/>
-          <w:sz w:val="32"/>
-          <w:szCs w:val="32"/>
-          <w:lang w:val="en-GB"/>
-        </w:rPr>
-        <w:t>Technical details</w:t>
-      </w:r>
-      <w:bookmarkEnd w:id="3"/>
-    </w:p>
-    <w:p>
-      <w:pPr>
-        <w:pStyle w:val="Nagwek2"/>
-        <w:rPr>
-          <w:lang w:val="en-GB"/>
-        </w:rPr>
-      </w:pPr>
-      <w:bookmarkStart w:id="4" w:name="_Toc501317996"/>
-      <w:r>
-        <w:rPr>
-          <w:lang w:val="en-GB"/>
-        </w:rPr>
-        <w:t>Quick start</w:t>
-      </w:r>
-      <w:bookmarkEnd w:id="4"/>
-    </w:p>
-    <w:p>
-      <w:pPr>
-        <w:numPr>
-          <w:ilvl w:val="0"/>
-          <w:numId w:val="4"/>
-        </w:numPr>
-        <w:contextualSpacing/>
-      </w:pPr>
-      <w:r>
-        <w:rPr>
-          <w:lang w:val="en-GB"/>
-        </w:rPr>
-        <w:t>Download the game code.</w:t>
-      </w:r>
-    </w:p>
-    <w:p>
-      <w:pPr>
-        <w:numPr>
-          <w:ilvl w:val="0"/>
-          <w:numId w:val="4"/>
-        </w:numPr>
-        <w:contextualSpacing/>
-        <w:rPr>
-          <w:lang w:val="en-US"/>
-        </w:rPr>
-      </w:pPr>
-      <w:r>
-        <w:rPr>
-          <w:lang w:val="en-GB"/>
-        </w:rPr>
-        <w:t>Run the Example_Game.vi. It will open another VI front panel where the game takes place.</w:t>
-      </w:r>
-    </w:p>
-    <w:p>
-      <w:pPr>
-        <w:numPr>
-          <w:ilvl w:val="0"/>
-          <w:numId w:val="4"/>
-        </w:numPr>
-        <w:contextualSpacing/>
-        <w:rPr>
-          <w:lang w:val="en-US"/>
-        </w:rPr>
-      </w:pPr>
-      <w:r>
-        <w:rPr>
-          <w:lang w:val="en-GB"/>
-        </w:rPr>
-        <w:t xml:space="preserve">Copy the TemplateBot.lvlib and its contents. Rename it to YourName.lvlib (YourName = your name </w:t>
-      </w:r>
-      <w:r>
-        <w:sym w:font="Wingdings" w:char="F04A"/>
-      </w:r>
-      <w:r>
-        <w:rPr>
-          <w:lang w:val="en-GB"/>
-        </w:rPr>
-        <w:t>)</w:t>
-      </w:r>
-    </w:p>
-    <w:p>
-      <w:pPr>
-        <w:numPr>
-          <w:ilvl w:val="0"/>
-          <w:numId w:val="4"/>
-        </w:numPr>
-        <w:contextualSpacing/>
-      </w:pPr>
-      <w:r>
-        <w:rPr>
-          <w:lang w:val="en-GB"/>
-        </w:rPr>
-        <w:t>Implement the Bot.vi</w:t>
-      </w:r>
-    </w:p>
-    <w:p>
-      <w:pPr>
-        <w:numPr>
-          <w:ilvl w:val="0"/>
-          <w:numId w:val="4"/>
-        </w:numPr>
-        <w:contextualSpacing/>
-        <w:rPr>
-          <w:lang w:val="en-US"/>
-        </w:rPr>
-      </w:pPr>
-      <w:r>
-        <w:rPr>
-          <w:lang w:val="en-GB"/>
-        </w:rPr>
-        <w:t xml:space="preserve">In the Example_Game.vi, replace one of the bots with a path </w:t>
-      </w:r>
-      <w:r>
-        <w:rPr>
-          <w:lang w:val="en-GB"/>
-        </w:rPr>
-        <w:t>to your bot</w:t>
-      </w:r>
-      <w:r>
-        <w:rPr>
-          <w:lang w:val="en-GB"/>
-        </w:rPr>
-        <w:t xml:space="preserve"> folder.</w:t>
-      </w:r>
-    </w:p>
-    <w:p>
-      <w:pPr>
-        <w:numPr>
-          <w:ilvl w:val="0"/>
-          <w:numId w:val="4"/>
-        </w:numPr>
-        <w:contextualSpacing/>
-      </w:pPr>
-      <w:r>
-        <w:rPr>
-          <w:lang w:val="en-GB"/>
-        </w:rPr>
-        <w:t>Have fun!</w:t>
-      </w:r>
-    </w:p>
-    <w:p>
-      <w:pPr>
-        <w:pStyle w:val="Nagwek2"/>
-        <w:rPr>
-          <w:lang w:val="en-GB"/>
-        </w:rPr>
-      </w:pPr>
-      <w:bookmarkStart w:id="5" w:name="_Toc501317997"/>
-      <w:r>
-        <w:rPr>
-          <w:lang w:val="en-GB"/>
-        </w:rPr>
-        <w:t>Bot.vi</w:t>
-      </w:r>
-      <w:bookmarkEnd w:id="5"/>
-    </w:p>
-    <w:p>
-      <w:pPr>
-        <w:jc w:val="center"/>
-        <w:rPr>
-          <w:lang w:val="en-GB"/>
-        </w:rPr>
-      </w:pPr>
       <w:r>
         <w:rPr>
           <w:noProof/>
           <w:lang w:eastAsia="pl-PL"/>
         </w:rPr>
         <w:drawing>
-          <wp:inline distT="0" distB="0" distL="0" distR="0" wp14:anchorId="3C9E0B70" wp14:editId="72CDD839">
-            <wp:extent cx="2932409" cy="3600000"/>
-            <wp:effectExtent l="0" t="0" r="1905" b="635"/>
-            <wp:docPr id="2" name="Obraz 2"/>
+          <wp:inline distT="0" distB="0" distL="0" distR="0" wp14:anchorId="374BB7AD" wp14:editId="2B1B52E3">
+            <wp:extent cx="1440000" cy="1440000"/>
+            <wp:effectExtent l="0" t="0" r="8255" b="8255"/>
+            <wp:docPr id="6" name="Obraz 6"/>
             <wp:cNvGraphicFramePr>
               <a:graphicFrameLocks xmlns:a="http://schemas.openxmlformats.org/drawingml/2006/main" noChangeAspect="1"/>
             </wp:cNvGraphicFramePr>
@@ -1250,7 +946,7 @@
                   <pic:spPr>
                     <a:xfrm>
                       <a:off x="0" y="0"/>
-                      <a:ext cx="2932409" cy="3600000"/>
+                      <a:ext cx="1440000" cy="1440000"/>
                     </a:xfrm>
                     <a:prstGeom prst="rect">
                       <a:avLst/>
@@ -1262,6 +958,1333 @@
           </wp:inline>
         </w:drawing>
       </w:r>
+      <w:r>
+        <w:rPr>
+          <w:noProof/>
+          <w:lang w:eastAsia="pl-PL"/>
+        </w:rPr>
+        <w:drawing>
+          <wp:inline distT="0" distB="0" distL="0" distR="0" wp14:anchorId="6D12B323" wp14:editId="15A0070B">
+            <wp:extent cx="1440000" cy="1440000"/>
+            <wp:effectExtent l="0" t="0" r="8255" b="8255"/>
+            <wp:docPr id="7" name="Obraz 7"/>
+            <wp:cNvGraphicFramePr>
+              <a:graphicFrameLocks xmlns:a="http://schemas.openxmlformats.org/drawingml/2006/main" noChangeAspect="1"/>
+            </wp:cNvGraphicFramePr>
+            <a:graphic xmlns:a="http://schemas.openxmlformats.org/drawingml/2006/main">
+              <a:graphicData uri="http://schemas.openxmlformats.org/drawingml/2006/picture">
+                <pic:pic xmlns:pic="http://schemas.openxmlformats.org/drawingml/2006/picture">
+                  <pic:nvPicPr>
+                    <pic:cNvPr id="1" name=""/>
+                    <pic:cNvPicPr/>
+                  </pic:nvPicPr>
+                  <pic:blipFill>
+                    <a:blip r:embed="rId7"/>
+                    <a:stretch>
+                      <a:fillRect/>
+                    </a:stretch>
+                  </pic:blipFill>
+                  <pic:spPr>
+                    <a:xfrm>
+                      <a:off x="0" y="0"/>
+                      <a:ext cx="1440000" cy="1440000"/>
+                    </a:xfrm>
+                    <a:prstGeom prst="rect">
+                      <a:avLst/>
+                    </a:prstGeom>
+                  </pic:spPr>
+                </pic:pic>
+              </a:graphicData>
+            </a:graphic>
+          </wp:inline>
+        </w:drawing>
+      </w:r>
+    </w:p>
+    <w:p>
+      <w:pPr>
+        <w:pStyle w:val="Akapitzlist"/>
+        <w:numPr>
+          <w:ilvl w:val="0"/>
+          <w:numId w:val="1"/>
+        </w:numPr>
+        <w:rPr>
+          <w:lang w:val="en-US"/>
+        </w:rPr>
+      </w:pPr>
+      <w:r>
+        <w:rPr>
+          <w:lang w:val="en-GB"/>
+        </w:rPr>
+        <w:t>The game is played in turns. In each turn each bot makes move (</w:t>
+      </w:r>
+      <w:r>
+        <w:rPr>
+          <w:b/>
+          <w:lang w:val="en-GB"/>
+        </w:rPr>
+        <w:t>N</w:t>
+      </w:r>
+      <w:r>
+        <w:rPr>
+          <w:lang w:val="en-GB"/>
+        </w:rPr>
+        <w:t xml:space="preserve">, </w:t>
+      </w:r>
+      <w:r>
+        <w:rPr>
+          <w:b/>
+          <w:lang w:val="en-GB"/>
+        </w:rPr>
+        <w:t>E</w:t>
+      </w:r>
+      <w:r>
+        <w:rPr>
+          <w:lang w:val="en-GB"/>
+        </w:rPr>
+        <w:t xml:space="preserve">, </w:t>
+      </w:r>
+      <w:r>
+        <w:rPr>
+          <w:b/>
+          <w:lang w:val="en-GB"/>
+        </w:rPr>
+        <w:t>S</w:t>
+      </w:r>
+      <w:r>
+        <w:rPr>
+          <w:lang w:val="en-GB"/>
+        </w:rPr>
+        <w:t xml:space="preserve"> or </w:t>
+      </w:r>
+      <w:r>
+        <w:rPr>
+          <w:b/>
+          <w:lang w:val="en-GB"/>
+        </w:rPr>
+        <w:t>W</w:t>
+      </w:r>
+      <w:r>
+        <w:rPr>
+          <w:lang w:val="en-GB"/>
+        </w:rPr>
+        <w:t>), leaving the wall on the field it left.</w:t>
+      </w:r>
+    </w:p>
+    <w:p>
+      <w:pPr>
+        <w:pStyle w:val="Akapitzlist"/>
+        <w:numPr>
+          <w:ilvl w:val="1"/>
+          <w:numId w:val="1"/>
+        </w:numPr>
+      </w:pPr>
+      <w:r>
+        <w:rPr>
+          <w:lang w:val="en-GB"/>
+        </w:rPr>
+        <w:t xml:space="preserve">Bots move </w:t>
+      </w:r>
+      <w:r>
+        <w:rPr>
+          <w:b/>
+          <w:lang w:val="en-GB"/>
+        </w:rPr>
+        <w:t>simultaneously</w:t>
+      </w:r>
+      <w:r>
+        <w:rPr>
+          <w:lang w:val="en-GB"/>
+        </w:rPr>
+        <w:t>.</w:t>
+      </w:r>
+    </w:p>
+    <w:p>
+      <w:pPr>
+        <w:pStyle w:val="Akapitzlist"/>
+        <w:numPr>
+          <w:ilvl w:val="0"/>
+          <w:numId w:val="1"/>
+        </w:numPr>
+        <w:rPr>
+          <w:lang w:val="en-GB"/>
+        </w:rPr>
+      </w:pPr>
+      <w:r>
+        <w:rPr>
+          <w:lang w:val="en-GB"/>
+        </w:rPr>
+        <w:t xml:space="preserve">The bot </w:t>
+      </w:r>
+      <w:r>
+        <w:rPr>
+          <w:b/>
+          <w:lang w:val="en-GB"/>
+        </w:rPr>
+        <w:t>los</w:t>
+      </w:r>
+      <w:r>
+        <w:rPr>
+          <w:b/>
+          <w:lang w:val="en-GB"/>
+        </w:rPr>
+        <w:t>es</w:t>
+      </w:r>
+      <w:r>
+        <w:rPr>
+          <w:lang w:val="en-GB"/>
+        </w:rPr>
+        <w:t xml:space="preserve"> when:</w:t>
+      </w:r>
+    </w:p>
+    <w:p>
+      <w:pPr>
+        <w:pStyle w:val="Akapitzlist"/>
+        <w:numPr>
+          <w:ilvl w:val="1"/>
+          <w:numId w:val="1"/>
+        </w:numPr>
+        <w:rPr>
+          <w:lang w:val="en-GB"/>
+        </w:rPr>
+      </w:pPr>
+      <w:r>
+        <w:rPr>
+          <w:lang w:val="en-GB"/>
+        </w:rPr>
+        <w:t>It finish</w:t>
+      </w:r>
+      <w:r>
+        <w:rPr>
+          <w:lang w:val="en-GB"/>
+        </w:rPr>
+        <w:t>es</w:t>
+      </w:r>
+      <w:r>
+        <w:rPr>
+          <w:lang w:val="en-GB"/>
+        </w:rPr>
+        <w:t xml:space="preserve"> the move in the field which is already occupied by wall.</w:t>
+      </w:r>
+    </w:p>
+    <w:p>
+      <w:pPr>
+        <w:pStyle w:val="Akapitzlist"/>
+        <w:numPr>
+          <w:ilvl w:val="1"/>
+          <w:numId w:val="1"/>
+        </w:numPr>
+        <w:rPr>
+          <w:lang w:val="en-GB"/>
+        </w:rPr>
+      </w:pPr>
+      <w:r>
+        <w:rPr>
+          <w:lang w:val="en-GB"/>
+        </w:rPr>
+        <w:t>Processing time</w:t>
+      </w:r>
+      <w:r>
+        <w:rPr>
+          <w:lang w:val="en-GB"/>
+        </w:rPr>
+        <w:t xml:space="preserve"> of the bot takes too much time (see game rules below).</w:t>
+      </w:r>
+    </w:p>
+    <w:p>
+      <w:pPr>
+        <w:pStyle w:val="Akapitzlist"/>
+        <w:numPr>
+          <w:ilvl w:val="1"/>
+          <w:numId w:val="1"/>
+        </w:numPr>
+        <w:rPr>
+          <w:lang w:val="en-GB"/>
+        </w:rPr>
+      </w:pPr>
+      <w:r>
+        <w:rPr>
+          <w:lang w:val="en-GB"/>
+        </w:rPr>
+        <w:t>Stora</w:t>
+      </w:r>
+      <w:r>
+        <w:rPr>
+          <w:lang w:val="en-GB"/>
+        </w:rPr>
+        <w:t>ge limit of the bot is exceeded (see game rules below).</w:t>
+      </w:r>
+    </w:p>
+    <w:p>
+      <w:pPr>
+        <w:pStyle w:val="Akapitzlist"/>
+        <w:numPr>
+          <w:ilvl w:val="0"/>
+          <w:numId w:val="1"/>
+        </w:numPr>
+        <w:rPr>
+          <w:lang w:val="en-US"/>
+        </w:rPr>
+      </w:pPr>
+      <w:r>
+        <w:rPr>
+          <w:lang w:val="en-GB"/>
+        </w:rPr>
+        <w:t xml:space="preserve">Game results in a </w:t>
+      </w:r>
+      <w:r>
+        <w:rPr>
+          <w:b/>
+          <w:lang w:val="en-GB"/>
+        </w:rPr>
+        <w:t>draw</w:t>
+      </w:r>
+      <w:r>
+        <w:rPr>
+          <w:lang w:val="en-GB"/>
+        </w:rPr>
+        <w:t xml:space="preserve"> when both bots </w:t>
+      </w:r>
+      <w:r>
+        <w:rPr>
+          <w:lang w:val="en-GB"/>
+        </w:rPr>
+        <w:t>lose</w:t>
+      </w:r>
+      <w:r>
+        <w:rPr>
+          <w:lang w:val="en-GB"/>
+        </w:rPr>
+        <w:t xml:space="preserve"> in the same turn.</w:t>
+      </w:r>
+    </w:p>
+    <w:p>
+      <w:pPr>
+        <w:pStyle w:val="Akapitzlist"/>
+        <w:numPr>
+          <w:ilvl w:val="1"/>
+          <w:numId w:val="1"/>
+        </w:numPr>
+        <w:rPr>
+          <w:lang w:val="en-GB"/>
+        </w:rPr>
+      </w:pPr>
+      <w:r>
+        <w:rPr>
+          <w:lang w:val="en-US"/>
+        </w:rPr>
+        <w:t>Situation when b</w:t>
+      </w:r>
+      <w:r>
+        <w:rPr>
+          <w:lang w:val="en-GB"/>
+        </w:rPr>
+        <w:t xml:space="preserve">oth bots moves into </w:t>
+      </w:r>
+      <w:r>
+        <w:rPr>
+          <w:lang w:val="en-GB"/>
+        </w:rPr>
+        <w:t>the same field in the same turn is also considered a draw.</w:t>
+      </w:r>
+    </w:p>
+    <w:p>
+      <w:pPr>
+        <w:keepNext/>
+        <w:jc w:val="center"/>
+      </w:pPr>
+      <w:r>
+        <w:rPr>
+          <w:noProof/>
+          <w:lang w:eastAsia="pl-PL"/>
+        </w:rPr>
+        <w:drawing>
+          <wp:inline distT="0" distB="0" distL="0" distR="0" wp14:anchorId="35DF9C7E" wp14:editId="5E835627">
+            <wp:extent cx="2133600" cy="2133600"/>
+            <wp:effectExtent l="0" t="0" r="0" b="0"/>
+            <wp:docPr id="1" name="Obraz 1"/>
+            <wp:cNvGraphicFramePr>
+              <a:graphicFrameLocks xmlns:a="http://schemas.openxmlformats.org/drawingml/2006/main" noChangeAspect="1"/>
+            </wp:cNvGraphicFramePr>
+            <a:graphic xmlns:a="http://schemas.openxmlformats.org/drawingml/2006/main">
+              <a:graphicData uri="http://schemas.openxmlformats.org/drawingml/2006/picture">
+                <pic:pic xmlns:pic="http://schemas.openxmlformats.org/drawingml/2006/picture">
+                  <pic:nvPicPr>
+                    <pic:cNvPr id="1" name=""/>
+                    <pic:cNvPicPr/>
+                  </pic:nvPicPr>
+                  <pic:blipFill>
+                    <a:blip r:embed="rId8"/>
+                    <a:stretch>
+                      <a:fillRect/>
+                    </a:stretch>
+                  </pic:blipFill>
+                  <pic:spPr>
+                    <a:xfrm>
+                      <a:off x="0" y="0"/>
+                      <a:ext cx="2133600" cy="2133600"/>
+                    </a:xfrm>
+                    <a:prstGeom prst="rect">
+                      <a:avLst/>
+                    </a:prstGeom>
+                  </pic:spPr>
+                </pic:pic>
+              </a:graphicData>
+            </a:graphic>
+          </wp:inline>
+        </w:drawing>
+      </w:r>
+    </w:p>
+    <w:p>
+      <w:pPr>
+        <w:pStyle w:val="Legenda"/>
+        <w:jc w:val="center"/>
+        <w:rPr>
+          <w:lang w:val="en-US"/>
+        </w:rPr>
+      </w:pPr>
+      <w:r>
+        <w:rPr>
+          <w:lang w:val="en-US"/>
+        </w:rPr>
+        <w:t>Example game board where green bot wins (red bot has crashed into it's own wall)</w:t>
+      </w:r>
+    </w:p>
+    <w:p>
+      <w:pPr>
+        <w:rPr>
+          <w:lang w:val="en-US"/>
+        </w:rPr>
+      </w:pPr>
+    </w:p>
+    <w:p>
+      <w:pPr>
+        <w:pStyle w:val="Nagwek1"/>
+        <w:rPr>
+          <w:lang w:val="en-US"/>
+        </w:rPr>
+      </w:pPr>
+      <w:bookmarkStart w:id="2" w:name="_Toc503824420"/>
+      <w:r>
+        <w:rPr>
+          <w:lang w:val="en-US"/>
+        </w:rPr>
+        <w:t>Game rules</w:t>
+      </w:r>
+      <w:bookmarkEnd w:id="2"/>
+    </w:p>
+    <w:p>
+      <w:pPr>
+        <w:pStyle w:val="Akapitzlist"/>
+        <w:numPr>
+          <w:ilvl w:val="0"/>
+          <w:numId w:val="6"/>
+        </w:numPr>
+        <w:rPr>
+          <w:lang w:val="en-US"/>
+        </w:rPr>
+      </w:pPr>
+      <w:r>
+        <w:rPr>
+          <w:lang w:val="en-US"/>
+        </w:rPr>
+        <w:t xml:space="preserve">The goal of the coding competition is entertainment – have fun and let others have fun! </w:t>
+      </w:r>
+      <w:r>
+        <w:rPr>
+          <w:lang w:val="en-US"/>
+        </w:rPr>
+        <w:sym w:font="Wingdings" w:char="F04A"/>
+      </w:r>
+    </w:p>
+    <w:p>
+      <w:pPr>
+        <w:pStyle w:val="Akapitzlist"/>
+        <w:numPr>
+          <w:ilvl w:val="0"/>
+          <w:numId w:val="6"/>
+        </w:numPr>
+        <w:rPr>
+          <w:lang w:val="en-US"/>
+        </w:rPr>
+      </w:pPr>
+      <w:r>
+        <w:rPr>
+          <w:lang w:val="en-US"/>
+        </w:rPr>
+        <w:t xml:space="preserve">Your bot will be called by reference by game engine. Your bot must implement connector pane of the </w:t>
+      </w:r>
+      <w:r>
+        <w:rPr>
+          <w:b/>
+          <w:lang w:val="en-US"/>
+        </w:rPr>
+        <w:t>TronVIEWBotAPI.lvlib:Bot.vi</w:t>
+      </w:r>
+      <w:r>
+        <w:rPr>
+          <w:lang w:val="en-US"/>
+        </w:rPr>
+        <w:t xml:space="preserve"> to run correctly.</w:t>
+      </w:r>
+    </w:p>
+    <w:p>
+      <w:pPr>
+        <w:pStyle w:val="Akapitzlist"/>
+        <w:numPr>
+          <w:ilvl w:val="0"/>
+          <w:numId w:val="6"/>
+        </w:numPr>
+        <w:rPr>
+          <w:lang w:val="en-US"/>
+        </w:rPr>
+      </w:pPr>
+      <w:r>
+        <w:rPr>
+          <w:lang w:val="en-US"/>
+        </w:rPr>
+        <w:t xml:space="preserve">Your Bot.vi must take no more than </w:t>
+      </w:r>
+      <w:r>
+        <w:rPr>
+          <w:b/>
+          <w:lang w:val="en-US"/>
+        </w:rPr>
+        <w:t xml:space="preserve">0.5 </w:t>
+      </w:r>
+      <w:r>
+        <w:rPr>
+          <w:b/>
+          <w:lang w:val="en-US"/>
+        </w:rPr>
+        <w:t>second (</w:t>
+      </w:r>
+      <w:r>
+        <w:rPr>
+          <w:b/>
+          <w:lang w:val="en-US"/>
+        </w:rPr>
+        <w:t>500 ms)</w:t>
+      </w:r>
+      <w:r>
+        <w:rPr>
+          <w:lang w:val="en-US"/>
+        </w:rPr>
+        <w:t xml:space="preserve"> to complete. This limit is needed to ensure that competition will run smoothly.</w:t>
+      </w:r>
+    </w:p>
+    <w:p>
+      <w:pPr>
+        <w:pStyle w:val="Akapitzlist"/>
+        <w:numPr>
+          <w:ilvl w:val="1"/>
+          <w:numId w:val="6"/>
+        </w:numPr>
+        <w:rPr>
+          <w:lang w:val="en-US"/>
+        </w:rPr>
+      </w:pPr>
+      <w:r>
+        <w:rPr>
+          <w:lang w:val="en-US"/>
+        </w:rPr>
+        <w:t xml:space="preserve">Treat this limit as a fail-safe if your bot stalls for some reason. Normally your bot should take much less time – please consider that </w:t>
+      </w:r>
+      <w:r>
+        <w:rPr>
+          <w:lang w:val="en-US"/>
+        </w:rPr>
+        <w:t xml:space="preserve">processing your bot may take longer with the competition computer that your super-efficient-38-cores-12-GHz-killer-machine </w:t>
+      </w:r>
+      <w:r>
+        <w:rPr>
+          <w:lang w:val="en-US"/>
+        </w:rPr>
+        <w:sym w:font="Wingdings" w:char="F04A"/>
+      </w:r>
+    </w:p>
+    <w:p>
+      <w:pPr>
+        <w:pStyle w:val="Akapitzlist"/>
+        <w:numPr>
+          <w:ilvl w:val="1"/>
+          <w:numId w:val="6"/>
+        </w:numPr>
+        <w:rPr>
+          <w:lang w:val="en-US"/>
+        </w:rPr>
+      </w:pPr>
+      <w:r>
+        <w:rPr>
+          <w:lang w:val="en-US"/>
+        </w:rPr>
+        <w:t>Your bot must finish all the processing in the time limit. Please do not spawn any continuous pro</w:t>
+      </w:r>
+      <w:r>
+        <w:rPr>
+          <w:lang w:val="en-US"/>
+        </w:rPr>
+        <w:t>cesses in the background.</w:t>
+      </w:r>
+    </w:p>
+    <w:p>
+      <w:pPr>
+        <w:pStyle w:val="Akapitzlist"/>
+        <w:numPr>
+          <w:ilvl w:val="0"/>
+          <w:numId w:val="6"/>
+        </w:numPr>
+        <w:rPr>
+          <w:lang w:val="en-US"/>
+        </w:rPr>
+      </w:pPr>
+      <w:r>
+        <w:rPr>
+          <w:lang w:val="en-US"/>
+        </w:rPr>
+        <w:t xml:space="preserve">Your bot may use provided </w:t>
+      </w:r>
+      <w:r>
+        <w:rPr>
+          <w:b/>
+          <w:lang w:val="en-US"/>
+        </w:rPr>
+        <w:t>Bot</w:t>
+      </w:r>
+      <w:r>
+        <w:rPr>
+          <w:b/>
+          <w:lang w:val="en-US"/>
+        </w:rPr>
+        <w:t>StorageFolder</w:t>
+      </w:r>
+      <w:r>
+        <w:rPr>
+          <w:lang w:val="en-US"/>
+        </w:rPr>
+        <w:t xml:space="preserve"> to store any data</w:t>
+      </w:r>
+      <w:r>
+        <w:rPr>
+          <w:lang w:val="en-US"/>
+        </w:rPr>
+        <w:t>.</w:t>
+      </w:r>
+      <w:r>
+        <w:rPr>
+          <w:lang w:val="en-US"/>
+        </w:rPr>
+        <w:t xml:space="preserve"> Maximum size of the stored data must not exceed </w:t>
+      </w:r>
+      <w:r>
+        <w:rPr>
+          <w:b/>
+          <w:lang w:val="en-US"/>
+        </w:rPr>
+        <w:t>20 MB</w:t>
+      </w:r>
+      <w:r>
+        <w:rPr>
+          <w:b/>
+          <w:lang w:val="en-US"/>
+        </w:rPr>
+        <w:t xml:space="preserve"> (</w:t>
+      </w:r>
+      <w:r>
+        <w:rPr>
+          <w:b/>
+          <w:lang w:val="en-US"/>
+        </w:rPr>
+        <w:t>20</w:t>
+      </w:r>
+      <w:r>
+        <w:rPr>
+          <w:b/>
+          <w:lang w:val="en-US"/>
+        </w:rPr>
+        <w:t xml:space="preserve"> </w:t>
+      </w:r>
+      <w:r>
+        <w:rPr>
+          <w:b/>
+          <w:lang w:val="en-US"/>
+        </w:rPr>
+        <w:t>971</w:t>
+      </w:r>
+      <w:r>
+        <w:rPr>
+          <w:b/>
+          <w:lang w:val="en-US"/>
+        </w:rPr>
+        <w:t xml:space="preserve"> </w:t>
+      </w:r>
+      <w:r>
+        <w:rPr>
+          <w:b/>
+          <w:lang w:val="en-US"/>
+        </w:rPr>
+        <w:t>520</w:t>
+      </w:r>
+      <w:r>
+        <w:rPr>
+          <w:b/>
+          <w:lang w:val="en-US"/>
+        </w:rPr>
+        <w:t xml:space="preserve"> bytes</w:t>
+      </w:r>
+      <w:r>
+        <w:rPr>
+          <w:b/>
+          <w:lang w:val="en-US"/>
+        </w:rPr>
+        <w:t>)</w:t>
+      </w:r>
+      <w:r>
+        <w:rPr>
+          <w:lang w:val="en-US"/>
+        </w:rPr>
+        <w:t>.</w:t>
+      </w:r>
+    </w:p>
+    <w:p>
+      <w:pPr>
+        <w:pStyle w:val="Akapitzlist"/>
+        <w:numPr>
+          <w:ilvl w:val="1"/>
+          <w:numId w:val="6"/>
+        </w:numPr>
+        <w:rPr>
+          <w:lang w:val="en-US"/>
+        </w:rPr>
+      </w:pPr>
+      <w:r>
+        <w:rPr>
+          <w:lang w:val="en-US"/>
+        </w:rPr>
+        <w:t>This storage is provided to allow you to implement some long-term strategies. Your bot will face the same opponents multiple times, so maybe it’s a good idea to remember something about them…?</w:t>
+      </w:r>
+    </w:p>
+    <w:p>
+      <w:pPr>
+        <w:pStyle w:val="Akapitzlist"/>
+        <w:numPr>
+          <w:ilvl w:val="1"/>
+          <w:numId w:val="6"/>
+        </w:numPr>
+        <w:rPr>
+          <w:lang w:val="en-US"/>
+        </w:rPr>
+      </w:pPr>
+      <w:r>
+        <w:rPr>
+          <w:lang w:val="en-US"/>
+        </w:rPr>
+        <w:t>You may not store any data outside of provided folder.</w:t>
+      </w:r>
+    </w:p>
+    <w:p>
+      <w:pPr>
+        <w:pStyle w:val="Akapitzlist"/>
+        <w:numPr>
+          <w:ilvl w:val="1"/>
+          <w:numId w:val="6"/>
+        </w:numPr>
+        <w:rPr>
+          <w:lang w:val="en-US"/>
+        </w:rPr>
+      </w:pPr>
+      <w:r>
+        <w:rPr>
+          <w:lang w:val="en-US"/>
+        </w:rPr>
+        <w:t xml:space="preserve">Your bot will be provided with </w:t>
+      </w:r>
+      <w:r>
+        <w:rPr>
+          <w:b/>
+          <w:lang w:val="en-US"/>
+        </w:rPr>
+        <w:t>CurrentStorageSize (bytes)</w:t>
+      </w:r>
+      <w:r>
+        <w:rPr>
+          <w:lang w:val="en-US"/>
+        </w:rPr>
+        <w:t xml:space="preserve">. If current size is larger than </w:t>
+      </w:r>
+      <w:r>
+        <w:rPr>
+          <w:b/>
+          <w:lang w:val="en-US"/>
+        </w:rPr>
+        <w:t>MaxStorageSize (bytes)</w:t>
+      </w:r>
+      <w:r>
+        <w:rPr>
+          <w:lang w:val="en-US"/>
+        </w:rPr>
+        <w:t xml:space="preserve">, your bot must clean it up in this turn. If the size is still exceeded in the next turn, your bot will </w:t>
+      </w:r>
+      <w:r>
+        <w:rPr>
+          <w:b/>
+          <w:lang w:val="en-US"/>
+        </w:rPr>
+        <w:t>lose</w:t>
+      </w:r>
+      <w:r>
+        <w:rPr>
+          <w:b/>
+          <w:lang w:val="en-US"/>
+        </w:rPr>
+        <w:t xml:space="preserve"> current</w:t>
+      </w:r>
+      <w:r>
+        <w:rPr>
+          <w:b/>
+          <w:lang w:val="en-US"/>
+        </w:rPr>
+        <w:t xml:space="preserve"> game</w:t>
+      </w:r>
+      <w:r>
+        <w:rPr>
+          <w:lang w:val="en-US"/>
+        </w:rPr>
+        <w:t>.</w:t>
+      </w:r>
+    </w:p>
+    <w:p>
+      <w:pPr>
+        <w:rPr>
+          <w:lang w:val="en-GB"/>
+        </w:rPr>
+      </w:pPr>
+    </w:p>
+    <w:p>
+      <w:pPr>
+        <w:keepNext/>
+        <w:keepLines/>
+        <w:spacing w:before="240" w:after="0"/>
+        <w:outlineLvl w:val="0"/>
+        <w:rPr>
+          <w:rFonts w:asciiTheme="majorHAnsi" w:eastAsiaTheme="majorEastAsia" w:hAnsiTheme="majorHAnsi" w:cstheme="majorBidi"/>
+          <w:color w:val="2E74B5" w:themeColor="accent1" w:themeShade="BF"/>
+          <w:sz w:val="32"/>
+          <w:szCs w:val="32"/>
+          <w:lang w:val="en-GB"/>
+        </w:rPr>
+      </w:pPr>
+      <w:bookmarkStart w:id="3" w:name="_Toc503824421"/>
+      <w:r>
+        <w:rPr>
+          <w:rFonts w:asciiTheme="majorHAnsi" w:eastAsiaTheme="majorEastAsia" w:hAnsiTheme="majorHAnsi" w:cstheme="majorBidi"/>
+          <w:color w:val="2E74B5" w:themeColor="accent1" w:themeShade="BF"/>
+          <w:sz w:val="32"/>
+          <w:szCs w:val="32"/>
+          <w:lang w:val="en-GB"/>
+        </w:rPr>
+        <w:t>Competition format</w:t>
+      </w:r>
+      <w:bookmarkEnd w:id="3"/>
+    </w:p>
+    <w:p>
+      <w:pPr>
+        <w:rPr>
+          <w:b/>
+          <w:bCs/>
+          <w:lang w:val="en-GB"/>
+        </w:rPr>
+      </w:pPr>
+      <w:r>
+        <w:rPr>
+          <w:b/>
+          <w:bCs/>
+          <w:lang w:val="en-GB"/>
+        </w:rPr>
+        <w:t>Competition format is still subject to change (some details might be tweaked – like number of games, etc)</w:t>
+      </w:r>
+      <w:r>
+        <w:rPr>
+          <w:b/>
+          <w:bCs/>
+          <w:lang w:val="en-GB"/>
+        </w:rPr>
+        <w:t>.</w:t>
+      </w:r>
+    </w:p>
+    <w:p>
+      <w:pPr>
+        <w:numPr>
+          <w:ilvl w:val="0"/>
+          <w:numId w:val="2"/>
+        </w:numPr>
+        <w:contextualSpacing/>
+        <w:rPr>
+          <w:lang w:val="en-US"/>
+        </w:rPr>
+      </w:pPr>
+      <w:r>
+        <w:rPr>
+          <w:lang w:val="en-GB"/>
+        </w:rPr>
+        <w:t>The competition will be split into two parts: round-robin and knock-out.</w:t>
+      </w:r>
+    </w:p>
+    <w:p>
+      <w:pPr>
+        <w:numPr>
+          <w:ilvl w:val="0"/>
+          <w:numId w:val="2"/>
+        </w:numPr>
+        <w:contextualSpacing/>
+        <w:rPr>
+          <w:lang w:val="en-US"/>
+        </w:rPr>
+      </w:pPr>
+      <w:r>
+        <w:rPr>
+          <w:lang w:val="en-GB"/>
+        </w:rPr>
+        <w:t>During round-robin:</w:t>
+      </w:r>
+    </w:p>
+    <w:p>
+      <w:pPr>
+        <w:numPr>
+          <w:ilvl w:val="1"/>
+          <w:numId w:val="2"/>
+        </w:numPr>
+        <w:contextualSpacing/>
+        <w:rPr>
+          <w:lang w:val="en-US"/>
+        </w:rPr>
+      </w:pPr>
+      <w:r>
+        <w:rPr>
+          <w:lang w:val="en-US"/>
+        </w:rPr>
+        <w:t xml:space="preserve">There will be </w:t>
+      </w:r>
+      <w:r>
+        <w:rPr>
+          <w:b/>
+          <w:lang w:val="en-US"/>
+        </w:rPr>
+        <w:t>3 rounds</w:t>
+      </w:r>
+      <w:r>
+        <w:rPr>
+          <w:lang w:val="en-US"/>
+        </w:rPr>
+        <w:t xml:space="preserve"> during which each bot will play </w:t>
+      </w:r>
+      <w:r>
+        <w:rPr>
+          <w:b/>
+          <w:lang w:val="en-US"/>
+        </w:rPr>
+        <w:t>5 games</w:t>
+      </w:r>
+      <w:r>
+        <w:rPr>
+          <w:lang w:val="en-US"/>
+        </w:rPr>
+        <w:t xml:space="preserve"> with each other.</w:t>
+      </w:r>
+    </w:p>
+    <w:p>
+      <w:pPr>
+        <w:numPr>
+          <w:ilvl w:val="1"/>
+          <w:numId w:val="2"/>
+        </w:numPr>
+        <w:contextualSpacing/>
+        <w:rPr>
+          <w:lang w:val="en-US"/>
+        </w:rPr>
+      </w:pPr>
+      <w:r>
+        <w:rPr>
+          <w:lang w:val="en-GB"/>
+        </w:rPr>
+        <w:t>Standings will be based on the points gained by bots: winner of each game will gain 2 points, loser 0 points. If the game ends with a draw, each bot will gain 1 point.</w:t>
+      </w:r>
+    </w:p>
+    <w:p>
+      <w:pPr>
+        <w:numPr>
+          <w:ilvl w:val="0"/>
+          <w:numId w:val="2"/>
+        </w:numPr>
+        <w:contextualSpacing/>
+        <w:rPr>
+          <w:lang w:val="en-US"/>
+        </w:rPr>
+      </w:pPr>
+      <w:r>
+        <w:rPr>
+          <w:lang w:val="en-GB"/>
+        </w:rPr>
+        <w:t>Best</w:t>
+      </w:r>
+      <w:r>
+        <w:rPr>
+          <w:lang w:val="en-GB"/>
+        </w:rPr>
+        <w:t xml:space="preserve"> 8 </w:t>
+      </w:r>
+      <w:r>
+        <w:rPr>
+          <w:lang w:val="en-GB"/>
+        </w:rPr>
+        <w:t>bots will advance into knock-out</w:t>
+      </w:r>
+      <w:r>
+        <w:rPr>
+          <w:lang w:val="en-GB"/>
+        </w:rPr>
+        <w:t>:</w:t>
+      </w:r>
+    </w:p>
+    <w:p>
+      <w:pPr>
+        <w:numPr>
+          <w:ilvl w:val="1"/>
+          <w:numId w:val="2"/>
+        </w:numPr>
+        <w:contextualSpacing/>
+        <w:rPr>
+          <w:lang w:val="en-US"/>
+        </w:rPr>
+      </w:pPr>
+      <w:r>
+        <w:rPr>
+          <w:lang w:val="en-GB"/>
+        </w:rPr>
+        <w:t xml:space="preserve">Bots will be paired and will play </w:t>
+      </w:r>
+      <w:r>
+        <w:rPr>
+          <w:b/>
+          <w:lang w:val="en-GB"/>
+        </w:rPr>
+        <w:t>best-of-11 match</w:t>
+      </w:r>
+      <w:r>
+        <w:rPr>
+          <w:lang w:val="en-GB"/>
+        </w:rPr>
+        <w:t>:</w:t>
+      </w:r>
+    </w:p>
+    <w:p>
+      <w:pPr>
+        <w:numPr>
+          <w:ilvl w:val="2"/>
+          <w:numId w:val="2"/>
+        </w:numPr>
+        <w:contextualSpacing/>
+        <w:rPr>
+          <w:lang w:val="en-US"/>
+        </w:rPr>
+      </w:pPr>
+      <w:r>
+        <w:rPr>
+          <w:lang w:val="en-US"/>
+        </w:rPr>
+        <w:t>Bots will play 11 games, each game scored as above,</w:t>
+      </w:r>
+      <w:r>
+        <w:rPr>
+          <w:lang w:val="en-GB"/>
+        </w:rPr>
+        <w:t xml:space="preserve"> and the winner will advance to the next round.</w:t>
+      </w:r>
+    </w:p>
+    <w:p>
+      <w:pPr>
+        <w:numPr>
+          <w:ilvl w:val="2"/>
+          <w:numId w:val="2"/>
+        </w:numPr>
+        <w:contextualSpacing/>
+        <w:rPr>
+          <w:lang w:val="en-US"/>
+        </w:rPr>
+      </w:pPr>
+      <w:r>
+        <w:rPr>
+          <w:lang w:val="en-US"/>
+        </w:rPr>
+        <w:t>In case of a draw after 11 games, bots will play one another game to determine winner (and another if this game will also result in a draw).</w:t>
+      </w:r>
+    </w:p>
+    <w:p>
+      <w:pPr>
+        <w:numPr>
+          <w:ilvl w:val="1"/>
+          <w:numId w:val="2"/>
+        </w:numPr>
+        <w:contextualSpacing/>
+        <w:rPr>
+          <w:lang w:val="en-US"/>
+        </w:rPr>
+      </w:pPr>
+      <w:r>
+        <w:rPr>
+          <w:lang w:val="en-US"/>
+        </w:rPr>
+        <w:t>P</w:t>
+      </w:r>
+      <w:r>
+        <w:rPr>
+          <w:lang w:val="en-GB"/>
+        </w:rPr>
+        <w:t>rocess will be repeated until the final between two remaining bots.</w:t>
+      </w:r>
+    </w:p>
+    <w:p>
+      <w:pPr>
+        <w:rPr>
+          <w:lang w:val="en-US"/>
+        </w:rPr>
+      </w:pPr>
+      <w:r>
+        <w:rPr>
+          <w:lang w:val="en-US"/>
+        </w:rPr>
+        <w:br w:type="page"/>
+      </w:r>
+    </w:p>
+    <w:p>
+      <w:pPr>
+        <w:keepNext/>
+        <w:keepLines/>
+        <w:spacing w:before="240" w:after="0"/>
+        <w:outlineLvl w:val="0"/>
+        <w:rPr>
+          <w:rFonts w:asciiTheme="majorHAnsi" w:eastAsiaTheme="majorEastAsia" w:hAnsiTheme="majorHAnsi" w:cstheme="majorBidi"/>
+          <w:color w:val="2E74B5" w:themeColor="accent1" w:themeShade="BF"/>
+          <w:sz w:val="32"/>
+          <w:szCs w:val="32"/>
+          <w:lang w:val="en-GB"/>
+        </w:rPr>
+      </w:pPr>
+      <w:bookmarkStart w:id="4" w:name="_Toc503824422"/>
+      <w:r>
+        <w:rPr>
+          <w:rFonts w:asciiTheme="majorHAnsi" w:eastAsiaTheme="majorEastAsia" w:hAnsiTheme="majorHAnsi" w:cstheme="majorBidi"/>
+          <w:color w:val="2E74B5" w:themeColor="accent1" w:themeShade="BF"/>
+          <w:sz w:val="32"/>
+          <w:szCs w:val="32"/>
+          <w:lang w:val="en-GB"/>
+        </w:rPr>
+        <w:lastRenderedPageBreak/>
+        <w:t>Technical details</w:t>
+      </w:r>
+      <w:bookmarkEnd w:id="4"/>
+    </w:p>
+    <w:p>
+      <w:pPr>
+        <w:pStyle w:val="Nagwek2"/>
+        <w:rPr>
+          <w:lang w:val="en-GB"/>
+        </w:rPr>
+      </w:pPr>
+      <w:bookmarkStart w:id="5" w:name="_Toc503824423"/>
+      <w:r>
+        <w:rPr>
+          <w:lang w:val="en-GB"/>
+        </w:rPr>
+        <w:t>Quick start</w:t>
+      </w:r>
+      <w:bookmarkEnd w:id="5"/>
+    </w:p>
+    <w:p>
+      <w:pPr>
+        <w:numPr>
+          <w:ilvl w:val="0"/>
+          <w:numId w:val="4"/>
+        </w:numPr>
+        <w:contextualSpacing/>
+      </w:pPr>
+      <w:r>
+        <w:rPr>
+          <w:lang w:val="en-GB"/>
+        </w:rPr>
+        <w:t>Download the game code.</w:t>
+      </w:r>
+    </w:p>
+    <w:p>
+      <w:pPr>
+        <w:numPr>
+          <w:ilvl w:val="0"/>
+          <w:numId w:val="4"/>
+        </w:numPr>
+        <w:contextualSpacing/>
+        <w:rPr>
+          <w:lang w:val="en-US"/>
+        </w:rPr>
+      </w:pPr>
+      <w:r>
+        <w:rPr>
+          <w:lang w:val="en-GB"/>
+        </w:rPr>
+        <w:t>Run the Example_Game.vi. It will open another VI front panel where the game takes place.</w:t>
+      </w:r>
+    </w:p>
+    <w:p>
+      <w:pPr>
+        <w:numPr>
+          <w:ilvl w:val="0"/>
+          <w:numId w:val="4"/>
+        </w:numPr>
+        <w:contextualSpacing/>
+        <w:rPr>
+          <w:lang w:val="en-US"/>
+        </w:rPr>
+      </w:pPr>
+      <w:r>
+        <w:rPr>
+          <w:lang w:val="en-GB"/>
+        </w:rPr>
+        <w:t xml:space="preserve">Copy the TemplateBot.lvlib and its contents. Rename it to YourName.lvlib (YourName = your name </w:t>
+      </w:r>
+      <w:r>
+        <w:sym w:font="Wingdings" w:char="F04A"/>
+      </w:r>
+      <w:r>
+        <w:rPr>
+          <w:lang w:val="en-GB"/>
+        </w:rPr>
+        <w:t>)</w:t>
+      </w:r>
+    </w:p>
+    <w:p>
+      <w:pPr>
+        <w:numPr>
+          <w:ilvl w:val="0"/>
+          <w:numId w:val="4"/>
+        </w:numPr>
+        <w:contextualSpacing/>
+      </w:pPr>
+      <w:r>
+        <w:rPr>
+          <w:lang w:val="en-GB"/>
+        </w:rPr>
+        <w:t>Implement the Bot.vi</w:t>
+      </w:r>
+    </w:p>
+    <w:p>
+      <w:pPr>
+        <w:numPr>
+          <w:ilvl w:val="0"/>
+          <w:numId w:val="4"/>
+        </w:numPr>
+        <w:contextualSpacing/>
+        <w:rPr>
+          <w:lang w:val="en-US"/>
+        </w:rPr>
+      </w:pPr>
+      <w:r>
+        <w:rPr>
+          <w:lang w:val="en-GB"/>
+        </w:rPr>
+        <w:t xml:space="preserve">In the Example_Game.vi, replace one of the bots with a path </w:t>
+      </w:r>
+      <w:r>
+        <w:rPr>
+          <w:lang w:val="en-GB"/>
+        </w:rPr>
+        <w:t>to your bot</w:t>
+      </w:r>
+      <w:r>
+        <w:rPr>
+          <w:lang w:val="en-GB"/>
+        </w:rPr>
+        <w:t xml:space="preserve"> folder.</w:t>
+      </w:r>
+    </w:p>
+    <w:p>
+      <w:pPr>
+        <w:numPr>
+          <w:ilvl w:val="0"/>
+          <w:numId w:val="4"/>
+        </w:numPr>
+        <w:contextualSpacing/>
+      </w:pPr>
+      <w:r>
+        <w:rPr>
+          <w:lang w:val="en-GB"/>
+        </w:rPr>
+        <w:t>Have fun!</w:t>
+      </w:r>
+    </w:p>
+    <w:p>
+      <w:pPr>
+        <w:pStyle w:val="Nagwek2"/>
+        <w:rPr>
+          <w:lang w:val="en-GB"/>
+        </w:rPr>
+      </w:pPr>
+      <w:bookmarkStart w:id="6" w:name="_Toc503824424"/>
+      <w:r>
+        <w:rPr>
+          <w:lang w:val="en-GB"/>
+        </w:rPr>
+        <w:t>Bot.vi</w:t>
+      </w:r>
+      <w:bookmarkEnd w:id="6"/>
+    </w:p>
+    <w:p>
+      <w:pPr>
+        <w:jc w:val="center"/>
+        <w:rPr>
+          <w:lang w:val="en-GB"/>
+        </w:rPr>
+      </w:pPr>
+      <w:bookmarkStart w:id="7" w:name="_GoBack"/>
+      <w:r>
+        <w:rPr>
+          <w:noProof/>
+          <w:lang w:eastAsia="pl-PL"/>
+        </w:rPr>
+        <w:drawing>
+          <wp:inline distT="0" distB="0" distL="0" distR="0" wp14:anchorId="71C73D73" wp14:editId="581AB0B6">
+            <wp:extent cx="2258170" cy="2253365"/>
+            <wp:effectExtent l="0" t="0" r="8890" b="0"/>
+            <wp:docPr id="9" name="Obraz 9"/>
+            <wp:cNvGraphicFramePr>
+              <a:graphicFrameLocks xmlns:a="http://schemas.openxmlformats.org/drawingml/2006/main" noChangeAspect="1"/>
+            </wp:cNvGraphicFramePr>
+            <a:graphic xmlns:a="http://schemas.openxmlformats.org/drawingml/2006/main">
+              <a:graphicData uri="http://schemas.openxmlformats.org/drawingml/2006/picture">
+                <pic:pic xmlns:pic="http://schemas.openxmlformats.org/drawingml/2006/picture">
+                  <pic:nvPicPr>
+                    <pic:cNvPr id="1" name=""/>
+                    <pic:cNvPicPr/>
+                  </pic:nvPicPr>
+                  <pic:blipFill>
+                    <a:blip r:embed="rId9"/>
+                    <a:stretch>
+                      <a:fillRect/>
+                    </a:stretch>
+                  </pic:blipFill>
+                  <pic:spPr>
+                    <a:xfrm>
+                      <a:off x="0" y="0"/>
+                      <a:ext cx="2268502" cy="2263675"/>
+                    </a:xfrm>
+                    <a:prstGeom prst="rect">
+                      <a:avLst/>
+                    </a:prstGeom>
+                  </pic:spPr>
+                </pic:pic>
+              </a:graphicData>
+            </a:graphic>
+          </wp:inline>
+        </w:drawing>
+      </w:r>
+      <w:bookmarkEnd w:id="7"/>
     </w:p>
     <w:tbl>
       <w:tblPr>
@@ -1660,6 +2683,7 @@
           <w:tcPr>
             <w:cnfStyle w:val="001000000000" w:firstRow="0" w:lastRow="0" w:firstColumn="1" w:lastColumn="0" w:oddVBand="0" w:evenVBand="0" w:oddHBand="0" w:evenHBand="0" w:firstRowFirstColumn="0" w:firstRowLastColumn="0" w:lastRowFirstColumn="0" w:lastRowLastColumn="0"/>
             <w:tcW w:w="1515" w:type="dxa"/>
+            <w:vMerge w:val="restart"/>
           </w:tcPr>
           <w:p>
             <w:pPr>
@@ -1724,6 +2748,123 @@
                 <w:lang w:val="en-GB"/>
               </w:rPr>
               <w:t>This folder will stay the same during entire competition.</w:t>
+            </w:r>
+          </w:p>
+        </w:tc>
+      </w:tr>
+      <w:tr>
+        <w:trPr>
+          <w:cnfStyle w:val="000000100000" w:firstRow="0" w:lastRow="0" w:firstColumn="0" w:lastColumn="0" w:oddVBand="0" w:evenVBand="0" w:oddHBand="1" w:evenHBand="0" w:firstRowFirstColumn="0" w:firstRowLastColumn="0" w:lastRowFirstColumn="0" w:lastRowLastColumn="0"/>
+        </w:trPr>
+        <w:tc>
+          <w:tcPr>
+            <w:cnfStyle w:val="001000000000" w:firstRow="0" w:lastRow="0" w:firstColumn="1" w:lastColumn="0" w:oddVBand="0" w:evenVBand="0" w:oddHBand="0" w:evenHBand="0" w:firstRowFirstColumn="0" w:firstRowLastColumn="0" w:lastRowFirstColumn="0" w:lastRowLastColumn="0"/>
+            <w:tcW w:w="1515" w:type="dxa"/>
+            <w:vMerge/>
+          </w:tcPr>
+          <w:p>
+            <w:pPr>
+              <w:rPr>
+                <w:lang w:val="en-GB"/>
+              </w:rPr>
+            </w:pPr>
+          </w:p>
+        </w:tc>
+        <w:tc>
+          <w:tcPr>
+            <w:tcW w:w="2531" w:type="dxa"/>
+          </w:tcPr>
+          <w:p>
+            <w:pPr>
+              <w:cnfStyle w:val="000000100000" w:firstRow="0" w:lastRow="0" w:firstColumn="0" w:lastColumn="0" w:oddVBand="0" w:evenVBand="0" w:oddHBand="1" w:evenHBand="0" w:firstRowFirstColumn="0" w:firstRowLastColumn="0" w:lastRowFirstColumn="0" w:lastRowLastColumn="0"/>
+              <w:rPr>
+                <w:lang w:val="en-GB"/>
+              </w:rPr>
+            </w:pPr>
+            <w:r>
+              <w:rPr>
+                <w:lang w:val="en-GB"/>
+              </w:rPr>
+              <w:t>CurrentStorageSize (bytes)</w:t>
+            </w:r>
+          </w:p>
+        </w:tc>
+        <w:tc>
+          <w:tcPr>
+            <w:tcW w:w="5016" w:type="dxa"/>
+          </w:tcPr>
+          <w:p>
+            <w:pPr>
+              <w:cnfStyle w:val="000000100000" w:firstRow="0" w:lastRow="0" w:firstColumn="0" w:lastColumn="0" w:oddVBand="0" w:evenVBand="0" w:oddHBand="1" w:evenHBand="0" w:firstRowFirstColumn="0" w:firstRowLastColumn="0" w:lastRowFirstColumn="0" w:lastRowLastColumn="0"/>
+              <w:rPr>
+                <w:lang w:val="en-GB"/>
+              </w:rPr>
+            </w:pPr>
+            <w:r>
+              <w:rPr>
+                <w:lang w:val="en-GB"/>
+              </w:rPr>
+              <w:t>Current size of your storage folder.</w:t>
+            </w:r>
+          </w:p>
+        </w:tc>
+      </w:tr>
+      <w:tr>
+        <w:tc>
+          <w:tcPr>
+            <w:cnfStyle w:val="001000000000" w:firstRow="0" w:lastRow="0" w:firstColumn="1" w:lastColumn="0" w:oddVBand="0" w:evenVBand="0" w:oddHBand="0" w:evenHBand="0" w:firstRowFirstColumn="0" w:firstRowLastColumn="0" w:lastRowFirstColumn="0" w:lastRowLastColumn="0"/>
+            <w:tcW w:w="1515" w:type="dxa"/>
+            <w:vMerge/>
+          </w:tcPr>
+          <w:p>
+            <w:pPr>
+              <w:rPr>
+                <w:lang w:val="en-GB"/>
+              </w:rPr>
+            </w:pPr>
+          </w:p>
+        </w:tc>
+        <w:tc>
+          <w:tcPr>
+            <w:tcW w:w="2531" w:type="dxa"/>
+          </w:tcPr>
+          <w:p>
+            <w:pPr>
+              <w:cnfStyle w:val="000000000000" w:firstRow="0" w:lastRow="0" w:firstColumn="0" w:lastColumn="0" w:oddVBand="0" w:evenVBand="0" w:oddHBand="0" w:evenHBand="0" w:firstRowFirstColumn="0" w:firstRowLastColumn="0" w:lastRowFirstColumn="0" w:lastRowLastColumn="0"/>
+              <w:rPr>
+                <w:lang w:val="en-GB"/>
+              </w:rPr>
+            </w:pPr>
+            <w:r>
+              <w:rPr>
+                <w:lang w:val="en-GB"/>
+              </w:rPr>
+              <w:t>Max</w:t>
+            </w:r>
+            <w:r>
+              <w:rPr>
+                <w:lang w:val="en-GB"/>
+              </w:rPr>
+              <w:t>StorageSize (bytes)</w:t>
+            </w:r>
+          </w:p>
+        </w:tc>
+        <w:tc>
+          <w:tcPr>
+            <w:tcW w:w="5016" w:type="dxa"/>
+          </w:tcPr>
+          <w:p>
+            <w:pPr>
+              <w:cnfStyle w:val="000000000000" w:firstRow="0" w:lastRow="0" w:firstColumn="0" w:lastColumn="0" w:oddVBand="0" w:evenVBand="0" w:oddHBand="0" w:evenHBand="0" w:firstRowFirstColumn="0" w:firstRowLastColumn="0" w:lastRowFirstColumn="0" w:lastRowLastColumn="0"/>
+              <w:rPr>
+                <w:lang w:val="en-GB"/>
+              </w:rPr>
+            </w:pPr>
+            <w:r>
+              <w:rPr>
+                <w:lang w:val="en-GB"/>
+              </w:rPr>
+              <w:t>Maximum size of your storage folder.</w:t>
             </w:r>
           </w:p>
         </w:tc>
@@ -1815,7 +2956,6 @@
               <w:rPr>
                 <w:lang w:val="en-GB"/>
               </w:rPr>
-              <w:lastRenderedPageBreak/>
               <w:t>Error out</w:t>
             </w:r>
           </w:p>
@@ -1848,185 +2988,6 @@
           <w:lang w:val="en-GB"/>
         </w:rPr>
       </w:pPr>
-    </w:p>
-    <w:p>
-      <w:pPr>
-        <w:pStyle w:val="Nagwek3"/>
-        <w:rPr>
-          <w:lang w:val="en-GB"/>
-        </w:rPr>
-      </w:pPr>
-      <w:r>
-        <w:rPr>
-          <w:lang w:val="en-GB"/>
-        </w:rPr>
-        <w:t>Bot processing time</w:t>
-      </w:r>
-    </w:p>
-    <w:p>
-      <w:pPr>
-        <w:rPr>
-          <w:lang w:val="en-GB"/>
-        </w:rPr>
-      </w:pPr>
-      <w:r>
-        <w:rPr>
-          <w:lang w:val="en-GB"/>
-        </w:rPr>
-        <w:br w:type="page"/>
-      </w:r>
-    </w:p>
-    <w:p>
-      <w:pPr>
-        <w:pStyle w:val="Nagwek1"/>
-        <w:rPr>
-          <w:lang w:val="en-GB"/>
-        </w:rPr>
-      </w:pPr>
-      <w:bookmarkStart w:id="6" w:name="_Toc501317998"/>
-      <w:r>
-        <w:rPr>
-          <w:lang w:val="en-GB"/>
-        </w:rPr>
-        <w:lastRenderedPageBreak/>
-        <w:t>Competition format</w:t>
-      </w:r>
-      <w:bookmarkEnd w:id="6"/>
-    </w:p>
-    <w:p>
-      <w:pPr>
-        <w:rPr>
-          <w:rStyle w:val="Pogrubienie"/>
-          <w:lang w:val="en-GB"/>
-        </w:rPr>
-      </w:pPr>
-      <w:r>
-        <w:rPr>
-          <w:rStyle w:val="Pogrubienie"/>
-          <w:lang w:val="en-GB"/>
-        </w:rPr>
-        <w:t>Competition format is provisional and is subject to change before final release.</w:t>
-      </w:r>
-    </w:p>
-    <w:p>
-      <w:pPr>
-        <w:pStyle w:val="Akapitzlist"/>
-        <w:numPr>
-          <w:ilvl w:val="0"/>
-          <w:numId w:val="2"/>
-        </w:numPr>
-        <w:rPr>
-          <w:rStyle w:val="Pogrubienie"/>
-          <w:b w:val="0"/>
-          <w:bCs w:val="0"/>
-          <w:lang w:val="en-US"/>
-        </w:rPr>
-      </w:pPr>
-      <w:r>
-        <w:rPr>
-          <w:rStyle w:val="Pogrubienie"/>
-          <w:b w:val="0"/>
-          <w:bCs w:val="0"/>
-          <w:lang w:val="en-GB"/>
-        </w:rPr>
-        <w:t>The competition will be split into two parts: round-robin round and knock-out round.</w:t>
-      </w:r>
-    </w:p>
-    <w:p>
-      <w:pPr>
-        <w:pStyle w:val="Akapitzlist"/>
-        <w:numPr>
-          <w:ilvl w:val="0"/>
-          <w:numId w:val="2"/>
-        </w:numPr>
-        <w:rPr>
-          <w:rStyle w:val="Pogrubienie"/>
-          <w:b w:val="0"/>
-          <w:bCs w:val="0"/>
-          <w:lang w:val="en-US"/>
-        </w:rPr>
-      </w:pPr>
-      <w:r>
-        <w:rPr>
-          <w:rStyle w:val="Pogrubienie"/>
-          <w:b w:val="0"/>
-          <w:bCs w:val="0"/>
-          <w:lang w:val="en-GB"/>
-        </w:rPr>
-        <w:t>In round-robin round each bot will play multiple games with each other.</w:t>
-      </w:r>
-    </w:p>
-    <w:p>
-      <w:pPr>
-        <w:pStyle w:val="Akapitzlist"/>
-        <w:numPr>
-          <w:ilvl w:val="1"/>
-          <w:numId w:val="2"/>
-        </w:numPr>
-        <w:rPr>
-          <w:rStyle w:val="Pogrubienie"/>
-          <w:b w:val="0"/>
-          <w:bCs w:val="0"/>
-          <w:lang w:val="en-US"/>
-        </w:rPr>
-      </w:pPr>
-      <w:r>
-        <w:rPr>
-          <w:rStyle w:val="Pogrubienie"/>
-          <w:b w:val="0"/>
-          <w:bCs w:val="0"/>
-          <w:lang w:val="en-GB"/>
-        </w:rPr>
-        <w:t>Standings will be based on the points gained by bots: winner of each game will gain 2 points, loser 0 points. If the game ends with a draw, each bot will gain 1 point.</w:t>
-      </w:r>
-    </w:p>
-    <w:p>
-      <w:pPr>
-        <w:pStyle w:val="Akapitzlist"/>
-        <w:numPr>
-          <w:ilvl w:val="0"/>
-          <w:numId w:val="2"/>
-        </w:numPr>
-        <w:rPr>
-          <w:rStyle w:val="Pogrubienie"/>
-          <w:b w:val="0"/>
-          <w:bCs w:val="0"/>
-          <w:lang w:val="en-US"/>
-        </w:rPr>
-      </w:pPr>
-      <w:r>
-        <w:rPr>
-          <w:rStyle w:val="Pogrubienie"/>
-          <w:b w:val="0"/>
-          <w:bCs w:val="0"/>
-          <w:lang w:val="en-GB"/>
-        </w:rPr>
-        <w:t>Best X bots will advance into knock-out round.</w:t>
-      </w:r>
-    </w:p>
-    <w:p>
-      <w:pPr>
-        <w:pStyle w:val="Akapitzlist"/>
-        <w:numPr>
-          <w:ilvl w:val="1"/>
-          <w:numId w:val="2"/>
-        </w:numPr>
-        <w:rPr>
-          <w:rStyle w:val="Pogrubienie"/>
-          <w:b w:val="0"/>
-          <w:bCs w:val="0"/>
-          <w:lang w:val="en-US"/>
-        </w:rPr>
-      </w:pPr>
-      <w:r>
-        <w:rPr>
-          <w:rStyle w:val="Pogrubienie"/>
-          <w:b w:val="0"/>
-          <w:bCs w:val="0"/>
-          <w:lang w:val="en-GB"/>
-        </w:rPr>
-        <w:t>Bots will be paired and will play multiple games. Winner will advance to next round, and the process will be repeated until the final between two bots.</w:t>
-      </w:r>
     </w:p>
     <w:sectPr>
       <w:pgSz w:w="11906" w:h="16838"/>
@@ -2380,7 +3341,7 @@
         <w:rFonts w:ascii="Courier New" w:hAnsi="Courier New" w:cs="Courier New" w:hint="default"/>
       </w:rPr>
     </w:lvl>
-    <w:lvl w:ilvl="2" w:tplc="04150005" w:tentative="1">
+    <w:lvl w:ilvl="2" w:tplc="04150005">
       <w:start w:val="1"/>
       <w:numFmt w:val="bullet"/>
       <w:lvlText w:val=""/>

</xml_diff>

<commit_message>
Bot data is now filled properly with storage folder and its size. Game now checks bot storage size.
</commit_message>
<xml_diff>
--- a/Docs/tronview.docx
+++ b/Docs/tronview.docx
@@ -1589,6 +1589,7 @@
         </w:rPr>
         <w:t xml:space="preserve"> (</w:t>
       </w:r>
+      <w:bookmarkStart w:id="3" w:name="_GoBack"/>
       <w:r>
         <w:rPr>
           <w:b/>
@@ -1629,7 +1630,15 @@
           <w:b/>
           <w:lang w:val="en-US"/>
         </w:rPr>
-        <w:t xml:space="preserve"> bytes</w:t>
+        <w:t xml:space="preserve"> </w:t>
+      </w:r>
+      <w:bookmarkEnd w:id="3"/>
+      <w:r>
+        <w:rPr>
+          <w:b/>
+          <w:lang w:val="en-US"/>
+        </w:rPr>
+        <w:t>bytes</w:t>
       </w:r>
       <w:r>
         <w:rPr>
@@ -1773,7 +1782,7 @@
           <w:lang w:val="en-GB"/>
         </w:rPr>
       </w:pPr>
-      <w:bookmarkStart w:id="3" w:name="_Toc503824421"/>
+      <w:bookmarkStart w:id="4" w:name="_Toc503824421"/>
       <w:r>
         <w:rPr>
           <w:rFonts w:asciiTheme="majorHAnsi" w:eastAsiaTheme="majorEastAsia" w:hAnsiTheme="majorHAnsi" w:cstheme="majorBidi"/>
@@ -1784,7 +1793,7 @@
         </w:rPr>
         <w:t>Competition format</w:t>
       </w:r>
-      <w:bookmarkEnd w:id="3"/>
+      <w:bookmarkEnd w:id="4"/>
     </w:p>
     <w:p>
       <w:pPr>
@@ -2732,8 +2741,6 @@
           <w:lang w:val="en-US"/>
         </w:rPr>
       </w:pPr>
-      <w:bookmarkStart w:id="4" w:name="_GoBack"/>
-      <w:bookmarkEnd w:id="4"/>
     </w:p>
     <w:p>
       <w:pPr>

</xml_diff>